<commit_message>
Respond to reviewer feedback
</commit_message>
<xml_diff>
--- a/report/report-plos-one.docx
+++ b/report/report-plos-one.docx
@@ -7,6 +7,11 @@
         <w:pStyle w:val="Heading1"/>
       </w:pPr>
       <w:bookmarkStart w:id="0" w:name="front-matter"/>
+      <w:ins w:id="1" w:author="Luke McGuinness" w:date="2021-02-25T11:56:00Z">
+        <w:r>
+          <w:t>)</w:t>
+        </w:r>
+      </w:ins>
       <w:r>
         <w:t>Front Matter</w:t>
       </w:r>
@@ -24,8 +29,6 @@
       </w:r>
       <w:r>
         <w:br/>
-      </w:r>
-      <w:r>
         <w:t>A descriptive analysis of the data availability statements accompanying medRxiv preprints and a comparison with their published counterparts</w:t>
       </w:r>
     </w:p>
@@ -71,10 +74,7 @@
         <w:t>3</w:t>
       </w:r>
       <w:r>
-        <w:t xml:space="preserve"> (ORCID: 0000-0003-</w:t>
-      </w:r>
-      <w:r>
-        <w:t>1564-0740)</w:t>
+        <w:t xml:space="preserve"> (ORCID: 0000-0003-1564-0740)</w:t>
       </w:r>
     </w:p>
     <w:p>
@@ -129,13 +129,7 @@
         <w:rPr>
           <w:b/>
         </w:rPr>
-        <w:t>Correspond</w:t>
-      </w:r>
-      <w:r>
-        <w:rPr>
-          <w:b/>
-        </w:rPr>
-        <w:t>ing author:</w:t>
+        <w:t>Corresponding author:</w:t>
       </w:r>
     </w:p>
     <w:p>
@@ -178,10 +172,15 @@
         <w:pStyle w:val="BodyText"/>
       </w:pPr>
       <w:r>
-        <w:t>Reproducibility; D</w:t>
-      </w:r>
-      <w:r>
-        <w:t>ata sharing; Data availability statements; Journalology; Preprints; Descriptive study; medRxiv</w:t>
+        <w:t xml:space="preserve">Reproducibility; Data sharing; Data availability statements; </w:t>
+      </w:r>
+      <w:proofErr w:type="spellStart"/>
+      <w:r>
+        <w:t>Journalology</w:t>
+      </w:r>
+      <w:proofErr w:type="spellEnd"/>
+      <w:r>
+        <w:t>; Preprints; Descriptive study; medRxiv</w:t>
       </w:r>
     </w:p>
     <w:p>
@@ -193,12 +192,12 @@
       <w:pPr>
         <w:pStyle w:val="Heading1"/>
       </w:pPr>
-      <w:bookmarkStart w:id="1" w:name="abstract"/>
+      <w:bookmarkStart w:id="2" w:name="abstract"/>
       <w:r>
         <w:lastRenderedPageBreak/>
         <w:t>Abstract</w:t>
       </w:r>
-      <w:bookmarkEnd w:id="1"/>
+      <w:bookmarkEnd w:id="2"/>
     </w:p>
     <w:p>
       <w:pPr>
@@ -212,10 +211,7 @@
       </w:r>
       <w:r>
         <w:br/>
-        <w:t>To determine whether medRxiv data availability statements describe open or closed data - that is, whether the data used in the study is open</w:t>
-      </w:r>
-      <w:r>
-        <w:t>ly available without restriction - and to examine if this changes on publication based on journal data sharing policy. Additionally, to examine whether data availability statements are sufficient to capture code availability declarations.</w:t>
+        <w:t>To determine whether medRxiv data availability statements describe open or closed data - that is, whether the data used in the study is openly available without restriction - and to examine if this changes on publication based on journal data sharing policy. Additionally, to examine whether data availability statements are sufficient to capture code availability declarations.</w:t>
       </w:r>
     </w:p>
     <w:p>
@@ -230,10 +226,7 @@
       </w:r>
       <w:r>
         <w:br/>
-        <w:t>Observatio</w:t>
-      </w:r>
-      <w:r>
-        <w:t>nal study, following a pre-registered protocol, of preprints posted on the medRxiv repository between 25th June 2019 and 1st May 2020 and their published counterparts.</w:t>
+        <w:t>Observational study, following a pre-registered protocol, of preprints posted on the medRxiv repository between 25th June 2019 and 1st May 2020 and their published counterparts.</w:t>
       </w:r>
     </w:p>
     <w:p>
@@ -248,10 +241,21 @@
       </w:r>
       <w:r>
         <w:br/>
-        <w:t>Distribution of preprinted data availability statements across eig</w:t>
-      </w:r>
-      <w:r>
-        <w:t>ht categories, determined by a prespecified classification system.</w:t>
+        <w:t xml:space="preserve">Distribution of preprinted data availability statements across </w:t>
+      </w:r>
+      <w:commentRangeStart w:id="3"/>
+      <w:r>
+        <w:t xml:space="preserve">eight </w:t>
+      </w:r>
+      <w:commentRangeEnd w:id="3"/>
+      <w:r>
+        <w:rPr>
+          <w:rStyle w:val="CommentReference"/>
+        </w:rPr>
+        <w:commentReference w:id="3"/>
+      </w:r>
+      <w:r>
+        <w:t>categories, determined by a prespecified classification system.</w:t>
       </w:r>
     </w:p>
     <w:p>
@@ -267,10 +271,7 @@
         <w:pStyle w:val="BodyText"/>
       </w:pPr>
       <w:r>
-        <w:t xml:space="preserve">Number </w:t>
-      </w:r>
-      <w:r>
-        <w:t>of code availability declarations reported in the full-text preprint which were not captured in the corresponding data availability statement.</w:t>
+        <w:t>Number of code availability declarations reported in the full-text preprint which were not captured in the corresponding data availability statement.</w:t>
       </w:r>
     </w:p>
     <w:p>
@@ -285,13 +286,29 @@
       </w:r>
       <w:r>
         <w:br/>
-        <w:t>4101 medRxiv preprints were included in our sample, of which 911 (22.2%) were categorized as describing o</w:t>
-      </w:r>
-      <w:r>
-        <w:t xml:space="preserve">pen data, 3027 (73.8%) as describing closed data, 163 (4.0%) as not applicable (e.g. editorial, protocol). 379 (9.2%) preprints were subsequently published, and of these published articles, only 159 (42.0%) contained a data availability statement. Similar </w:t>
-      </w:r>
-      <w:r>
-        <w:t>to the preprint stage, most published data availability statements described closed data (59 (37.1%) open, 96 (60.4%) closed, 4 (2.5%) not applicable).</w:t>
+        <w:t>4101 medRxiv preprints were included in our sample, of which 911 (22.2%) were categorized as describing open data, 3027 (73.8%) as describing closed data, 163 (4.0%) as not applicable (</w:t>
+      </w:r>
+      <w:proofErr w:type="gramStart"/>
+      <w:r>
+        <w:t>e.g.</w:t>
+      </w:r>
+      <w:proofErr w:type="gramEnd"/>
+      <w:r>
+        <w:t> editorial, protocol). 379 (9.2%) preprints were subsequently published, and of these published articles, only 159 (42.0%) contained a data availability statement. Similar to the preprint stage, most published data availability statements described closed data (</w:t>
+      </w:r>
+      <w:commentRangeStart w:id="4"/>
+      <w:r>
+        <w:t>59 (37.1%) open, 96 (60.4%) closed</w:t>
+      </w:r>
+      <w:commentRangeEnd w:id="4"/>
+      <w:r>
+        <w:rPr>
+          <w:rStyle w:val="CommentReference"/>
+        </w:rPr>
+        <w:commentReference w:id="4"/>
+      </w:r>
+      <w:r>
+        <w:t>, 4 (2.5%) not applicable).</w:t>
       </w:r>
     </w:p>
     <w:p>
@@ -299,13 +316,21 @@
         <w:pStyle w:val="BodyText"/>
       </w:pPr>
       <w:r>
-        <w:t xml:space="preserve">Of the 151 records eligible for the comparison between preprinted and published stages, 57 (37.7%) were </w:t>
-      </w:r>
-      <w:r>
-        <w:t>published in journals which mandated open data sharing. Data availability statements more frequently described open data on publication when the journal mandated data sharing (open at preprint: 33.3%, open at publication: 61.4%) compared to when the journa</w:t>
-      </w:r>
-      <w:r>
-        <w:t>l did not mandate data sharing (open at preprint: 20.2%, open at publication: 22.3%).</w:t>
+        <w:t xml:space="preserve">Of the 151 records eligible for the comparison between preprinted and published stages, 57 (37.7%) were published in journals which mandated open data sharing. Data availability statements more frequently described open data on publication when the journal </w:t>
+      </w:r>
+      <w:commentRangeStart w:id="5"/>
+      <w:r>
+        <w:t xml:space="preserve">mandated </w:t>
+      </w:r>
+      <w:commentRangeEnd w:id="5"/>
+      <w:r>
+        <w:rPr>
+          <w:rStyle w:val="CommentReference"/>
+        </w:rPr>
+        <w:commentReference w:id="5"/>
+      </w:r>
+      <w:r>
+        <w:t>data sharing (open at preprint: 33.3%, open at publication: 61.4%) compared to when the journal did not mandate data sharing (open at preprint: 20.2%, open at publication: 22.3%).</w:t>
       </w:r>
     </w:p>
     <w:p>
@@ -320,13 +345,15 @@
       </w:r>
       <w:r>
         <w:br/>
-        <w:t>Requiring that authors submit a data availability statement is a good first step, but is insufficient to ensure data availability. Strict editorial policies th</w:t>
-      </w:r>
-      <w:r>
-        <w:t>at require data sharing (where appropriate) as a condition of publication appear to be effective in making research data available. We would strongly encourage all journal editors to examine whether their data availability policies are sufficiently stringe</w:t>
-      </w:r>
-      <w:r>
-        <w:t>nt and consistently enforced.</w:t>
+        <w:t xml:space="preserve">Requiring that authors submit a data availability statement is a good first </w:t>
+      </w:r>
+      <w:proofErr w:type="gramStart"/>
+      <w:r>
+        <w:t>step, but</w:t>
+      </w:r>
+      <w:proofErr w:type="gramEnd"/>
+      <w:r>
+        <w:t xml:space="preserve"> is insufficient to ensure data availability. Strict editorial policies that require data sharing (where appropriate) as a condition of publication appear to be effective in making research data available. We would strongly encourage all journal editors to examine whether their data availability policies are sufficiently stringent and consistently enforced.</w:t>
       </w:r>
     </w:p>
     <w:p>
@@ -338,25 +365,19 @@
       <w:pPr>
         <w:pStyle w:val="Heading1"/>
       </w:pPr>
-      <w:bookmarkStart w:id="2" w:name="intro"/>
+      <w:bookmarkStart w:id="6" w:name="intro"/>
       <w:r>
         <w:lastRenderedPageBreak/>
         <w:t>Introduction</w:t>
       </w:r>
-      <w:bookmarkEnd w:id="2"/>
+      <w:bookmarkEnd w:id="6"/>
     </w:p>
     <w:p>
       <w:pPr>
         <w:pStyle w:val="FirstParagraph"/>
       </w:pPr>
       <w:r>
-        <w:t>The sharing of data generated by a study is becoming an increasingly important aspect of scientific research.[1,2] Without access to the data, it is harder for other researchers to examine, verify and build on t</w:t>
-      </w:r>
-      <w:r>
-        <w:t>he results of that study.[3] As a result, many journals now require data availability statements. These are dedicated sections of research articles, which are intended to provide readers with important information about whether the data described by the st</w:t>
-      </w:r>
-      <w:r>
-        <w:t>udy are available and if so, where they can be obtained.[4]</w:t>
+        <w:t>The sharing of data generated by a study is becoming an increasingly important aspect of scientific research.[1,2] Without access to the data, it is harder for other researchers to examine, verify and build on the results of that study.[3] As a result, many journals now require data availability statements. These are dedicated sections of research articles, which are intended to provide readers with important information about whether the data described by the study are available and if so, where they can be obtained.[4]</w:t>
       </w:r>
     </w:p>
     <w:p>
@@ -364,19 +385,7 @@
         <w:pStyle w:val="BodyText"/>
       </w:pPr>
       <w:r>
-        <w:t>While requiring data availability statements is an admirable first step for journals to take, and as such is viewed favorably by journal evaluation rubrics such as the Transparency and Openness Pr</w:t>
-      </w:r>
-      <w:r>
-        <w:t>omotion [TOP] Guidelines,[5] a lack of review of the contents of these statements often leads to issues. Many authors claim that their data can be made “available on request”, despite previous work establishing that these statements are demonstrably untrue</w:t>
-      </w:r>
-      <w:r>
-        <w:t xml:space="preserve"> in the majority of cases - that when data is requested, it is not actually made available.[6–8] Additionally, previous work found that the availability of data “available on request” declines with article age, indicating that this approach is not a valid </w:t>
-      </w:r>
-      <w:r>
-        <w:t>long term option for data sharing.[9] This suggests that requiring data availability statements without a corresponding editorial or peer review of their contents, in line with a strictly enforced data-sharing policy, does not achieve the intended aim of m</w:t>
-      </w:r>
-      <w:r>
-        <w:t>aking research data more openly available. However, few journals actually require data sharing as a condition of publication. Of a sample of 318 biomedical journals, only ~20% had a data-sharing policy that required data sharing.[10]</w:t>
+        <w:t>While requiring data availability statements is an admirable first step for journals to take, and as such is viewed favorably by journal evaluation rubrics such as the Transparency and Openness Promotion [TOP] Guidelines,[5] a lack of review of the contents of these statements often leads to issues. Many authors claim that their data can be made “available on request”, despite previous work establishing that these statements are demonstrably untrue in the majority of cases - that when data is requested, it is not actually made available.[6–8] Additionally, previous work found that the availability of data “available on request” declines with article age, indicating that this approach is not a valid long term option for data sharing.[9] This suggests that requiring data availability statements without a corresponding editorial or peer review of their contents, in line with a strictly enforced data-sharing policy, does not achieve the intended aim of making research data more openly available. However, few journals actually require data sharing as a condition of publication. Of a sample of 318 biomedical journals, only ~20% had a data-sharing policy that required data sharing.[10]</w:t>
       </w:r>
     </w:p>
     <w:p>
@@ -384,78 +393,54 @@
         <w:pStyle w:val="BodyText"/>
       </w:pPr>
       <w:r>
-        <w:t>Several previous studies have examined the data availability statements of published articles,[4,11–13] but to date, none have examined the statements accompanying preprinted manuscripts, including those hosted on medRxiv, the preprint repository for manus</w:t>
-      </w:r>
-      <w:r>
-        <w:t>cripts in the medical, clinical, and related health sciences.[14] Given that preprints, particularly those on medRxiv, have impacted the academic discourse around the recent (and ongoing) COVID-19 pandemic to a similar, if not greater, extent than publishe</w:t>
-      </w:r>
-      <w:r>
-        <w:t>d manuscripts,[15] assessing whether these studies make their underlying data available without restriction (i.e. “open”), and adequately describe how to access it in their data availability statements, is worthwhile. In addition, by comparing the preprint</w:t>
-      </w:r>
-      <w:r>
-        <w:t xml:space="preserve"> and published versions of the data availability statements for the same paper, the potential impact of different journal data-sharing policies on data availability can be examined. This study aimed to explore the distribution of data availability statemen</w:t>
-      </w:r>
-      <w:r>
-        <w:t>ts description of the underlying data across a number of categories of “openness” and to assess the change between preprint and journal-published data availability statements, stratified by journal data-sharing policy. We also intended to examine whether a</w:t>
-      </w:r>
-      <w:r>
-        <w:t>uthors planning to make the data available upon publication actually do so, and whether data availability statements are sufficient to capture code availability declarations.</w:t>
+        <w:t>Several previous studies have examined the data availability statements of published articles,[4,11–13] but to date, none have examined the statements accompanying preprinted manuscripts, including those hosted on medRxiv, the preprint repository for manuscripts in the medical, clinical, and related health sciences.[14] Given that preprints, particularly those on medRxiv, have impacted the academic discourse around the recent (and ongoing) COVID-19 pandemic to a similar, if not greater, extent than published manuscripts,[15] assessing whether these studies make their underlying data available without restriction (i.e. “open”), and adequately describe how to access it in their data availability statements, is worthwhile. In addition, by comparing the preprint and published versions of the data availability statements for the same paper, the potential impact of different journal data-sharing policies on data availability can be examined. This study aimed to explore the distribution of data availability statements description of the underlying data across a number of categories of “openness” and to assess the change between preprint and journal-published data availability statements, stratified by journal data-sharing policy. We also intended to examine whether authors planning to make the data available upon publication actually do so, and whether data availability statements are sufficient to capture code availability declarations.</w:t>
       </w:r>
     </w:p>
     <w:p>
       <w:pPr>
         <w:pStyle w:val="Heading1"/>
       </w:pPr>
-      <w:bookmarkStart w:id="3" w:name="methods"/>
+      <w:bookmarkStart w:id="7" w:name="methods"/>
       <w:r>
         <w:lastRenderedPageBreak/>
         <w:t>Methods</w:t>
       </w:r>
-      <w:bookmarkEnd w:id="3"/>
+      <w:bookmarkEnd w:id="7"/>
     </w:p>
     <w:p>
       <w:pPr>
         <w:pStyle w:val="Heading2"/>
       </w:pPr>
-      <w:bookmarkStart w:id="4" w:name="protocol-and-ethics"/>
+      <w:bookmarkStart w:id="8" w:name="protocol-and-ethics"/>
       <w:r>
         <w:t>Protocol and ethics</w:t>
       </w:r>
-      <w:bookmarkEnd w:id="4"/>
+      <w:bookmarkEnd w:id="8"/>
     </w:p>
     <w:p>
       <w:pPr>
         <w:pStyle w:val="FirstParagraph"/>
       </w:pPr>
       <w:r>
-        <w:t>A protocol for this analysis was registered in advanc</w:t>
-      </w:r>
-      <w:r>
-        <w:t>e and followed at all stages of the study.[16] Any deviations from the protocol are described. Ethical approval was not required for this study.</w:t>
+        <w:t>A protocol for this analysis was registered in advance and followed at all stages of the study.[16] Any deviations from the protocol are described. Ethical approval was not required for this study.</w:t>
       </w:r>
     </w:p>
     <w:p>
       <w:pPr>
         <w:pStyle w:val="Heading2"/>
       </w:pPr>
-      <w:bookmarkStart w:id="5" w:name="categories"/>
+      <w:bookmarkStart w:id="9" w:name="categories"/>
       <w:r>
         <w:t>Categories</w:t>
       </w:r>
-      <w:bookmarkEnd w:id="5"/>
+      <w:bookmarkEnd w:id="9"/>
     </w:p>
     <w:p>
       <w:pPr>
         <w:pStyle w:val="FirstParagraph"/>
       </w:pPr>
       <w:r>
-        <w:t>A pre-specified classification system was developed to categorize each data availability statement a</w:t>
-      </w:r>
-      <w:r>
-        <w:t>s describing either open or closed data, with additional ordered sub-categories indicating the degree of openness (see Table 1). The system was based on the “Findability” and “Accessibility” elements of the FAIR framework,[17] the categories used by previo</w:t>
-      </w:r>
-      <w:r>
-        <w:t>us effort to categorize published data availability statements,[4,11], our own experience of medRxiv data availability statements, and discussion with colleagues.</w:t>
+        <w:t>A pre-specified classification system was developed to categorize each data availability statement as describing either open or closed data, with additional ordered sub-categories indicating the degree of openness (see Table 1). The system was based on the “Findability” and “Accessibility” elements of the FAIR framework,[17] the categories used by previous effort to categorize published data availability statements,[4,11], our own experience of medRxiv data availability statements, and discussion with colleagues.</w:t>
       </w:r>
     </w:p>
     <w:p>
@@ -463,10 +448,7 @@
         <w:pStyle w:val="a"/>
       </w:pPr>
       <w:r>
-        <w:t xml:space="preserve">Table 1: Categories used to classify the data availability statements. Illustrative examples </w:t>
-      </w:r>
-      <w:r>
-        <w:t>of each category were taken from preprints included in our sample (see “Data Extraction”).[18–26]</w:t>
+        <w:t>Table 1: Categories used to classify the data availability statements. Illustrative examples of each category were taken from preprints included in our sample (see “Data Extraction”).[18–26]</w:t>
       </w:r>
     </w:p>
     <w:tbl>
@@ -684,7 +666,27 @@
                 <w:sz w:val="14"/>
                 <w:szCs w:val="14"/>
               </w:rPr>
-              <w:t>Not applicable (protocol for a review, commentary, etc)</w:t>
+              <w:t xml:space="preserve">Not applicable (protocol for a review, commentary, </w:t>
+            </w:r>
+            <w:proofErr w:type="spellStart"/>
+            <w:r>
+              <w:rPr>
+                <w:rFonts w:ascii="Arial" w:eastAsia="Arial" w:hAnsi="Arial" w:cs="Arial"/>
+                <w:color w:val="111111"/>
+                <w:sz w:val="14"/>
+                <w:szCs w:val="14"/>
+              </w:rPr>
+              <w:t>etc</w:t>
+            </w:r>
+            <w:proofErr w:type="spellEnd"/>
+            <w:r>
+              <w:rPr>
+                <w:rFonts w:ascii="Arial" w:eastAsia="Arial" w:hAnsi="Arial" w:cs="Arial"/>
+                <w:color w:val="111111"/>
+                <w:sz w:val="14"/>
+                <w:szCs w:val="14"/>
+              </w:rPr>
+              <w:t>)</w:t>
             </w:r>
           </w:p>
         </w:tc>
@@ -732,7 +734,27 @@
                 <w:sz w:val="14"/>
                 <w:szCs w:val="14"/>
               </w:rPr>
-              <w:t>"Data sharing not applicable to this article as no datasets were generated or analysed during the current study." [15]</w:t>
+              <w:t xml:space="preserve">"Data sharing not applicable to this article as no datasets were generated or </w:t>
+            </w:r>
+            <w:proofErr w:type="spellStart"/>
+            <w:r>
+              <w:rPr>
+                <w:rFonts w:ascii="Arial" w:eastAsia="Arial" w:hAnsi="Arial" w:cs="Arial"/>
+                <w:color w:val="111111"/>
+                <w:sz w:val="14"/>
+                <w:szCs w:val="14"/>
+              </w:rPr>
+              <w:t>analysed</w:t>
+            </w:r>
+            <w:proofErr w:type="spellEnd"/>
+            <w:r>
+              <w:rPr>
+                <w:rFonts w:ascii="Arial" w:eastAsia="Arial" w:hAnsi="Arial" w:cs="Arial"/>
+                <w:color w:val="111111"/>
+                <w:sz w:val="14"/>
+                <w:szCs w:val="14"/>
+              </w:rPr>
+              <w:t xml:space="preserve"> during the current study." [15]</w:t>
             </w:r>
           </w:p>
         </w:tc>
@@ -1098,16 +1120,7 @@
                 <w:sz w:val="14"/>
                 <w:szCs w:val="14"/>
               </w:rPr>
-              <w:t>"The protocol and full dataset will be available at Open Science Fr</w:t>
-            </w:r>
-            <w:r>
-              <w:rPr>
-                <w:rFonts w:ascii="Arial" w:eastAsia="Arial" w:hAnsi="Arial" w:cs="Arial"/>
-                <w:color w:val="111111"/>
-                <w:sz w:val="14"/>
-                <w:szCs w:val="14"/>
-              </w:rPr>
-              <w:t>amework upon peer review publication (https://osf.io/rvbuy/)." [18]</w:t>
+              <w:t>"The protocol and full dataset will be available at Open Science Framework upon peer review publication (https://osf.io/rvbuy/)." [18]</w:t>
             </w:r>
           </w:p>
         </w:tc>
@@ -1351,8 +1364,9 @@
                 <w:sz w:val="14"/>
                 <w:szCs w:val="14"/>
               </w:rPr>
-              <w:t>"Data were obtained from the international MSBase cohort study. Information regarding data availability can be obtained at</w:t>
-            </w:r>
+              <w:t xml:space="preserve">"Data were obtained from the international </w:t>
+            </w:r>
+            <w:proofErr w:type="spellStart"/>
             <w:r>
               <w:rPr>
                 <w:rFonts w:ascii="Arial" w:eastAsia="Arial" w:hAnsi="Arial" w:cs="Arial"/>
@@ -1360,8 +1374,9 @@
                 <w:sz w:val="14"/>
                 <w:szCs w:val="14"/>
               </w:rPr>
-              <w:t xml:space="preserve"> https://www.msbase.org/." OR  </w:t>
-            </w:r>
+              <w:t>MSBase</w:t>
+            </w:r>
+            <w:proofErr w:type="spellEnd"/>
             <w:r>
               <w:rPr>
                 <w:rFonts w:ascii="Arial" w:eastAsia="Arial" w:hAnsi="Arial" w:cs="Arial"/>
@@ -1369,8 +1384,7 @@
                 <w:sz w:val="14"/>
                 <w:szCs w:val="14"/>
               </w:rPr>
-              <w:br/>
-              <w:t>Daily diagnosis number of countries outside China is download from WHO situation reports (https://www.who.int/emergencies/diseases/novel-coronavirus-2019/situation-reports).   https://www.who.int/emergencies/diseases/novel-c</w:t>
+              <w:t xml:space="preserve"> cohort study. Information regarding data availability can be obtained at https://www.msbase.org/." OR  </w:t>
             </w:r>
             <w:r>
               <w:rPr>
@@ -1379,7 +1393,8 @@
                 <w:sz w:val="14"/>
                 <w:szCs w:val="14"/>
               </w:rPr>
-              <w:t>oronavirus-2019/situation-reports [20]</w:t>
+              <w:br/>
+              <w:t>Daily diagnosis number of countries outside China is download from WHO situation reports (https://www.who.int/emergencies/diseases/novel-coronavirus-2019/situation-reports).   https://www.who.int/emergencies/diseases/novel-coronavirus-2019/situation-reports [20]</w:t>
             </w:r>
           </w:p>
         </w:tc>
@@ -1473,7 +1488,27 @@
                 <w:sz w:val="14"/>
                 <w:szCs w:val="14"/>
               </w:rPr>
-              <w:t>Data available from central access-controlled repository, and sufficient details included to identify specific dataset e.g. via extract or accession ID or date stamp</w:t>
+              <w:t xml:space="preserve">Data available from central access-controlled repository, and sufficient details included to identify specific dataset </w:t>
+            </w:r>
+            <w:proofErr w:type="gramStart"/>
+            <w:r>
+              <w:rPr>
+                <w:rFonts w:ascii="Arial" w:eastAsia="Arial" w:hAnsi="Arial" w:cs="Arial"/>
+                <w:color w:val="111111"/>
+                <w:sz w:val="14"/>
+                <w:szCs w:val="14"/>
+              </w:rPr>
+              <w:t>e.g.</w:t>
+            </w:r>
+            <w:proofErr w:type="gramEnd"/>
+            <w:r>
+              <w:rPr>
+                <w:rFonts w:ascii="Arial" w:eastAsia="Arial" w:hAnsi="Arial" w:cs="Arial"/>
+                <w:color w:val="111111"/>
+                <w:sz w:val="14"/>
+                <w:szCs w:val="14"/>
+              </w:rPr>
+              <w:t xml:space="preserve"> via extract or accession ID or date stamp</w:t>
             </w:r>
           </w:p>
         </w:tc>
@@ -1501,8 +1536,9 @@
                 <w:sz w:val="14"/>
                 <w:szCs w:val="14"/>
               </w:rPr>
-              <w:t>"This research has been conducted using</w:t>
-            </w:r>
+              <w:t xml:space="preserve">"This research has been conducted using the UK Biobank Resource under application number 24494. All bona fide researchers can apply to use the UK Biobank resource for </w:t>
+            </w:r>
+            <w:proofErr w:type="gramStart"/>
             <w:r>
               <w:rPr>
                 <w:rFonts w:ascii="Arial" w:eastAsia="Arial" w:hAnsi="Arial" w:cs="Arial"/>
@@ -1510,7 +1546,17 @@
                 <w:sz w:val="14"/>
                 <w:szCs w:val="14"/>
               </w:rPr>
-              <w:t xml:space="preserve"> the UK Biobank Resource under application number 24494. All bona fide researchers can apply to use the UK Biobank resource for health related research that is in the public interest." [21]</w:t>
+              <w:t>health related</w:t>
+            </w:r>
+            <w:proofErr w:type="gramEnd"/>
+            <w:r>
+              <w:rPr>
+                <w:rFonts w:ascii="Arial" w:eastAsia="Arial" w:hAnsi="Arial" w:cs="Arial"/>
+                <w:color w:val="111111"/>
+                <w:sz w:val="14"/>
+                <w:szCs w:val="14"/>
+              </w:rPr>
+              <w:t xml:space="preserve"> research that is in the public interest." [21]</w:t>
             </w:r>
           </w:p>
         </w:tc>
@@ -1735,8 +1781,41 @@
                 <w:sz w:val="14"/>
                 <w:szCs w:val="14"/>
               </w:rPr>
-              <w:t>Data available via a online repository that is not access-controlled e.g. Dryad, Zenodo</w:t>
-            </w:r>
+              <w:t xml:space="preserve">Data available via </w:t>
+            </w:r>
+            <w:proofErr w:type="spellStart"/>
+            <w:proofErr w:type="gramStart"/>
+            <w:r>
+              <w:rPr>
+                <w:rFonts w:ascii="Arial" w:eastAsia="Arial" w:hAnsi="Arial" w:cs="Arial"/>
+                <w:color w:val="111111"/>
+                <w:sz w:val="14"/>
+                <w:szCs w:val="14"/>
+              </w:rPr>
+              <w:t>a</w:t>
+            </w:r>
+            <w:proofErr w:type="spellEnd"/>
+            <w:proofErr w:type="gramEnd"/>
+            <w:r>
+              <w:rPr>
+                <w:rFonts w:ascii="Arial" w:eastAsia="Arial" w:hAnsi="Arial" w:cs="Arial"/>
+                <w:color w:val="111111"/>
+                <w:sz w:val="14"/>
+                <w:szCs w:val="14"/>
+              </w:rPr>
+              <w:t xml:space="preserve"> online repository that is not access-controlled e.g. Dryad, </w:t>
+            </w:r>
+            <w:proofErr w:type="spellStart"/>
+            <w:r>
+              <w:rPr>
+                <w:rFonts w:ascii="Arial" w:eastAsia="Arial" w:hAnsi="Arial" w:cs="Arial"/>
+                <w:color w:val="111111"/>
+                <w:sz w:val="14"/>
+                <w:szCs w:val="14"/>
+              </w:rPr>
+              <w:t>Zenodo</w:t>
+            </w:r>
+            <w:proofErr w:type="spellEnd"/>
           </w:p>
         </w:tc>
         <w:tc>
@@ -1766,16 +1845,7 @@
                 <w:sz w:val="14"/>
                 <w:szCs w:val="14"/>
               </w:rPr>
-              <w:t>"Extra</w:t>
-            </w:r>
-            <w:r>
-              <w:rPr>
-                <w:rFonts w:ascii="Arial" w:eastAsia="Arial" w:hAnsi="Arial" w:cs="Arial"/>
-                <w:color w:val="111111"/>
-                <w:sz w:val="14"/>
-                <w:szCs w:val="14"/>
-              </w:rPr>
-              <w:t>cted data used in this meta-analysis and analysis code are available at www.doi.org/10.5281/zenodo.3149365." [23]</w:t>
+              <w:t>"Extracted data used in this meta-analysis and analysis code are available at www.doi.org/10.5281/zenodo.3149365." [23]</w:t>
             </w:r>
           </w:p>
         </w:tc>
@@ -1790,12 +1860,12 @@
       <w:pPr>
         <w:pStyle w:val="Heading2"/>
       </w:pPr>
-      <w:bookmarkStart w:id="6" w:name="data-extraction"/>
+      <w:bookmarkStart w:id="10" w:name="data-extraction"/>
       <w:r>
         <w:lastRenderedPageBreak/>
         <w:t>Data extraction</w:t>
       </w:r>
-      <w:bookmarkEnd w:id="6"/>
+      <w:bookmarkEnd w:id="10"/>
     </w:p>
     <w:p>
       <w:pPr>
@@ -1813,27 +1883,25 @@
       <w:r>
         <w:t xml:space="preserve"> and </w:t>
       </w:r>
+      <w:proofErr w:type="spellStart"/>
       <w:r>
         <w:rPr>
           <w:rStyle w:val="VerbatimChar"/>
         </w:rPr>
         <w:t>rvest</w:t>
       </w:r>
-      <w:r>
-        <w:t xml:space="preserve"> R packages.[27,28] Completi</w:t>
-      </w:r>
-      <w:r>
-        <w:t>ng a data availability statement is required as part of the medRxiv submission process, and so a statement was available for all eligible preprints. Information on the journal in which preprints were subsequently published was extracted using the published</w:t>
-      </w:r>
-      <w:r>
-        <w:t xml:space="preserve"> DOI provided by medRxiv and </w:t>
-      </w:r>
+      <w:proofErr w:type="spellEnd"/>
+      <w:r>
+        <w:t xml:space="preserve"> R packages.[27,28] Completing a data availability statement is required as part of the medRxiv submission process, and so a statement was available for all eligible preprints. Information on the journal in which preprints were subsequently published was extracted using the published DOI provided by medRxiv and </w:t>
+      </w:r>
+      <w:proofErr w:type="spellStart"/>
       <w:r>
         <w:rPr>
           <w:rStyle w:val="VerbatimChar"/>
         </w:rPr>
         <w:t>rcrossref</w:t>
       </w:r>
+      <w:proofErr w:type="spellEnd"/>
       <w:r>
         <w:t>.[29] Several other R packages were used for data cleaning and analysis. [30–43]</w:t>
       </w:r>
@@ -1850,71 +1918,224 @@
       <w:pPr>
         <w:pStyle w:val="Heading2"/>
       </w:pPr>
-      <w:bookmarkStart w:id="7" w:name="analysis"/>
+      <w:bookmarkStart w:id="11" w:name="analysis"/>
       <w:r>
         <w:t>Analysis</w:t>
       </w:r>
-      <w:bookmarkEnd w:id="7"/>
+      <w:bookmarkEnd w:id="11"/>
     </w:p>
     <w:p>
       <w:pPr>
         <w:pStyle w:val="FirstParagraph"/>
-      </w:pPr>
-      <w:r>
-        <w:t>The data availability statement for each preprinted record were categorized b</w:t>
-      </w:r>
-      <w:r>
-        <w:t>y two independent researchers, using the groups presented in Table 1, while the statements for published articles were categorized using all groups barring Category 3 and 4 (“Available in the future”). Researchers were provided only with the data availabil</w:t>
-      </w:r>
-      <w:r>
-        <w:t>ity statement, and as a result, were blind to the associated preprint metadata (e.g. title, authors, corresponding author institution) in case this could affect their assessments. Any disagreements were resolved through discussion. Due to our large sample,</w:t>
-      </w:r>
-      <w:r>
-        <w:t xml:space="preserve"> if authors claimed that all data were available in the manuscript or as a supplemental file, or that their study did not make use of any data, we took them at their word. Where a data availability statement met multiple categories, or contained multiple d</w:t>
-      </w:r>
-      <w:r>
-        <w:t>ata sources with varying levels of openness, we took a conservative approach and categorized it on the basis of the most restrictive aspect (see Supplementary Materials 3 for some illustrative examples). We plotted the distribution of preprint and publishe</w:t>
-      </w:r>
-      <w:r>
-        <w:t>d data availability statements across the nine categories presented in Table 1. Records for which the data availability statement was categorized as “Not applicable” (Category 1 from Table 1) at either the preprint or published stage were excluded from fur</w:t>
-      </w:r>
-      <w:r>
-        <w:t>ther analyses.</w:t>
-      </w:r>
+        <w:rPr>
+          <w:ins w:id="12" w:author="Luke McGuinness" w:date="2021-02-10T10:07:00Z"/>
+        </w:rPr>
+      </w:pPr>
+      <w:ins w:id="13" w:author="Luke McGuinness" w:date="2021-02-10T10:07:00Z">
+        <w:r>
+          <w:t>Use subheadings</w:t>
+        </w:r>
+      </w:ins>
+      <w:ins w:id="14" w:author="Luke McGuinness" w:date="2021-02-10T10:08:00Z">
+        <w:r>
+          <w:t xml:space="preserve"> under </w:t>
+        </w:r>
+        <w:proofErr w:type="gramStart"/>
+        <w:r>
+          <w:t>analysis</w:t>
+        </w:r>
+      </w:ins>
+      <w:proofErr w:type="gramEnd"/>
     </w:p>
     <w:p>
       <w:pPr>
         <w:pStyle w:val="BodyText"/>
-      </w:pPr>
-      <w:r>
-        <w:t>To assess if data availability statements change between preprint and published articles, we examined whether a discrepancy existed between the categories assigned to the preprinted and published statements, and the direction of the discrepa</w:t>
-      </w:r>
-      <w:r>
-        <w:t>ncy (more “closed” or more “open”). We declare a minor deviation from our protocol,[16] in relation to this analysis. Rather than investigating the data-sharing policy only for journals with the largest change in openness, which involved setting an arbitra</w:t>
-      </w:r>
-      <w:r>
-        <w:t>ry cut-off when defining “largest change”, we systematically extracted and categorized the data-sharing policies for all journals in which preprints had subsequently been published using two categories (1: “requiring/mandating data sharing” and, 2: “not re</w:t>
-      </w:r>
-      <w:r>
-        <w:t>quiring/mandating data sharing”), and compared the change in openness between these two categories. Note that Category 2 includes journals that encourage data sharing, but do not make it a condition of publication.</w:t>
-      </w:r>
+        <w:rPr>
+          <w:ins w:id="15" w:author="Luke McGuinness" w:date="2021-02-10T10:07:00Z"/>
+        </w:rPr>
+      </w:pPr>
+      <w:proofErr w:type="spellStart"/>
+      <w:ins w:id="16" w:author="Luke McGuinness" w:date="2021-02-10T10:07:00Z">
+        <w:r>
+          <w:t>Categorisation</w:t>
+        </w:r>
+        <w:proofErr w:type="spellEnd"/>
+      </w:ins>
     </w:p>
     <w:p>
       <w:pPr>
         <w:pStyle w:val="BodyText"/>
-      </w:pPr>
-      <w:r>
-        <w:t>To assess claims that data will be provid</w:t>
-      </w:r>
-      <w:r>
-        <w:t xml:space="preserve">ed on publication, the data availability statements accompanying the published articles for all records in Category 3 (“Data available on </w:t>
+        <w:rPr>
+          <w:ins w:id="17" w:author="Luke McGuinness" w:date="2021-02-10T10:07:00Z"/>
+        </w:rPr>
+      </w:pPr>
+      <w:ins w:id="18" w:author="Luke McGuinness" w:date="2021-02-10T10:07:00Z">
+        <w:r>
+          <w:t>Changes between preprint and publication</w:t>
+        </w:r>
+      </w:ins>
+    </w:p>
+    <w:p>
+      <w:pPr>
+        <w:pStyle w:val="BodyText"/>
+        <w:rPr>
+          <w:ins w:id="19" w:author="Luke McGuinness" w:date="2021-02-10T10:07:00Z"/>
+        </w:rPr>
+        <w:pPrChange w:id="20" w:author="Luke McGuinness" w:date="2021-02-10T10:07:00Z">
+          <w:pPr>
+            <w:pStyle w:val="FirstParagraph"/>
+          </w:pPr>
+        </w:pPrChange>
+      </w:pPr>
+      <w:ins w:id="21" w:author="Luke McGuinness" w:date="2021-02-10T10:07:00Z">
+        <w:r>
+          <w:t>Code availability</w:t>
+        </w:r>
+      </w:ins>
+    </w:p>
+    <w:p>
+      <w:pPr>
+        <w:pStyle w:val="FirstParagraph"/>
+        <w:rPr>
+          <w:ins w:id="22" w:author="Luke McGuinness" w:date="2021-02-10T10:01:00Z"/>
+        </w:rPr>
+      </w:pPr>
+      <w:r>
+        <w:t xml:space="preserve">The data availability statement for each preprinted record were categorized by two independent researchers, using the groups presented in Table 1, while the statements for published articles were categorized using all groups barring Category 3 and 4 (“Available in the future”). </w:t>
+      </w:r>
+      <w:moveToRangeStart w:id="23" w:author="Luke McGuinness" w:date="2021-02-10T10:02:00Z" w:name="move63843749"/>
+      <w:moveTo w:id="24" w:author="Luke McGuinness" w:date="2021-02-10T10:02:00Z">
+        <w:r>
+          <w:t>Records for which the data availability statement was categorized as “Not applicable” (Category 1 from Table 1) at either the preprint or published stage were excluded from further analyses.</w:t>
+        </w:r>
+      </w:moveTo>
+      <w:moveToRangeEnd w:id="23"/>
+      <w:ins w:id="25" w:author="Luke McGuinness" w:date="2021-02-10T10:02:00Z">
+        <w:r>
+          <w:t xml:space="preserve"> </w:t>
+        </w:r>
+      </w:ins>
+      <w:r>
+        <w:t>Researchers were provided only with the data availability statement, and as a result, were blind to the associated preprint metadata (</w:t>
+      </w:r>
+      <w:proofErr w:type="gramStart"/>
+      <w:r>
+        <w:t>e.g.</w:t>
+      </w:r>
+      <w:proofErr w:type="gramEnd"/>
+      <w:r>
+        <w:t xml:space="preserve"> title, authors, corresponding author institution) in case this could affect their assessments. Any disagreements were resolved through discussion. </w:t>
+      </w:r>
+    </w:p>
+    <w:p>
+      <w:pPr>
+        <w:pStyle w:val="FirstParagraph"/>
+      </w:pPr>
+      <w:r>
+        <w:t>Due to our large sample, if authors claimed that all data were available in the manuscript or as a supplemental file, or that their study did not make use of any data, we took them at their word. Where a data availability statement met multiple categories</w:t>
+      </w:r>
+      <w:del w:id="26" w:author="Luke McGuinness" w:date="2021-02-10T10:01:00Z">
+        <w:r>
+          <w:delText>,</w:delText>
+        </w:r>
+      </w:del>
+      <w:r>
+        <w:t xml:space="preserve"> or contained multiple data sources with varying levels of openness, we took a conservative approach and categorized it on the basis of the most restrictive aspect (see Supplementary Materials 3 for some illustrative examples). We plotted the distribution of preprint and published data availability statements across the nine categories presented in Table 1. </w:t>
+      </w:r>
+      <w:moveFromRangeStart w:id="27" w:author="Luke McGuinness" w:date="2021-02-10T10:02:00Z" w:name="move63843749"/>
+      <w:moveFrom w:id="28" w:author="Luke McGuinness" w:date="2021-02-10T10:02:00Z">
+        <w:r>
+          <w:t>Records for which the data availability statement was categorized as “Not applicable” (Category 1 from Table 1) at either the preprint or published stage were excluded from further analyses.</w:t>
+        </w:r>
+      </w:moveFrom>
+      <w:moveFromRangeEnd w:id="27"/>
+    </w:p>
+    <w:p>
+      <w:pPr>
+        <w:pStyle w:val="BodyText"/>
+      </w:pPr>
+      <w:r>
+        <w:t>To assess if data availability statements change between preprint and published articles, we examined whether a discrepancy existed between the categories assigned to the preprinted and published statements, and the direction of the discrepancy</w:t>
+      </w:r>
+      <w:ins w:id="29" w:author="Luke McGuinness" w:date="2021-02-10T10:03:00Z">
+        <w:r>
+          <w:t xml:space="preserve">. </w:t>
+        </w:r>
+        <w:r>
+          <w:t xml:space="preserve">More </w:t>
+        </w:r>
+      </w:ins>
+      <w:ins w:id="30" w:author="Luke McGuinness" w:date="2021-02-10T10:04:00Z">
+        <w:r>
+          <w:t xml:space="preserve">“closed” records were those where data was available at preprint but not </w:t>
+        </w:r>
+      </w:ins>
+      <w:ins w:id="31" w:author="Luke McGuinness" w:date="2021-02-10T10:05:00Z">
+        <w:r>
+          <w:t>at publication</w:t>
+        </w:r>
+      </w:ins>
+      <w:ins w:id="32" w:author="Luke McGuinness" w:date="2021-02-10T10:04:00Z">
+        <w:r>
+          <w:t xml:space="preserve">, - and </w:t>
+        </w:r>
+      </w:ins>
+      <w:ins w:id="33" w:author="Luke McGuinness" w:date="2021-02-10T10:05:00Z">
+        <w:r>
+          <w:t>conversely, mo</w:t>
+        </w:r>
+      </w:ins>
+      <w:ins w:id="34" w:author="Luke McGuinness" w:date="2021-02-10T10:06:00Z">
+        <w:r>
+          <w:t xml:space="preserve">re </w:t>
+        </w:r>
+      </w:ins>
+      <w:ins w:id="35" w:author="Luke McGuinness" w:date="2021-02-10T10:04:00Z">
+        <w:r>
+          <w:t>“</w:t>
+        </w:r>
+        <w:r>
+          <w:t>open</w:t>
+        </w:r>
+        <w:r>
+          <w:t>”</w:t>
+        </w:r>
+        <w:r>
+          <w:t xml:space="preserve"> </w:t>
+        </w:r>
+      </w:ins>
+      <w:ins w:id="36" w:author="Luke McGuinness" w:date="2021-02-10T10:06:00Z">
+        <w:r>
+          <w:t>XXX</w:t>
+        </w:r>
+      </w:ins>
+      <w:ins w:id="37" w:author="Luke McGuinness" w:date="2021-02-10T10:04:00Z">
+        <w:r>
+          <w:t>.</w:t>
+        </w:r>
+      </w:ins>
+      <w:r>
+        <w:t xml:space="preserve"> </w:t>
+      </w:r>
+      <w:del w:id="38" w:author="Luke McGuinness" w:date="2021-02-10T10:04:00Z">
+        <w:r>
+          <w:delText xml:space="preserve">(more “closed” or more “open”). </w:delText>
+        </w:r>
+      </w:del>
+      <w:r>
+        <w:t xml:space="preserve">We declare a minor deviation from our protocol,[16] in relation to this analysis. Rather than investigating the </w:t>
       </w:r>
       <w:r>
         <w:lastRenderedPageBreak/>
-        <w:t>publication (link provided)”) or Category 4 (“Data available on publication (no link provided)”) from Table 1 were ass</w:t>
-      </w:r>
-      <w:r>
-        <w:t>essed, and any difference between the two categories examined.</w:t>
+        <w:t>data-sharing policy only for journals with the largest change in openness, which involved setting an arbitrary cut-off when defining “largest change”, we systematically extracted and categorized the data-sharing policies for all journals in which preprints had subsequently been published using two categories (1: “requiring/mandating data sharing” and, 2: “not requiring/mandating data sharing”</w:t>
+      </w:r>
+      <w:proofErr w:type="gramStart"/>
+      <w:r>
+        <w:t>), and</w:t>
+      </w:r>
+      <w:proofErr w:type="gramEnd"/>
+      <w:r>
+        <w:t xml:space="preserve"> compared the change in openness between these two categories. Note that Category 2 includes journals that encourage data sharing, but do not make it a condition of publication.</w:t>
       </w:r>
     </w:p>
     <w:p>
@@ -1922,31 +2143,47 @@
         <w:pStyle w:val="BodyText"/>
       </w:pPr>
       <w:r>
-        <w:t>Finally, to assess whether data availability statements also capture the availability of programming code, such as STATA do files or R scripts, the data availability statement and full text PDF</w:t>
-      </w:r>
-      <w:r>
-        <w:t xml:space="preserve"> for a random sample 400 preprinted records were assessed for code availability (1: “code availability described” and 2: “code availability not described”).</w:t>
+        <w:t>To assess claims that data will be provided on publication, the data availability statements accompanying the published articles for all records in Category 3 (“Data available on publication (link provided)”) or Category 4 (“Data available on publication (no link provided)”) from Table 1 were assessed, and any difference between the two categories examined.</w:t>
+      </w:r>
+    </w:p>
+    <w:p>
+      <w:pPr>
+        <w:pStyle w:val="BodyText"/>
+      </w:pPr>
+      <w:r>
+        <w:t xml:space="preserve">Finally, to assess whether data availability statements also capture the availability of programming code, such as STATA do files or R scripts, the data availability statement and full text PDF for a random sample 400 preprinted records were assessed for code availability (1: “code availability </w:t>
+      </w:r>
+      <w:commentRangeStart w:id="39"/>
+      <w:r>
+        <w:t>described</w:t>
+      </w:r>
+      <w:commentRangeEnd w:id="39"/>
+      <w:r>
+        <w:rPr>
+          <w:rStyle w:val="CommentReference"/>
+        </w:rPr>
+        <w:commentReference w:id="39"/>
+      </w:r>
+      <w:r>
+        <w:t>” and 2: “code availability not described”).</w:t>
       </w:r>
     </w:p>
     <w:p>
       <w:pPr>
         <w:pStyle w:val="Heading2"/>
       </w:pPr>
-      <w:bookmarkStart w:id="8" w:name="patient-and-public-involvement"/>
+      <w:bookmarkStart w:id="40" w:name="patient-and-public-involvement"/>
       <w:r>
         <w:t>Patient and public involvement</w:t>
       </w:r>
-      <w:bookmarkEnd w:id="8"/>
+      <w:bookmarkEnd w:id="40"/>
     </w:p>
     <w:p>
       <w:pPr>
         <w:pStyle w:val="FirstParagraph"/>
       </w:pPr>
       <w:r>
-        <w:t xml:space="preserve">Due to the study design and topic, patients and the public were not </w:t>
-      </w:r>
-      <w:r>
-        <w:t>involved in the choice of research question, the design of the study, the conduct of the study, the interpretation of the results, or our dissemination plans. Dissemination to participants is not applicable.</w:t>
+        <w:t>Due to the study design and topic, patients and the public were not involved in the choice of research question, the design of the study, the conduct of the study, the interpretation of the results, or our dissemination plans. Dissemination to participants is not applicable.</w:t>
       </w:r>
     </w:p>
     <w:p>
@@ -1958,25 +2195,27 @@
       <w:pPr>
         <w:pStyle w:val="Heading1"/>
       </w:pPr>
-      <w:bookmarkStart w:id="9" w:name="results"/>
+      <w:bookmarkStart w:id="41" w:name="results"/>
       <w:r>
         <w:lastRenderedPageBreak/>
         <w:t>Results</w:t>
       </w:r>
-      <w:bookmarkEnd w:id="9"/>
+      <w:bookmarkEnd w:id="41"/>
     </w:p>
     <w:p>
       <w:pPr>
         <w:pStyle w:val="FirstParagraph"/>
       </w:pPr>
       <w:r>
-        <w:t>The data availability statements accom</w:t>
-      </w:r>
-      <w:r>
-        <w:t>panying 4101 preprints registered between 25th June 2019 and 1st May 2020 were extracted from the medRxiv preprint repository on the 26th May 2020 and were coded by two independent researchers according to the categories in Table 1. During this process, ag</w:t>
-      </w:r>
-      <w:r>
-        <w:t>reement between the raters was high (Cohen’s Kappa = 0.98; “almost perfect agreement”).[44]</w:t>
+        <w:t xml:space="preserve">The data availability statements accompanying 4101 preprints registered between 25th June 2019 and 1st May 2020 were extracted from the medRxiv preprint repository on the </w:t>
+      </w:r>
+      <w:proofErr w:type="gramStart"/>
+      <w:r>
+        <w:t>26th</w:t>
+      </w:r>
+      <w:proofErr w:type="gramEnd"/>
+      <w:r>
+        <w:t xml:space="preserve"> May 2020 and were coded by two independent researchers according to the categories in Table 1. During this process, agreement between the raters was high (Cohen’s Kappa = 0.98; “almost perfect agreement”).[44]</w:t>
       </w:r>
     </w:p>
     <w:p>
@@ -1984,13 +2223,7 @@
         <w:pStyle w:val="BodyText"/>
       </w:pPr>
       <w:r>
-        <w:t>Of the 4101 preprints, 163 (4.0%) in Category 0 (“Not applicable”) were excluded following coding, leaving 3938 remaining records. Of these, 911 (23.1%) had made th</w:t>
-      </w:r>
-      <w:r>
-        <w:t>eir data open as per the criteria in Table 1. The distribution of data availability statements across the categories can be seen in Fig 1. A total of 379 (9.2%) preprints had been subsequently published, and of these, only 159 (42.0%) had data availability</w:t>
-      </w:r>
-      <w:r>
-        <w:t xml:space="preserve"> statements that we could categorize. 4 (2.5%) records in Category 0 (“Not applicable”) were excluded, and of the 155 remaining, 59 (38.1%) had made their data open as per our criteria.</w:t>
+        <w:t>Of the 4101 preprints, 163 (4.0%) in Category 0 (“Not applicable”) were excluded following coding, leaving 3938 remaining records. Of these, 911 (23.1%) had made their data open as per the criteria in Table 1. The distribution of data availability statements across the categories can be seen in Fig 1. A total of 379 (9.2%) preprints had been subsequently published, and of these, only 159 (42.0%) had data availability statements that we could categorize. 4 (2.5%) records in Category 0 (“Not applicable”) were excluded, and of the 155 remaining, 59 (38.1%) had made their data open as per our criteria.</w:t>
       </w:r>
     </w:p>
     <w:p>
@@ -2006,13 +2239,7 @@
         <w:pStyle w:val="ImageCaption"/>
       </w:pPr>
       <w:r>
-        <w:t xml:space="preserve">Fig 1: </w:t>
-      </w:r>
-      <w:r>
-        <w:t>Distribution of the data availability statements of preprin</w:t>
-      </w:r>
-      <w:r>
-        <w:t>ted (Panel A) and published (Panel B) records by category from Table 1.</w:t>
+        <w:t>Fig 1: Distribution of the data availability statements of preprinted (Panel A) and published (Panel B) records by category from Table 1.</w:t>
       </w:r>
     </w:p>
     <w:p>
@@ -2026,23 +2253,148 @@
     <w:p>
       <w:pPr>
         <w:pStyle w:val="BodyText"/>
-      </w:pPr>
-      <w:r>
-        <w:t>For the comparison of preprinted data availability statements with their published counterparts, we excluded records that were not published, that did not have a published data availability statement or that were labeled as “Not applicable” at either the p</w:t>
-      </w:r>
-      <w:r>
-        <w:t>reprint or published stage, leaving 151 records (3.7% of the total sample of 4101 records) records. When grouped by data-sharing policy, there was a greater change towards data availability statements which described open data in journals requiring/mandati</w:t>
-      </w:r>
-      <w:r>
-        <w:t>ng data sharing versus those that did not (Table 2). Moreover, the data availability statements for 8 articles published in journals that did not require open data sharing became less open on publication (Table 2). The change in openness for preprints grou</w:t>
-      </w:r>
-      <w:r>
-        <w:t>ped by category and stratified by journal policy, is shown in Supplementary Table 1, while the change for each individual journal included in our analysis is shown in Supplementary Table 2.</w:t>
+        <w:rPr>
+          <w:ins w:id="42" w:author="Luke McGuinness" w:date="2021-02-10T10:25:00Z"/>
+        </w:rPr>
+      </w:pPr>
+      <w:r>
+        <w:t xml:space="preserve">For the comparison of preprinted data availability statements with their published counterparts, we excluded records that were not published, that did not have a published data availability statement or that were labeled as “Not applicable” at either the preprint or published stage, leaving 151 records (3.7% of the total sample of 4101 records) records. </w:t>
       </w:r>
     </w:p>
     <w:p>
       <w:pPr>
         <w:pStyle w:val="BodyText"/>
+        <w:rPr>
+          <w:ins w:id="43" w:author="Luke McGuinness" w:date="2021-02-10T10:27:00Z"/>
+        </w:rPr>
+      </w:pPr>
+    </w:p>
+    <w:p>
+      <w:pPr>
+        <w:pStyle w:val="BodyText"/>
+        <w:rPr>
+          <w:ins w:id="44" w:author="Luke McGuinness" w:date="2021-02-10T10:27:00Z"/>
+        </w:rPr>
+      </w:pPr>
+    </w:p>
+    <w:p>
+      <w:pPr>
+        <w:pStyle w:val="BodyText"/>
+        <w:rPr>
+          <w:ins w:id="45" w:author="Luke McGuinness" w:date="2021-02-10T10:25:00Z"/>
+        </w:rPr>
+      </w:pPr>
+      <w:ins w:id="46" w:author="Luke McGuinness" w:date="2021-02-10T10:29:00Z">
+        <w:r>
+          <w:t>Data availability statements more frequently described open data on publication</w:t>
+        </w:r>
+      </w:ins>
+      <w:ins w:id="47" w:author="Luke McGuinness" w:date="2021-02-10T10:32:00Z">
+        <w:r>
+          <w:t xml:space="preserve"> compared to </w:t>
+        </w:r>
+        <w:r>
+          <w:t xml:space="preserve">the </w:t>
+        </w:r>
+        <w:r>
+          <w:t>preprint</w:t>
+        </w:r>
+        <w:r>
+          <w:t>ed record</w:t>
+        </w:r>
+      </w:ins>
+      <w:ins w:id="48" w:author="Luke McGuinness" w:date="2021-02-10T10:29:00Z">
+        <w:r>
+          <w:t xml:space="preserve"> when the journal mandated data sharing</w:t>
+        </w:r>
+        <w:r>
+          <w:t xml:space="preserve"> (Table 2)</w:t>
+        </w:r>
+      </w:ins>
+      <w:ins w:id="49" w:author="Luke McGuinness" w:date="2021-02-10T10:32:00Z">
+        <w:r>
+          <w:t>.</w:t>
+        </w:r>
+      </w:ins>
+    </w:p>
+    <w:p>
+      <w:pPr>
+        <w:pStyle w:val="BodyText"/>
+      </w:pPr>
+      <w:del w:id="50" w:author="Luke McGuinness" w:date="2021-02-10T10:30:00Z">
+        <w:r>
+          <w:delText xml:space="preserve">When grouped by data-sharing policy, there was a greater change towards </w:delText>
+        </w:r>
+      </w:del>
+      <w:del w:id="51" w:author="Luke McGuinness" w:date="2021-02-10T10:27:00Z">
+        <w:r>
+          <w:delText xml:space="preserve">data availability statements which described </w:delText>
+        </w:r>
+      </w:del>
+      <w:del w:id="52" w:author="Luke McGuinness" w:date="2021-02-10T10:30:00Z">
+        <w:r>
+          <w:delText xml:space="preserve">open data in journals requiring/mandating data sharing versus those that did not (Table 2). </w:delText>
+        </w:r>
+      </w:del>
+      <w:r>
+        <w:t xml:space="preserve">Moreover, the data availability statements for 8 articles published in journals that did not </w:t>
+      </w:r>
+      <w:del w:id="53" w:author="Luke McGuinness" w:date="2021-02-10T10:33:00Z">
+        <w:r>
+          <w:delText xml:space="preserve">require </w:delText>
+        </w:r>
+      </w:del>
+      <w:ins w:id="54" w:author="Luke McGuinness" w:date="2021-02-10T10:33:00Z">
+        <w:r>
+          <w:t xml:space="preserve">mandate </w:t>
+        </w:r>
+      </w:ins>
+      <w:r>
+        <w:t>open data sharing became less open on publication (</w:t>
+      </w:r>
+      <w:ins w:id="55" w:author="Luke McGuinness" w:date="2021-02-10T10:17:00Z">
+        <w:r>
+          <w:t>Su</w:t>
+        </w:r>
+      </w:ins>
+      <w:ins w:id="56" w:author="Luke McGuinness" w:date="2021-02-10T10:18:00Z">
+        <w:r>
+          <w:t xml:space="preserve">pp </w:t>
+        </w:r>
+      </w:ins>
+      <w:r>
+        <w:t xml:space="preserve">Table 2). The change in openness for preprints grouped by category and stratified by journal policy, is shown in Supplementary Table </w:t>
+      </w:r>
+      <w:del w:id="57" w:author="Luke McGuinness" w:date="2021-02-10T10:26:00Z">
+        <w:r>
+          <w:delText>1</w:delText>
+        </w:r>
+      </w:del>
+      <w:ins w:id="58" w:author="Luke McGuinness" w:date="2021-02-10T10:26:00Z">
+        <w:r>
+          <w:t>2</w:t>
+        </w:r>
+      </w:ins>
+      <w:r>
+        <w:t xml:space="preserve">, while the change for each individual journal included in our analysis is shown in Supplementary Table </w:t>
+      </w:r>
+      <w:del w:id="59" w:author="Luke McGuinness" w:date="2021-02-10T10:27:00Z">
+        <w:r>
+          <w:delText>2</w:delText>
+        </w:r>
+      </w:del>
+      <w:ins w:id="60" w:author="Luke McGuinness" w:date="2021-02-10T10:27:00Z">
+        <w:r>
+          <w:t>3</w:t>
+        </w:r>
+      </w:ins>
+      <w:r>
+        <w:t>.</w:t>
+      </w:r>
+    </w:p>
+    <w:p>
+      <w:pPr>
+        <w:pStyle w:val="BodyText"/>
       </w:pPr>
       <w:r>
         <w:t> </w:t>
@@ -2052,11 +2404,13 @@
       <w:pPr>
         <w:pStyle w:val="a"/>
       </w:pPr>
-      <w:r>
-        <w:t>Table 2: Change in openness of data availability statements from</w:t>
-      </w:r>
-      <w:r>
-        <w:t xml:space="preserve"> preprint to published article, grouped by journal data-sharing policy.</w:t>
+      <w:ins w:id="61" w:author="Luke McGuinness" w:date="2021-02-10T10:24:00Z">
+        <w:r>
+          <w:t xml:space="preserve">Supp </w:t>
+        </w:r>
+      </w:ins>
+      <w:r>
+        <w:t>Table 2: Change in openness of data availability statements from preprint to published article, grouped by journal data-sharing policy.</w:t>
       </w:r>
     </w:p>
     <w:tbl>
@@ -2103,6 +2457,19 @@
             <w:pPr>
               <w:spacing w:after="0"/>
             </w:pPr>
+            <w:ins w:id="62" w:author="Luke McGuinness" w:date="2021-02-10T10:18:00Z">
+              <w:r>
+                <w:rPr>
+                  <w:rFonts w:ascii="Arial" w:eastAsia="Arial" w:hAnsi="Arial" w:cs="Arial"/>
+                  <w:b/>
+                  <w:color w:val="000000"/>
+                  <w:sz w:val="16"/>
+                  <w:szCs w:val="16"/>
+                </w:rPr>
+                <w:lastRenderedPageBreak/>
+                <w:t xml:space="preserve">Journal </w:t>
+              </w:r>
+            </w:ins>
             <w:r>
               <w:rPr>
                 <w:rFonts w:ascii="Arial" w:eastAsia="Arial" w:hAnsi="Arial" w:cs="Arial"/>
@@ -3027,6 +3394,7 @@
               <w:ind w:left="100" w:right="100"/>
               <w:jc w:val="center"/>
             </w:pPr>
+            <w:commentRangeStart w:id="63"/>
             <w:r>
               <w:rPr>
                 <w:rFonts w:ascii="Arial" w:eastAsia="Arial" w:hAnsi="Arial" w:cs="Arial"/>
@@ -3100,6 +3468,13 @@
               </w:rPr>
               <w:t>41</w:t>
             </w:r>
+            <w:commentRangeEnd w:id="63"/>
+            <w:r>
+              <w:rPr>
+                <w:rStyle w:val="CommentReference"/>
+              </w:rPr>
+              <w:commentReference w:id="63"/>
+            </w:r>
           </w:p>
         </w:tc>
       </w:tr>
@@ -3117,14 +3492,7 @@
         <w:pStyle w:val="BodyText"/>
       </w:pPr>
       <w:r>
-        <w:t xml:space="preserve">161 (3.9%) preprints stated that data would be available on publication, but only 10 of these had subsequently been published (Table 3) and the number describing open data on </w:t>
-      </w:r>
-      <w:r>
-        <w:lastRenderedPageBreak/>
-        <w:t>publication did not seem to vary based on whether the preprinted data availabilit</w:t>
-      </w:r>
-      <w:r>
-        <w:t>y statements include a link to an embargoed repository or not, though the sample size is small.</w:t>
+        <w:t>161 (3.9%) preprints stated that data would be available on publication, but only 10 of these had subsequently been published (Table 3) and the number describing open data on publication did not seem to vary based on whether the preprinted data availability statements include a link to an embargoed repository or not, though the sample size is small.</w:t>
       </w:r>
     </w:p>
     <w:p>
@@ -3139,11 +3507,19 @@
       <w:pPr>
         <w:pStyle w:val="a"/>
       </w:pPr>
-      <w:r>
-        <w:t xml:space="preserve">Table 3: Assessment of whether researchers promising to make data available on publication actually do so, and whether this differs if researchers included a </w:t>
-      </w:r>
-      <w:r>
-        <w:t>link to an embargoed repository or not.</w:t>
+      <w:commentRangeStart w:id="64"/>
+      <w:r>
+        <w:t>Table 3</w:t>
+      </w:r>
+      <w:commentRangeEnd w:id="64"/>
+      <w:r>
+        <w:rPr>
+          <w:rStyle w:val="CommentReference"/>
+        </w:rPr>
+        <w:commentReference w:id="64"/>
+      </w:r>
+      <w:r>
+        <w:t>: Assessment of whether researchers promising to make data available on publication actually do so, and whether this differs if researchers included a link to an embargoed repository or not.</w:t>
       </w:r>
     </w:p>
     <w:tbl>
@@ -3629,8 +4005,41 @@
                 <w:sz w:val="20"/>
                 <w:szCs w:val="20"/>
               </w:rPr>
-              <w:t>8. Data available via a online repository that is not access-controlled e.g. Dryad, Zenodo</w:t>
-            </w:r>
+              <w:t xml:space="preserve">8. Data available via </w:t>
+            </w:r>
+            <w:proofErr w:type="spellStart"/>
+            <w:proofErr w:type="gramStart"/>
+            <w:r>
+              <w:rPr>
+                <w:rFonts w:ascii="Arial" w:eastAsia="Arial" w:hAnsi="Arial" w:cs="Arial"/>
+                <w:color w:val="111111"/>
+                <w:sz w:val="20"/>
+                <w:szCs w:val="20"/>
+              </w:rPr>
+              <w:t>a</w:t>
+            </w:r>
+            <w:proofErr w:type="spellEnd"/>
+            <w:proofErr w:type="gramEnd"/>
+            <w:r>
+              <w:rPr>
+                <w:rFonts w:ascii="Arial" w:eastAsia="Arial" w:hAnsi="Arial" w:cs="Arial"/>
+                <w:color w:val="111111"/>
+                <w:sz w:val="20"/>
+                <w:szCs w:val="20"/>
+              </w:rPr>
+              <w:t xml:space="preserve"> online repository that is not access-controlled e.g. Dryad, </w:t>
+            </w:r>
+            <w:proofErr w:type="spellStart"/>
+            <w:r>
+              <w:rPr>
+                <w:rFonts w:ascii="Arial" w:eastAsia="Arial" w:hAnsi="Arial" w:cs="Arial"/>
+                <w:color w:val="111111"/>
+                <w:sz w:val="20"/>
+                <w:szCs w:val="20"/>
+              </w:rPr>
+              <w:t>Zenodo</w:t>
+            </w:r>
+            <w:proofErr w:type="spellEnd"/>
           </w:p>
         </w:tc>
         <w:tc>
@@ -4108,8 +4517,41 @@
                 <w:sz w:val="20"/>
                 <w:szCs w:val="20"/>
               </w:rPr>
-              <w:t>8. Data available via a online repository that is not access-controlled e.g. Dryad, Zenodo</w:t>
-            </w:r>
+              <w:t xml:space="preserve">8. Data available via </w:t>
+            </w:r>
+            <w:proofErr w:type="spellStart"/>
+            <w:proofErr w:type="gramStart"/>
+            <w:r>
+              <w:rPr>
+                <w:rFonts w:ascii="Arial" w:eastAsia="Arial" w:hAnsi="Arial" w:cs="Arial"/>
+                <w:color w:val="111111"/>
+                <w:sz w:val="20"/>
+                <w:szCs w:val="20"/>
+              </w:rPr>
+              <w:t>a</w:t>
+            </w:r>
+            <w:proofErr w:type="spellEnd"/>
+            <w:proofErr w:type="gramEnd"/>
+            <w:r>
+              <w:rPr>
+                <w:rFonts w:ascii="Arial" w:eastAsia="Arial" w:hAnsi="Arial" w:cs="Arial"/>
+                <w:color w:val="111111"/>
+                <w:sz w:val="20"/>
+                <w:szCs w:val="20"/>
+              </w:rPr>
+              <w:t xml:space="preserve"> online repository that is not access-controlled e.g. Dryad, </w:t>
+            </w:r>
+            <w:proofErr w:type="spellStart"/>
+            <w:r>
+              <w:rPr>
+                <w:rFonts w:ascii="Arial" w:eastAsia="Arial" w:hAnsi="Arial" w:cs="Arial"/>
+                <w:color w:val="111111"/>
+                <w:sz w:val="20"/>
+                <w:szCs w:val="20"/>
+              </w:rPr>
+              <w:t>Zenodo</w:t>
+            </w:r>
+            <w:proofErr w:type="spellEnd"/>
           </w:p>
         </w:tc>
         <w:tc>
@@ -4159,7 +4601,15 @@
         <w:pStyle w:val="BodyText"/>
       </w:pPr>
       <w:r>
-        <w:t>Of the 400 records for which code availability was assessed, 75 mentioned code availability in the preprinted full-text manuscript. Of these, only 53 (70.7%) preprints also described code availability in their data availability statements (Table 4).</w:t>
+        <w:t>Of the 400 records for which code availability was assessed, 75 mentioned code availability in the preprinted full-text manuscript. Of these, only 53 (70.7%) preprints also described code availability in their data availability statements (</w:t>
+      </w:r>
+      <w:ins w:id="65" w:author="Luke McGuinness" w:date="2021-02-10T10:24:00Z">
+        <w:r>
+          <w:t xml:space="preserve">Supp </w:t>
+        </w:r>
+      </w:ins>
+      <w:r>
+        <w:t>Table 4).</w:t>
       </w:r>
     </w:p>
     <w:p>
@@ -4174,11 +4624,13 @@
       <w:pPr>
         <w:pStyle w:val="a"/>
       </w:pPr>
-      <w:r>
-        <w:t>Tabl</w:t>
-      </w:r>
-      <w:r>
-        <w:t>e 4: Comparison of code availability declarations between data availability statements and full text manuscripts.</w:t>
+      <w:ins w:id="66" w:author="Luke McGuinness" w:date="2021-02-10T10:24:00Z">
+        <w:r>
+          <w:t xml:space="preserve">Supp </w:t>
+        </w:r>
+      </w:ins>
+      <w:r>
+        <w:t>Table 4: Comparison of code availability declarations between data availability statements and full text manuscripts.</w:t>
       </w:r>
     </w:p>
     <w:tbl>
@@ -4351,7 +4803,25 @@
                 <w:sz w:val="16"/>
                 <w:szCs w:val="16"/>
               </w:rPr>
-              <w:t>Code mentioned</w:t>
+              <w:t xml:space="preserve">Code </w:t>
+            </w:r>
+            <w:commentRangeStart w:id="67"/>
+            <w:r>
+              <w:rPr>
+                <w:rFonts w:ascii="Arial" w:eastAsia="Arial" w:hAnsi="Arial" w:cs="Arial"/>
+                <w:b/>
+                <w:color w:val="111111"/>
+                <w:sz w:val="16"/>
+                <w:szCs w:val="16"/>
+              </w:rPr>
+              <w:t>mentioned</w:t>
+            </w:r>
+            <w:commentRangeEnd w:id="67"/>
+            <w:r>
+              <w:rPr>
+                <w:rStyle w:val="CommentReference"/>
+              </w:rPr>
+              <w:commentReference w:id="67"/>
             </w:r>
           </w:p>
         </w:tc>
@@ -4688,38 +5158,29 @@
       <w:pPr>
         <w:pStyle w:val="Heading1"/>
       </w:pPr>
-      <w:bookmarkStart w:id="10" w:name="discussion"/>
+      <w:bookmarkStart w:id="68" w:name="discussion"/>
       <w:r>
         <w:lastRenderedPageBreak/>
         <w:t>Discussion</w:t>
       </w:r>
-      <w:bookmarkEnd w:id="10"/>
+      <w:bookmarkEnd w:id="68"/>
     </w:p>
     <w:p>
       <w:pPr>
         <w:pStyle w:val="Heading2"/>
       </w:pPr>
-      <w:bookmarkStart w:id="11" w:name="X7609904de97a4feb881e1da780208c554b951d7"/>
+      <w:bookmarkStart w:id="69" w:name="X7609904de97a4feb881e1da780208c554b951d7"/>
       <w:r>
         <w:t>Principal findings and comparison with other studies</w:t>
       </w:r>
-      <w:bookmarkEnd w:id="11"/>
+      <w:bookmarkEnd w:id="69"/>
     </w:p>
     <w:p>
       <w:pPr>
         <w:pStyle w:val="FirstParagraph"/>
       </w:pPr>
       <w:r>
-        <w:t xml:space="preserve">We have reviewed 4101 preprinted and 159 published data availability statements, coding them as “open” or “closed” according to a predefined classification system. During this labor-intensive </w:t>
-      </w:r>
-      <w:r>
-        <w:t xml:space="preserve">process, we appreciated statements that reflected the authors’ enthusiasm for data sharing (“YES”),[45] their bluntness (“Data is not available on request.”),[46] and their efforts to endear themselves to the reader (“I promise all data referred to in the </w:t>
-      </w:r>
-      <w:r>
-        <w:t xml:space="preserve">manuscript are available.”).[47] Of the preprinted statements, almost three-quarters were categorized as “closed”, with the largest individual category being “available on request”. In light of the substantial impact that studies published as preprints on </w:t>
-      </w:r>
-      <w:r>
-        <w:t>medRxiv have had on real-time decision making during the current COVID-19 pandemic,[15] it is concerning that data for these preprints is so infrequently readily available for inspection.</w:t>
+        <w:t>We have reviewed 4101 preprinted and 159 published data availability statements, coding them as “open” or “closed” according to a predefined classification system. During this labor-intensive process, we appreciated statements that reflected the authors’ enthusiasm for data sharing (“YES”),[45] their bluntness (“Data is not available on request.”),[46] and their efforts to endear themselves to the reader (“I promise all data referred to in the manuscript are available.”).[47] Of the preprinted statements, almost three-quarters were categorized as “closed”, with the largest individual category being “available on request”. In light of the substantial impact that studies published as preprints on medRxiv have had on real-time decision making during the current COVID-19 pandemic,[15] it is concerning that data for these preprints is so infrequently readily available for inspection.</w:t>
       </w:r>
     </w:p>
     <w:p>
@@ -4727,13 +5188,7 @@
         <w:pStyle w:val="BodyText"/>
       </w:pPr>
       <w:r>
-        <w:t>A minority of published records we examined contained a data availab</w:t>
-      </w:r>
-      <w:r>
-        <w:t>ility statement (n = 159 (42.0%)). This lack of availability statement at publication results in a loss of useful information. For at least one published article, we identified relevant information in the preprinted statement that did not appear anywhere i</w:t>
-      </w:r>
-      <w:r>
-        <w:t>n the published article, due to it not containing a data availability statement.[48,49]</w:t>
+        <w:t>A minority of published records we examined contained a data availability statement (n = 159 (42.0%)). This lack of availability statement at publication results in a loss of useful information. For at least one published article, we identified relevant information in the preprinted statement that did not appear anywhere in the published article, due to it not containing a data availability statement.[48,49]</w:t>
       </w:r>
     </w:p>
     <w:p>
@@ -4741,13 +5196,7 @@
         <w:pStyle w:val="BodyText"/>
       </w:pPr>
       <w:r>
-        <w:t>We provide initial descriptive evidence that strict data-sharing policies, which require data to be made openly available (where appropriate) as a condition of publicat</w:t>
-      </w:r>
-      <w:r>
-        <w:t>ion, appear to succeed in making research data more open than those that do not. Our findings, though based on a relatively small number of observations, agree with other studies on the effect of journal policies on author behavior. Recent work has shown t</w:t>
-      </w:r>
-      <w:r>
-        <w:t>hat “requiring” a data availability statement was effective in ensuring that this element was completed,[4] while “encouraging” authors to follow a reporting checklist (the ARRIVE checklist) had no effect on compliance.[50,51]</w:t>
+        <w:t>We provide initial descriptive evidence that strict data-sharing policies, which require data to be made openly available (where appropriate) as a condition of publication, appear to succeed in making research data more open than those that do not. Our findings, though based on a relatively small number of observations, agree with other studies on the effect of journal policies on author behavior. Recent work has shown that “requiring” a data availability statement was effective in ensuring that this element was completed,[4] while “encouraging” authors to follow a reporting checklist (the ARRIVE checklist) had no effect on compliance.[50,51]</w:t>
       </w:r>
     </w:p>
     <w:p>
@@ -4755,50 +5204,37 @@
         <w:pStyle w:val="BodyText"/>
       </w:pPr>
       <w:r>
-        <w:t>Finally, we also provide evid</w:t>
-      </w:r>
-      <w:r>
-        <w:t>ence that data availability statements alone are insufficient to capture code availability declarations. Code sharing has been advocated strongly elsewhere,[52–54] as it provides an insight into the analytic decisions made by the research team, and there a</w:t>
-      </w:r>
-      <w:r>
-        <w:t>re few, if any, circumstances in which it is not possible to share the analytic code underpinning an analysis. Similar to data availability statements, a dedicated code availability statement which is critically assessed against a clear code-sharing policy</w:t>
-      </w:r>
-      <w:r>
-        <w:t xml:space="preserve"> as part of the editorial and peer review processes will help researchers to appraise published results.</w:t>
+        <w:t>Finally, we also provide evidence that data availability statements alone are insufficient to capture code availability declarations. Code sharing has been advocated strongly elsewhere,[52–54] as it provides an insight into the analytic decisions made by the research team, and there are few, if any, circumstances in which it is not possible to share the analytic code underpinning an analysis. Similar to data availability statements, a dedicated code availability statement which is critically assessed against a clear code-sharing policy as part of the editorial and peer review processes will help researchers to appraise published results.</w:t>
       </w:r>
     </w:p>
     <w:p>
       <w:pPr>
         <w:pStyle w:val="Heading2"/>
       </w:pPr>
-      <w:bookmarkStart w:id="12" w:name="strengths-and-limitations"/>
+      <w:bookmarkStart w:id="70" w:name="strengths-and-limitations"/>
       <w:r>
         <w:t>Strengths and limitations</w:t>
       </w:r>
-      <w:bookmarkEnd w:id="12"/>
+      <w:bookmarkEnd w:id="70"/>
     </w:p>
     <w:p>
       <w:pPr>
         <w:pStyle w:val="FirstParagraph"/>
       </w:pPr>
       <w:r>
-        <w:t>A particular strength of this analysis is that the design allows us to compare what is essentially the same paper (same desig</w:t>
-      </w:r>
-      <w:r>
-        <w:t>n, findings and authorship team) under two different data-sharing polices, and assess the change in the openness of the statement between them. To our knowledge this is the first study to use this approach to examine the potential impact of journal editori</w:t>
-      </w:r>
-      <w:r>
-        <w:t xml:space="preserve">al policies. This approach also allows us to address the issue of self-selection. When looking at published articles alone, it is not possible to tell </w:t>
+        <w:t xml:space="preserve">A particular strength of this analysis is that the design allows us to compare what is essentially the same paper (same design, findings and authorship team) under two different data-sharing </w:t>
+      </w:r>
+      <w:proofErr w:type="gramStart"/>
+      <w:r>
+        <w:t>polices, and</w:t>
+      </w:r>
+      <w:proofErr w:type="gramEnd"/>
+      <w:r>
+        <w:t xml:space="preserve"> assess the change in the openness of the statement between them. To our knowledge this is the first study to use this approach to examine the potential impact of journal editorial policies. This approach also allows us to address the issue of self-selection. When looking at published articles alone, it is not possible to tell </w:t>
       </w:r>
       <w:r>
         <w:lastRenderedPageBreak/>
-        <w:t>whether authors always intended to make their data available and chose a given journal due to its reputat</w:t>
-      </w:r>
-      <w:r>
-        <w:t>ion for data sharing. In addition, we have examined all available preprints within our study period and all corresponding published articles, rather than taking a sub-sample. Finally, categorization of the statements was carried out by two independent rese</w:t>
-      </w:r>
-      <w:r>
-        <w:t>archers using predefined categories, reducing the risk of misclassification.</w:t>
+        <w:t>whether authors always intended to make their data available and chose a given journal due to its reputation for data sharing. In addition, we have examined all available preprints within our study period and all corresponding published articles, rather than taking a sub-sample. Finally, categorization of the statements was carried out by two independent researchers using predefined categories, reducing the risk of misclassification.</w:t>
       </w:r>
     </w:p>
     <w:p>
@@ -4806,49 +5242,25 @@
         <w:pStyle w:val="BodyText"/>
       </w:pPr>
       <w:r>
-        <w:t>However, our analysis is subject to a number of potential limitations. The primary one is that manuscripts (at both the preprint and published stages) may have included links to t</w:t>
-      </w:r>
-      <w:r>
-        <w:t>he data, or more information that uniquely identifies the dataset from a data portal, within the text (for example, in the Methods section). While this might be the case, if readers are expected to piece together the relevant information from different loc</w:t>
-      </w:r>
-      <w:r>
-        <w:t xml:space="preserve">ations in the manuscript, it throws into question what having a dedicated data availability statement adds. A second limitation is that we do not assess the veracity of any data availability statements, which may introduce some misclassification bias into </w:t>
-      </w:r>
-      <w:r>
-        <w:t>our categorization. For example, we do not check whether all relevant data can actually be found in the manuscript/supplementary files (Category 7) or the linked repository (Category 8), meaning our results provide a conservative estimate of the scale of t</w:t>
-      </w:r>
-      <w:r>
-        <w:t>he issue. Previous work has suggested that this is unlikely to be the case.[12] A final limitation is that for Categories 1 (“No data available”) and 2 (“Available on request”), there will be situations where making research data available is not feasible,</w:t>
-      </w:r>
-      <w:r>
-        <w:t xml:space="preserve"> for example, due to cost or concerns about patient re-identifiability.[55,56] This is situation is perfectly reasonable, as long as statements are explicit in justifying the lack of open data.</w:t>
+        <w:t>However, our analysis is subject to a number of potential limitations. The primary one is that manuscripts (at both the preprint and published stages) may have included links to the data, or more information that uniquely identifies the dataset from a data portal, within the text (for example, in the Methods section). While this might be the case, if readers are expected to piece together the relevant information from different locations in the manuscript, it throws into question what having a dedicated data availability statement adds. A second limitation is that we do not assess the veracity of any data availability statements, which may introduce some misclassification bias into our categorization. For example, we do not check whether all relevant data can actually be found in the manuscript/supplementary files (Category 7) or the linked repository (Category 8), meaning our results provide a conservative estimate of the scale of the issue. Previous work has suggested that this is unlikely to be the case.[12] A final limitation is that for Categories 1 (“No data available”) and 2 (“Available on request”), there will be situations where making research data available is not feasible, for example, due to cost or concerns about patient re-identifiability.[55,56] This is situation is perfectly reasonable, as long as statements are explicit in justifying the lack of open data.</w:t>
       </w:r>
     </w:p>
     <w:p>
       <w:pPr>
         <w:pStyle w:val="Heading2"/>
       </w:pPr>
-      <w:bookmarkStart w:id="13" w:name="implications-for-policy"/>
+      <w:bookmarkStart w:id="71" w:name="implications-for-policy"/>
       <w:r>
         <w:t>Implications for policy</w:t>
       </w:r>
-      <w:bookmarkEnd w:id="13"/>
+      <w:bookmarkEnd w:id="71"/>
     </w:p>
     <w:p>
       <w:pPr>
         <w:pStyle w:val="FirstParagraph"/>
       </w:pPr>
       <w:r>
-        <w:t>Based on our analysis, there is a grea</w:t>
-      </w:r>
-      <w:r>
-        <w:t>ter change towards describing open data between preprinted and published data availability statements in journals that require data sharing as a condition of publication. This would suggest that data sharing could be immediately improved by journals becomi</w:t>
-      </w:r>
-      <w:r>
-        <w:t>ng more stringent in their data availability policies. Similarly, introduction of a related code availability section (or composite “material” availability section) will aid in reproducibility by capturing whether analytic code is available in a standardiz</w:t>
-      </w:r>
-      <w:r>
-        <w:t>ed manuscript section.</w:t>
+        <w:t>Based on our analysis, there is a greater change towards describing open data between preprinted and published data availability statements in journals that require data sharing as a condition of publication. This would suggest that data sharing could be immediately improved by journals becoming more stringent in their data availability policies. Similarly, introduction of a related code availability section (or composite “material” availability section) will aid in reproducibility by capturing whether analytic code is available in a standardized manuscript section.</w:t>
       </w:r>
     </w:p>
     <w:p>
@@ -4856,31 +5268,33 @@
         <w:pStyle w:val="BodyText"/>
       </w:pPr>
       <w:r>
-        <w:t>It would be unfair to expect all editors and reviewers to be able to effectively review the code and data provided with a submission. As proposed elsewhere,[57] a possible solution is to assign an editor or reviewer whose sole respon</w:t>
-      </w:r>
-      <w:r>
-        <w:t>sibility in the review process is to examine the data and code provided. They would also responsible for judging, when data and code are absent, whether the argument presented by the authors for not sharing these materials is valid.</w:t>
+        <w:t xml:space="preserve">It would be unfair to expect all editors and reviewers to be able to effectively review the code and data provided with a submission. As proposed elsewhere,[57] a possible solution is to assign an editor or reviewer whose sole responsibility in the review process is to examine the data and code provided. They would </w:t>
+      </w:r>
+      <w:proofErr w:type="gramStart"/>
+      <w:r>
+        <w:t>also</w:t>
+      </w:r>
+      <w:proofErr w:type="gramEnd"/>
+      <w:r>
+        <w:t xml:space="preserve"> responsible for judging, when data and code are absent, whether the argument presented by the authors for not sharing these materials is valid.</w:t>
       </w:r>
     </w:p>
     <w:p>
       <w:pPr>
         <w:pStyle w:val="Heading2"/>
       </w:pPr>
-      <w:bookmarkStart w:id="14" w:name="conclusion"/>
+      <w:bookmarkStart w:id="72" w:name="conclusion"/>
       <w:r>
         <w:t>Conclusion</w:t>
       </w:r>
-      <w:bookmarkEnd w:id="14"/>
+      <w:bookmarkEnd w:id="72"/>
     </w:p>
     <w:p>
       <w:pPr>
         <w:pStyle w:val="FirstParagraph"/>
       </w:pPr>
       <w:r>
-        <w:t>Data availability statements are an important tool in the fight to make studies more reproducible. However, without critical review of these statements in line with strict data-sharing policies, authors default to not sharing their data or making it “avail</w:t>
-      </w:r>
-      <w:r>
-        <w:t>able on request”. As such, we would strongly encourage all journals to reassess whether their data sharing policies are sufficiently stringent and consistently enforced.</w:t>
+        <w:t>Data availability statements are an important tool in the fight to make studies more reproducible. However, without critical review of these statements in line with strict data-sharing policies, authors default to not sharing their data or making it “available on request”. As such, we would strongly encourage all journals to reassess whether their data sharing policies are sufficiently stringent and consistently enforced.</w:t>
       </w:r>
     </w:p>
     <w:p>
@@ -4889,13 +5303,7 @@
       </w:pPr>
       <w:r>
         <w:lastRenderedPageBreak/>
-        <w:t>However, while this study focuses primarily on the role of journals, some responsibili</w:t>
-      </w:r>
-      <w:r>
-        <w:t>ty for enacting change rests with the research community at large. If researchers regularly shared our data, strict journal data sharing policies would not be needed. As such, we would encourage authors to consider sharing the data underlying future public</w:t>
-      </w:r>
-      <w:r>
-        <w:t>ations, regardless of whether the journal actually requires it.</w:t>
+        <w:t>However, while this study focuses primarily on the role of journals, some responsibility for enacting change rests with the research community at large. If researchers regularly shared our data, strict journal data sharing policies would not be needed. As such, we would encourage authors to consider sharing the data underlying future publications, regardless of whether the journal actually requires it.</w:t>
       </w:r>
     </w:p>
     <w:p>
@@ -4907,22 +5315,27 @@
       <w:pPr>
         <w:pStyle w:val="Heading1"/>
       </w:pPr>
-      <w:bookmarkStart w:id="15" w:name="highlights"/>
+      <w:bookmarkStart w:id="73" w:name="highlights"/>
       <w:r>
         <w:lastRenderedPageBreak/>
         <w:t>Highlights</w:t>
       </w:r>
-      <w:bookmarkEnd w:id="15"/>
+      <w:bookmarkEnd w:id="73"/>
     </w:p>
     <w:p>
       <w:pPr>
         <w:pStyle w:val="Heading2"/>
       </w:pPr>
-      <w:bookmarkStart w:id="16" w:name="what-is-already-known-on-this-topic"/>
-      <w:r>
-        <w:t>What is already known on this topic</w:t>
-      </w:r>
-      <w:bookmarkEnd w:id="16"/>
+      <w:bookmarkStart w:id="74" w:name="what-is-already-known-on-this-topic"/>
+      <w:r>
+        <w:t xml:space="preserve">What is already known on this </w:t>
+      </w:r>
+      <w:proofErr w:type="gramStart"/>
+      <w:r>
+        <w:t>topic</w:t>
+      </w:r>
+      <w:bookmarkEnd w:id="74"/>
+      <w:proofErr w:type="gramEnd"/>
     </w:p>
     <w:p>
       <w:pPr>
@@ -4950,14 +5363,11 @@
       <w:pPr>
         <w:pStyle w:val="Heading2"/>
       </w:pPr>
-      <w:bookmarkStart w:id="17" w:name="what-this-study-adds"/>
-      <w:r>
-        <w:t>What this study</w:t>
-      </w:r>
-      <w:r>
-        <w:t xml:space="preserve"> adds</w:t>
-      </w:r>
-      <w:bookmarkEnd w:id="17"/>
+      <w:bookmarkStart w:id="75" w:name="what-this-study-adds"/>
+      <w:r>
+        <w:t>What this study adds</w:t>
+      </w:r>
+      <w:bookmarkEnd w:id="75"/>
     </w:p>
     <w:p>
       <w:pPr>
@@ -4978,10 +5388,7 @@
         </w:numPr>
       </w:pPr>
       <w:r>
-        <w:t>Strict editorial policies that mandate data sharing (where appropriate) as a condition of publication appear to be effecti</w:t>
-      </w:r>
-      <w:r>
-        <w:t>ve in making research data available.</w:t>
+        <w:t>Strict editorial policies that mandate data sharing (where appropriate) as a condition of publication appear to be effective in making research data available.</w:t>
       </w:r>
     </w:p>
     <w:p>
@@ -4993,22 +5400,22 @@
       <w:pPr>
         <w:pStyle w:val="Heading1"/>
       </w:pPr>
-      <w:bookmarkStart w:id="18" w:name="back-matter"/>
+      <w:bookmarkStart w:id="76" w:name="back-matter"/>
       <w:r>
         <w:lastRenderedPageBreak/>
         <w:t>Back Matter</w:t>
       </w:r>
-      <w:bookmarkEnd w:id="18"/>
+      <w:bookmarkEnd w:id="76"/>
     </w:p>
     <w:p>
       <w:pPr>
         <w:pStyle w:val="Heading2"/>
       </w:pPr>
-      <w:bookmarkStart w:id="19" w:name="material-available-statement"/>
+      <w:bookmarkStart w:id="77" w:name="material-available-statement"/>
       <w:r>
         <w:t>Material available statement</w:t>
       </w:r>
-      <w:bookmarkEnd w:id="19"/>
+      <w:bookmarkEnd w:id="77"/>
     </w:p>
     <w:p>
       <w:pPr>
@@ -5017,7 +5424,7 @@
       <w:r>
         <w:t xml:space="preserve">All materials (data, code and supporting information) are available on request (or alternatively can be found at </w:t>
       </w:r>
-      <w:hyperlink r:id="rId11">
+      <w:hyperlink r:id="rId15">
         <w:r>
           <w:rPr>
             <w:rStyle w:val="Hyperlink"/>
@@ -5026,35 +5433,53 @@
         </w:r>
       </w:hyperlink>
       <w:r>
-        <w:t>, archived at time of submission on Zenodo (DOI: 10.5281/zenodo.3968301)).</w:t>
+        <w:t xml:space="preserve">, archived at time of submission on </w:t>
+      </w:r>
+      <w:proofErr w:type="spellStart"/>
+      <w:r>
+        <w:t>Zenodo</w:t>
+      </w:r>
+      <w:proofErr w:type="spellEnd"/>
+      <w:r>
+        <w:t xml:space="preserve"> (DOI: 10.5281/zenodo.3968301)).</w:t>
       </w:r>
     </w:p>
     <w:p>
       <w:pPr>
         <w:pStyle w:val="Heading2"/>
       </w:pPr>
-      <w:bookmarkStart w:id="20" w:name="contributorship-statement"/>
-      <w:r>
-        <w:t>Contributorship statement</w:t>
-      </w:r>
-      <w:bookmarkEnd w:id="20"/>
+      <w:bookmarkStart w:id="78" w:name="contributorship-statement"/>
+      <w:proofErr w:type="spellStart"/>
+      <w:r>
+        <w:t>Contributorship</w:t>
+      </w:r>
+      <w:proofErr w:type="spellEnd"/>
+      <w:r>
+        <w:t xml:space="preserve"> statement</w:t>
+      </w:r>
+      <w:bookmarkEnd w:id="78"/>
     </w:p>
     <w:p>
       <w:pPr>
         <w:pStyle w:val="FirstParagraph"/>
       </w:pPr>
+      <w:proofErr w:type="spellStart"/>
       <w:r>
         <w:rPr>
           <w:b/>
         </w:rPr>
-        <w:t>CReditT Taxonomy</w:t>
+        <w:t>CReditT</w:t>
+      </w:r>
+      <w:proofErr w:type="spellEnd"/>
+      <w:r>
+        <w:rPr>
+          <w:b/>
+        </w:rPr>
+        <w:t xml:space="preserve"> Taxonomy</w:t>
       </w:r>
       <w:r>
         <w:br/>
-        <w:t>Conceptualization: Luke A. McGuinness. Data Curation: Luke A. McGuinness. Fo</w:t>
-      </w:r>
-      <w:r>
-        <w:t>rmal Analysis: Luke A. McGuinness and Athena L. Sheppard.</w:t>
+        <w:t>Conceptualization: Luke A. McGuinness. Data Curation: Luke A. McGuinness. Formal Analysis: Luke A. McGuinness and Athena L. Sheppard.</w:t>
       </w:r>
       <w:r>
         <w:br/>
@@ -5074,10 +5499,7 @@
       </w:r>
       <w:r>
         <w:br/>
-        <w:t>Supervisio</w:t>
-      </w:r>
-      <w:r>
-        <w:t>n: Luke A. McGuinness.</w:t>
+        <w:t>Supervision: Luke A. McGuinness.</w:t>
       </w:r>
       <w:r>
         <w:br/>
@@ -5100,68 +5522,72 @@
       <w:pPr>
         <w:pStyle w:val="Heading2"/>
       </w:pPr>
-      <w:bookmarkStart w:id="21" w:name="transparency-statement"/>
-      <w:r>
-        <w:t>Transparency s</w:t>
-      </w:r>
-      <w:r>
-        <w:t>tatement</w:t>
-      </w:r>
-      <w:bookmarkEnd w:id="21"/>
+      <w:bookmarkStart w:id="79" w:name="transparency-statement"/>
+      <w:r>
+        <w:t>Transparency statement</w:t>
+      </w:r>
+      <w:bookmarkEnd w:id="79"/>
     </w:p>
     <w:p>
       <w:pPr>
         <w:pStyle w:val="FirstParagraph"/>
       </w:pPr>
       <w:r>
-        <w:t>All authors reviewed this manuscript before approving the final version. LAM is guarantor of the article, affirms that this manuscript is an honest, accurate, and transparent account of the study being reported; that no important aspects of the st</w:t>
-      </w:r>
-      <w:r>
-        <w:t>udy have been omitted; and that any discrepancies from the study as planned (and, if relevant, registered) have been explained.</w:t>
+        <w:t>All authors reviewed this manuscript before approving the final version. LAM is guarantor of the article, affirms that this manuscript is an honest, accurate, and transparent account of the study being reported; that no important aspects of the study have been omitted; and that any discrepancies from the study as planned (and, if relevant, registered) have been explained.</w:t>
       </w:r>
     </w:p>
     <w:p>
       <w:pPr>
         <w:pStyle w:val="Heading2"/>
       </w:pPr>
-      <w:bookmarkStart w:id="22" w:name="acknowledgements"/>
+      <w:bookmarkStart w:id="80" w:name="acknowledgements"/>
       <w:r>
         <w:t>Acknowledgements</w:t>
       </w:r>
-      <w:bookmarkEnd w:id="22"/>
+      <w:bookmarkEnd w:id="80"/>
     </w:p>
     <w:p>
       <w:pPr>
         <w:pStyle w:val="FirstParagraph"/>
       </w:pPr>
       <w:r>
-        <w:t>We must acknowledge the input of several people, without whom the quality of this work would have been diminish</w:t>
-      </w:r>
-      <w:r>
-        <w:t>ed: Matthew Grainger and Neal Haddaway for their insightful comments on the subject of data availability statements; Phil Gooch and Sarah Nevitt for their skill in identifying missing published papers based on the vaguest of descriptions; Antica Culina, Ju</w:t>
-      </w:r>
-      <w:r>
-        <w:t>lian Higgins and Alfredo Sánchez-Tójar for their comments on the preprinted version of this article; and Ciara Gardiner, for proof-reading this manuscript.</w:t>
+        <w:t xml:space="preserve">We must acknowledge the input of several people, without whom the quality of this work would have been diminished: Matthew Grainger and Neal Haddaway for their insightful comments on the subject of data availability statements; Phil Gooch and Sarah Nevitt for their skill in identifying missing published papers based on the vaguest of descriptions; Antica </w:t>
+      </w:r>
+      <w:proofErr w:type="spellStart"/>
+      <w:r>
+        <w:t>Culina</w:t>
+      </w:r>
+      <w:proofErr w:type="spellEnd"/>
+      <w:r>
+        <w:t>, Julian Higgins and Alfredo Sánchez-Tójar for their comments on the preprinted version of this article; and Ciara Gardiner, for proof-reading this manuscript.</w:t>
       </w:r>
     </w:p>
     <w:p>
       <w:pPr>
         <w:pStyle w:val="Heading2"/>
       </w:pPr>
-      <w:bookmarkStart w:id="23" w:name="role-of-funders"/>
+      <w:bookmarkStart w:id="81" w:name="role-of-funders"/>
       <w:r>
         <w:t>Role of funders</w:t>
       </w:r>
-      <w:bookmarkEnd w:id="23"/>
+      <w:bookmarkEnd w:id="81"/>
     </w:p>
     <w:p>
       <w:pPr>
         <w:pStyle w:val="FirstParagraph"/>
       </w:pPr>
       <w:r>
-        <w:t xml:space="preserve">LAM is supported by an National Institute for Health Research (NIHR; </w:t>
-      </w:r>
-      <w:hyperlink r:id="rId12">
+        <w:t xml:space="preserve">LAM is supported by </w:t>
+      </w:r>
+      <w:proofErr w:type="gramStart"/>
+      <w:r>
+        <w:t>an</w:t>
+      </w:r>
+      <w:proofErr w:type="gramEnd"/>
+      <w:r>
+        <w:t xml:space="preserve"> National Institute for Health Research (NIHR; </w:t>
+      </w:r>
+      <w:hyperlink r:id="rId16">
         <w:r>
           <w:rPr>
             <w:rStyle w:val="Hyperlink"/>
@@ -5170,10 +5596,7 @@
         </w:r>
       </w:hyperlink>
       <w:r>
-        <w:t>) Doctoral Research Fellowship (DRF-2018-11-ST2-048). The funders had no role in study design, data collection and analysis, decision to publish, or preparation of the manuscript. The views expressed in th</w:t>
-      </w:r>
-      <w:r>
-        <w:t xml:space="preserve">is article are those of the authors </w:t>
+        <w:t xml:space="preserve">) Doctoral Research Fellowship (DRF-2018-11-ST2-048). The funders had no role in study design, data collection and analysis, decision to publish, or preparation of the manuscript. The views expressed in this article are those of the authors </w:t>
       </w:r>
       <w:r>
         <w:lastRenderedPageBreak/>
@@ -5184,24 +5607,26 @@
       <w:pPr>
         <w:pStyle w:val="Heading2"/>
       </w:pPr>
-      <w:bookmarkStart w:id="24" w:name="competing-interest-statement"/>
+      <w:bookmarkStart w:id="82" w:name="competing-interest-statement"/>
       <w:r>
         <w:t>Competing interest statement</w:t>
       </w:r>
-      <w:bookmarkEnd w:id="24"/>
+      <w:bookmarkEnd w:id="82"/>
     </w:p>
     <w:p>
       <w:pPr>
         <w:pStyle w:val="FirstParagraph"/>
       </w:pPr>
       <w:r>
-        <w:t>All authors have completed the ICMJE uniform disclosure form and declare: no sup</w:t>
-      </w:r>
-      <w:r>
-        <w:t>port from any organization for the submitted work; no financial relationships with any organisations that might have an interest in the submitted work in the previous three years, no other relationships or activities that could appear to have influenced th</w:t>
-      </w:r>
-      <w:r>
-        <w:t>e submitted work.</w:t>
+        <w:t xml:space="preserve">All authors have completed the ICMJE uniform disclosure form and declare: no support from any organization for the submitted work; no financial relationships with any </w:t>
+      </w:r>
+      <w:proofErr w:type="spellStart"/>
+      <w:r>
+        <w:t>organisations</w:t>
+      </w:r>
+      <w:proofErr w:type="spellEnd"/>
+      <w:r>
+        <w:t xml:space="preserve"> that might have an interest in the submitted work in the previous three years, no other relationships or activities that could appear to have influenced the submitted work.</w:t>
       </w:r>
     </w:p>
     <w:p>
@@ -5213,19 +5638,19 @@
       <w:pPr>
         <w:pStyle w:val="Heading1"/>
       </w:pPr>
-      <w:bookmarkStart w:id="25" w:name="references"/>
+      <w:bookmarkStart w:id="83" w:name="references"/>
       <w:r>
         <w:lastRenderedPageBreak/>
         <w:t>References</w:t>
       </w:r>
-      <w:bookmarkEnd w:id="25"/>
+      <w:bookmarkEnd w:id="83"/>
     </w:p>
     <w:p>
       <w:pPr>
         <w:pStyle w:val="Bibliography"/>
       </w:pPr>
-      <w:bookmarkStart w:id="26" w:name="ref-packer2018"/>
-      <w:bookmarkStart w:id="27" w:name="refs"/>
+      <w:bookmarkStart w:id="84" w:name="ref-packer2018"/>
+      <w:bookmarkStart w:id="85" w:name="refs"/>
       <w:r>
         <w:t xml:space="preserve">1 Packer M. Data sharing in medical research. </w:t>
       </w:r>
@@ -5238,7 +5663,7 @@
       <w:r>
         <w:t xml:space="preserve"> 2018;k510. doi:</w:t>
       </w:r>
-      <w:hyperlink r:id="rId13">
+      <w:hyperlink r:id="rId17">
         <w:r>
           <w:rPr>
             <w:rStyle w:val="Hyperlink"/>
@@ -5251,10 +5676,26 @@
       <w:pPr>
         <w:pStyle w:val="Bibliography"/>
       </w:pPr>
-      <w:bookmarkStart w:id="28" w:name="ref-taichman2016"/>
-      <w:bookmarkEnd w:id="26"/>
-      <w:r>
-        <w:t xml:space="preserve">2 Taichman DB, Backus J, Baethge C </w:t>
+      <w:bookmarkStart w:id="86" w:name="ref-taichman2016"/>
+      <w:bookmarkEnd w:id="84"/>
+      <w:r>
+        <w:t xml:space="preserve">2 </w:t>
+      </w:r>
+      <w:proofErr w:type="spellStart"/>
+      <w:r>
+        <w:t>Taichman</w:t>
+      </w:r>
+      <w:proofErr w:type="spellEnd"/>
+      <w:r>
+        <w:t xml:space="preserve"> DB, Backus J, </w:t>
+      </w:r>
+      <w:proofErr w:type="spellStart"/>
+      <w:r>
+        <w:t>Baethge</w:t>
+      </w:r>
+      <w:proofErr w:type="spellEnd"/>
+      <w:r>
+        <w:t xml:space="preserve"> C </w:t>
       </w:r>
       <w:r>
         <w:rPr>
@@ -5274,7 +5715,7 @@
       <w:r>
         <w:t xml:space="preserve"> 2016;i255. doi:</w:t>
       </w:r>
-      <w:hyperlink r:id="rId14">
+      <w:hyperlink r:id="rId18">
         <w:r>
           <w:rPr>
             <w:rStyle w:val="Hyperlink"/>
@@ -5287,10 +5728,18 @@
       <w:pPr>
         <w:pStyle w:val="Bibliography"/>
       </w:pPr>
-      <w:bookmarkStart w:id="29" w:name="ref-krumholz2015"/>
-      <w:bookmarkEnd w:id="28"/>
-      <w:r>
-        <w:t xml:space="preserve">3 Krumholz HM. Why data sharing should be the expected norm. </w:t>
+      <w:bookmarkStart w:id="87" w:name="ref-krumholz2015"/>
+      <w:bookmarkEnd w:id="86"/>
+      <w:r>
+        <w:t xml:space="preserve">3 </w:t>
+      </w:r>
+      <w:proofErr w:type="spellStart"/>
+      <w:r>
+        <w:t>Krumholz</w:t>
+      </w:r>
+      <w:proofErr w:type="spellEnd"/>
+      <w:r>
+        <w:t xml:space="preserve"> HM. Why data sharing should be the expected norm. </w:t>
       </w:r>
       <w:r>
         <w:rPr>
@@ -5310,7 +5759,7 @@
       <w:r>
         <w:t>:h599. doi:</w:t>
       </w:r>
-      <w:hyperlink r:id="rId15">
+      <w:hyperlink r:id="rId19">
         <w:r>
           <w:rPr>
             <w:rStyle w:val="Hyperlink"/>
@@ -5323,13 +5772,10 @@
       <w:pPr>
         <w:pStyle w:val="Bibliography"/>
       </w:pPr>
-      <w:bookmarkStart w:id="30" w:name="ref-federer2018"/>
-      <w:bookmarkEnd w:id="29"/>
-      <w:r>
-        <w:t>4 Federer LM</w:t>
-      </w:r>
-      <w:r>
-        <w:t xml:space="preserve">, Belter CW, Joubert DJ </w:t>
+      <w:bookmarkStart w:id="88" w:name="ref-federer2018"/>
+      <w:bookmarkEnd w:id="87"/>
+      <w:r>
+        <w:t xml:space="preserve">4 Federer LM, Belter CW, Joubert DJ </w:t>
       </w:r>
       <w:r>
         <w:rPr>
@@ -5358,7 +5804,7 @@
       <w:r>
         <w:t>:e0194768. doi:</w:t>
       </w:r>
-      <w:hyperlink r:id="rId16">
+      <w:hyperlink r:id="rId20">
         <w:r>
           <w:rPr>
             <w:rStyle w:val="Hyperlink"/>
@@ -5371,10 +5817,18 @@
       <w:pPr>
         <w:pStyle w:val="Bibliography"/>
       </w:pPr>
-      <w:bookmarkStart w:id="31" w:name="ref-nosek2015"/>
-      <w:bookmarkEnd w:id="30"/>
-      <w:r>
-        <w:t xml:space="preserve">5 Nosek BA, Alter G, Banks GC </w:t>
+      <w:bookmarkStart w:id="89" w:name="ref-nosek2015"/>
+      <w:bookmarkEnd w:id="88"/>
+      <w:r>
+        <w:t xml:space="preserve">5 </w:t>
+      </w:r>
+      <w:proofErr w:type="spellStart"/>
+      <w:r>
+        <w:t>Nosek</w:t>
+      </w:r>
+      <w:proofErr w:type="spellEnd"/>
+      <w:r>
+        <w:t xml:space="preserve"> BA, Alter G, Banks GC </w:t>
       </w:r>
       <w:r>
         <w:rPr>
@@ -5403,7 +5857,7 @@
       <w:r>
         <w:t>:1422–5. doi:</w:t>
       </w:r>
-      <w:hyperlink r:id="rId17">
+      <w:hyperlink r:id="rId21">
         <w:r>
           <w:rPr>
             <w:rStyle w:val="Hyperlink"/>
@@ -5416,10 +5870,34 @@
       <w:pPr>
         <w:pStyle w:val="Bibliography"/>
       </w:pPr>
-      <w:bookmarkStart w:id="32" w:name="ref-naudet2018"/>
-      <w:bookmarkEnd w:id="31"/>
-      <w:r>
-        <w:t xml:space="preserve">6 Naudet F, Sakarovitch C, Janiaud P </w:t>
+      <w:bookmarkStart w:id="90" w:name="ref-naudet2018"/>
+      <w:bookmarkEnd w:id="89"/>
+      <w:r>
+        <w:t xml:space="preserve">6 </w:t>
+      </w:r>
+      <w:proofErr w:type="spellStart"/>
+      <w:r>
+        <w:t>Naudet</w:t>
+      </w:r>
+      <w:proofErr w:type="spellEnd"/>
+      <w:r>
+        <w:t xml:space="preserve"> F, </w:t>
+      </w:r>
+      <w:proofErr w:type="spellStart"/>
+      <w:r>
+        <w:t>Sakarovitch</w:t>
+      </w:r>
+      <w:proofErr w:type="spellEnd"/>
+      <w:r>
+        <w:t xml:space="preserve"> C, </w:t>
+      </w:r>
+      <w:proofErr w:type="spellStart"/>
+      <w:r>
+        <w:t>Janiaud</w:t>
+      </w:r>
+      <w:proofErr w:type="spellEnd"/>
+      <w:r>
+        <w:t xml:space="preserve"> P </w:t>
       </w:r>
       <w:r>
         <w:rPr>
@@ -5428,10 +5906,7 @@
         <w:t>et al.</w:t>
       </w:r>
       <w:r>
-        <w:t xml:space="preserve"> Data sharing and reanalysis of randomized controlled trials in leading biomedical journals with a full data sharing policy: Survey </w:t>
-      </w:r>
-      <w:r>
-        <w:t xml:space="preserve">of studies published in </w:t>
+        <w:t xml:space="preserve"> Data sharing and reanalysis of randomized controlled trials in leading biomedical journals with a full data sharing policy: Survey of studies published in </w:t>
       </w:r>
       <w:r>
         <w:rPr>
@@ -5460,7 +5935,7 @@
       <w:r>
         <w:t xml:space="preserve"> 2018;k400. doi:</w:t>
       </w:r>
-      <w:hyperlink r:id="rId18">
+      <w:hyperlink r:id="rId22">
         <w:r>
           <w:rPr>
             <w:rStyle w:val="Hyperlink"/>
@@ -5473,8 +5948,8 @@
       <w:pPr>
         <w:pStyle w:val="Bibliography"/>
       </w:pPr>
-      <w:bookmarkStart w:id="33" w:name="ref-miyakawa2020"/>
-      <w:bookmarkEnd w:id="32"/>
+      <w:bookmarkStart w:id="91" w:name="ref-miyakawa2020"/>
+      <w:bookmarkEnd w:id="90"/>
       <w:r>
         <w:t xml:space="preserve">7 Miyakawa T. No raw data, no science: Another possible source of the reproducibility crisis. </w:t>
       </w:r>
@@ -5496,7 +5971,7 @@
       <w:r>
         <w:t>:24. doi:</w:t>
       </w:r>
-      <w:hyperlink r:id="rId19">
+      <w:hyperlink r:id="rId23">
         <w:r>
           <w:rPr>
             <w:rStyle w:val="Hyperlink"/>
@@ -5509,8 +5984,8 @@
       <w:pPr>
         <w:pStyle w:val="Bibliography"/>
       </w:pPr>
-      <w:bookmarkStart w:id="34" w:name="ref-krawczyk2012"/>
-      <w:bookmarkEnd w:id="33"/>
+      <w:bookmarkStart w:id="92" w:name="ref-krawczyk2012"/>
+      <w:bookmarkEnd w:id="91"/>
       <w:r>
         <w:t xml:space="preserve">8 Krawczyk M, Reuben E. (Un)Available upon Request: Field Experiment on Researchers’ Willingness to Share Supplementary Materials. </w:t>
       </w:r>
@@ -5521,10 +5996,7 @@
         <w:t>Accountability in Research</w:t>
       </w:r>
       <w:r>
-        <w:t xml:space="preserve"> 20</w:t>
-      </w:r>
-      <w:r>
-        <w:t>12;</w:t>
+        <w:t xml:space="preserve"> 2012;</w:t>
       </w:r>
       <w:r>
         <w:rPr>
@@ -5535,7 +6007,7 @@
       <w:r>
         <w:t>:175–86. doi:</w:t>
       </w:r>
-      <w:hyperlink r:id="rId20">
+      <w:hyperlink r:id="rId24">
         <w:r>
           <w:rPr>
             <w:rStyle w:val="Hyperlink"/>
@@ -5548,8 +6020,8 @@
       <w:pPr>
         <w:pStyle w:val="Bibliography"/>
       </w:pPr>
-      <w:bookmarkStart w:id="35" w:name="ref-vines2014"/>
-      <w:bookmarkEnd w:id="34"/>
+      <w:bookmarkStart w:id="93" w:name="ref-vines2014"/>
+      <w:bookmarkEnd w:id="92"/>
       <w:r>
         <w:t xml:space="preserve">9 Vines TH, Albert AYK, Andrew RL </w:t>
       </w:r>
@@ -5580,7 +6052,7 @@
       <w:r>
         <w:t>:94–7. doi:</w:t>
       </w:r>
-      <w:hyperlink r:id="rId21">
+      <w:hyperlink r:id="rId25">
         <w:r>
           <w:rPr>
             <w:rStyle w:val="Hyperlink"/>
@@ -5593,10 +6065,34 @@
       <w:pPr>
         <w:pStyle w:val="Bibliography"/>
       </w:pPr>
-      <w:bookmarkStart w:id="36" w:name="ref-vasilevsky2017"/>
-      <w:bookmarkEnd w:id="35"/>
-      <w:r>
-        <w:t xml:space="preserve">10 Vasilevsky NA, Minnier J, Haendel MA </w:t>
+      <w:bookmarkStart w:id="94" w:name="ref-vasilevsky2017"/>
+      <w:bookmarkEnd w:id="93"/>
+      <w:r>
+        <w:t xml:space="preserve">10 </w:t>
+      </w:r>
+      <w:proofErr w:type="spellStart"/>
+      <w:r>
+        <w:t>Vasilevsky</w:t>
+      </w:r>
+      <w:proofErr w:type="spellEnd"/>
+      <w:r>
+        <w:t xml:space="preserve"> NA, </w:t>
+      </w:r>
+      <w:proofErr w:type="spellStart"/>
+      <w:r>
+        <w:t>Minnier</w:t>
+      </w:r>
+      <w:proofErr w:type="spellEnd"/>
+      <w:r>
+        <w:t xml:space="preserve"> J, </w:t>
+      </w:r>
+      <w:proofErr w:type="spellStart"/>
+      <w:r>
+        <w:t>Haendel</w:t>
+      </w:r>
+      <w:proofErr w:type="spellEnd"/>
+      <w:r>
+        <w:t xml:space="preserve"> MA </w:t>
       </w:r>
       <w:r>
         <w:rPr>
@@ -5607,12 +6103,14 @@
       <w:r>
         <w:t xml:space="preserve"> Reproducible and reusable research: Are journal data sharing policies meeting the mark? </w:t>
       </w:r>
+      <w:proofErr w:type="spellStart"/>
       <w:r>
         <w:rPr>
           <w:i/>
         </w:rPr>
         <w:t>PeerJ</w:t>
       </w:r>
+      <w:proofErr w:type="spellEnd"/>
       <w:r>
         <w:t xml:space="preserve"> 2017;</w:t>
       </w:r>
@@ -5625,7 +6123,7 @@
       <w:r>
         <w:t>. doi:</w:t>
       </w:r>
-      <w:hyperlink r:id="rId22">
+      <w:hyperlink r:id="rId26">
         <w:r>
           <w:rPr>
             <w:rStyle w:val="Hyperlink"/>
@@ -5638,10 +6136,34 @@
       <w:pPr>
         <w:pStyle w:val="Bibliography"/>
       </w:pPr>
-      <w:bookmarkStart w:id="37" w:name="ref-colavizza2020"/>
-      <w:bookmarkEnd w:id="36"/>
-      <w:r>
-        <w:t xml:space="preserve">11 Colavizza G, Hrynaszkiewicz I, Staden I </w:t>
+      <w:bookmarkStart w:id="95" w:name="ref-colavizza2020"/>
+      <w:bookmarkEnd w:id="94"/>
+      <w:r>
+        <w:t xml:space="preserve">11 </w:t>
+      </w:r>
+      <w:proofErr w:type="spellStart"/>
+      <w:r>
+        <w:t>Colavizza</w:t>
+      </w:r>
+      <w:proofErr w:type="spellEnd"/>
+      <w:r>
+        <w:t xml:space="preserve"> G, </w:t>
+      </w:r>
+      <w:proofErr w:type="spellStart"/>
+      <w:r>
+        <w:t>Hrynaszkiewicz</w:t>
+      </w:r>
+      <w:proofErr w:type="spellEnd"/>
+      <w:r>
+        <w:t xml:space="preserve"> I, </w:t>
+      </w:r>
+      <w:proofErr w:type="spellStart"/>
+      <w:r>
+        <w:t>Staden</w:t>
+      </w:r>
+      <w:proofErr w:type="spellEnd"/>
+      <w:r>
+        <w:t xml:space="preserve"> I </w:t>
       </w:r>
       <w:r>
         <w:rPr>
@@ -5670,7 +6192,7 @@
       <w:r>
         <w:t>:e0230416. doi:</w:t>
       </w:r>
-      <w:hyperlink r:id="rId23">
+      <w:hyperlink r:id="rId27">
         <w:r>
           <w:rPr>
             <w:rStyle w:val="Hyperlink"/>
@@ -5683,10 +6205,26 @@
       <w:pPr>
         <w:pStyle w:val="Bibliography"/>
       </w:pPr>
-      <w:bookmarkStart w:id="38" w:name="ref-roche2015"/>
-      <w:bookmarkEnd w:id="37"/>
-      <w:r>
-        <w:t xml:space="preserve">12 Roche DG, Kruuk LEB, Lanfear R </w:t>
+      <w:bookmarkStart w:id="96" w:name="ref-roche2015"/>
+      <w:bookmarkEnd w:id="95"/>
+      <w:r>
+        <w:t xml:space="preserve">12 Roche DG, </w:t>
+      </w:r>
+      <w:proofErr w:type="spellStart"/>
+      <w:r>
+        <w:t>Kruuk</w:t>
+      </w:r>
+      <w:proofErr w:type="spellEnd"/>
+      <w:r>
+        <w:t xml:space="preserve"> LEB, </w:t>
+      </w:r>
+      <w:proofErr w:type="spellStart"/>
+      <w:r>
+        <w:t>Lanfear</w:t>
+      </w:r>
+      <w:proofErr w:type="spellEnd"/>
+      <w:r>
+        <w:t xml:space="preserve"> R </w:t>
       </w:r>
       <w:r>
         <w:rPr>
@@ -5715,7 +6253,7 @@
       <w:r>
         <w:t>:e1002295. doi:</w:t>
       </w:r>
-      <w:hyperlink r:id="rId24">
+      <w:hyperlink r:id="rId28">
         <w:r>
           <w:rPr>
             <w:rStyle w:val="Hyperlink"/>
@@ -5728,8 +6266,8 @@
       <w:pPr>
         <w:pStyle w:val="Bibliography"/>
       </w:pPr>
-      <w:bookmarkStart w:id="39" w:name="ref-tan2020"/>
-      <w:bookmarkEnd w:id="38"/>
+      <w:bookmarkStart w:id="97" w:name="ref-tan2020"/>
+      <w:bookmarkEnd w:id="96"/>
       <w:r>
         <w:t xml:space="preserve">13 Tan SC, Flanagan D, Morris E </w:t>
       </w:r>
@@ -5740,21 +6278,20 @@
         <w:t>et al.</w:t>
       </w:r>
       <w:r>
-        <w:t xml:space="preserve"> Research data repositories chosen by researchers across broad range of disciplines, from an analysis of 145,000 data availabil</w:t>
-      </w:r>
-      <w:r>
-        <w:t xml:space="preserve">ity statements. </w:t>
-      </w:r>
+        <w:t xml:space="preserve"> Research data repositories chosen by researchers across broad range of disciplines, from an analysis of 145,000 data availability statements. </w:t>
+      </w:r>
+      <w:proofErr w:type="spellStart"/>
       <w:r>
         <w:rPr>
           <w:i/>
         </w:rPr>
         <w:t>Authorea</w:t>
       </w:r>
+      <w:proofErr w:type="spellEnd"/>
       <w:r>
         <w:t xml:space="preserve"> Published Online First: July 2020. doi:</w:t>
       </w:r>
-      <w:hyperlink r:id="rId25">
+      <w:hyperlink r:id="rId29">
         <w:r>
           <w:rPr>
             <w:rStyle w:val="Hyperlink"/>
@@ -5767,8 +6304,8 @@
       <w:pPr>
         <w:pStyle w:val="Bibliography"/>
       </w:pPr>
-      <w:bookmarkStart w:id="40" w:name="ref-rawlinson2019a"/>
-      <w:bookmarkEnd w:id="39"/>
+      <w:bookmarkStart w:id="98" w:name="ref-rawlinson2019a"/>
+      <w:bookmarkEnd w:id="97"/>
       <w:r>
         <w:t xml:space="preserve">14 Rawlinson C, Bloom T. New preprint server for medical research. </w:t>
       </w:r>
@@ -5790,7 +6327,7 @@
       <w:r>
         <w:t>. doi:</w:t>
       </w:r>
-      <w:hyperlink r:id="rId26">
+      <w:hyperlink r:id="rId30">
         <w:r>
           <w:rPr>
             <w:rStyle w:val="Hyperlink"/>
@@ -5803,8 +6340,8 @@
       <w:pPr>
         <w:pStyle w:val="Bibliography"/>
       </w:pPr>
-      <w:bookmarkStart w:id="41" w:name="ref-fraser2020"/>
-      <w:bookmarkEnd w:id="40"/>
+      <w:bookmarkStart w:id="99" w:name="ref-fraser2020"/>
+      <w:bookmarkEnd w:id="98"/>
       <w:r>
         <w:lastRenderedPageBreak/>
         <w:t xml:space="preserve">15 Fraser N, Brierley L, Dey G </w:t>
@@ -5827,7 +6364,7 @@
       <w:r>
         <w:t xml:space="preserve"> 2020;2020.05.22.111294. doi:</w:t>
       </w:r>
-      <w:hyperlink r:id="rId27">
+      <w:hyperlink r:id="rId31">
         <w:r>
           <w:rPr>
             <w:rStyle w:val="Hyperlink"/>
@@ -5840,8 +6377,8 @@
       <w:pPr>
         <w:pStyle w:val="Bibliography"/>
       </w:pPr>
-      <w:bookmarkStart w:id="42" w:name="ref-mcguinness2020"/>
-      <w:bookmarkEnd w:id="41"/>
+      <w:bookmarkStart w:id="100" w:name="ref-mcguinness2020"/>
+      <w:bookmarkEnd w:id="99"/>
       <w:r>
         <w:t>16 McGuinness LA, Sheppard AL. Protocol for a descriptive analysis of the data availability statements accompanying medRxiv preprints. 2020.</w:t>
       </w:r>
@@ -5850,10 +6387,18 @@
       <w:pPr>
         <w:pStyle w:val="Bibliography"/>
       </w:pPr>
-      <w:bookmarkStart w:id="43" w:name="ref-wilkinson2016"/>
-      <w:bookmarkEnd w:id="42"/>
-      <w:r>
-        <w:t xml:space="preserve">17 Wilkinson MD, Dumontier M, Aalbersberg IJ </w:t>
+      <w:bookmarkStart w:id="101" w:name="ref-wilkinson2016"/>
+      <w:bookmarkEnd w:id="100"/>
+      <w:r>
+        <w:t xml:space="preserve">17 Wilkinson MD, Dumontier M, </w:t>
+      </w:r>
+      <w:proofErr w:type="spellStart"/>
+      <w:r>
+        <w:t>Aalbersberg</w:t>
+      </w:r>
+      <w:proofErr w:type="spellEnd"/>
+      <w:r>
+        <w:t xml:space="preserve"> IJ </w:t>
       </w:r>
       <w:r>
         <w:rPr>
@@ -5862,10 +6407,7 @@
         <w:t>et al.</w:t>
       </w:r>
       <w:r>
-        <w:t xml:space="preserve"> The FAIR Guiding Principl</w:t>
-      </w:r>
-      <w:r>
-        <w:t xml:space="preserve">es for scientific data management and stewardship. </w:t>
+        <w:t xml:space="preserve"> The FAIR Guiding Principles for scientific data management and stewardship. </w:t>
       </w:r>
       <w:r>
         <w:rPr>
@@ -5885,7 +6427,7 @@
       <w:r>
         <w:t>:160018. doi:</w:t>
       </w:r>
-      <w:hyperlink r:id="rId28">
+      <w:hyperlink r:id="rId32">
         <w:r>
           <w:rPr>
             <w:rStyle w:val="Hyperlink"/>
@@ -5898,8 +6440,8 @@
       <w:pPr>
         <w:pStyle w:val="Bibliography"/>
       </w:pPr>
-      <w:bookmarkStart w:id="44" w:name="ref-ehrlich2019"/>
-      <w:bookmarkEnd w:id="43"/>
+      <w:bookmarkStart w:id="102" w:name="ref-ehrlich2019"/>
+      <w:bookmarkEnd w:id="101"/>
       <w:r>
         <w:t xml:space="preserve">18 Ehrlich OG, Testaverde J, Heller C </w:t>
       </w:r>
@@ -5910,10 +6452,15 @@
         <w:t>et al.</w:t>
       </w:r>
       <w:r>
-        <w:t xml:space="preserve"> Crohns disease and ulcerative colitis patient </w:t>
-      </w:r>
-      <w:r>
-        <w:t xml:space="preserve">perspectives on clinical trials and participation. </w:t>
+        <w:t xml:space="preserve"> </w:t>
+      </w:r>
+      <w:proofErr w:type="spellStart"/>
+      <w:r>
+        <w:t>Crohns</w:t>
+      </w:r>
+      <w:proofErr w:type="spellEnd"/>
+      <w:r>
+        <w:t xml:space="preserve"> disease and ulcerative colitis patient perspectives on clinical trials and participation. </w:t>
       </w:r>
       <w:r>
         <w:rPr>
@@ -5924,7 +6471,7 @@
       <w:r>
         <w:t xml:space="preserve"> 2019;19000273. doi:</w:t>
       </w:r>
-      <w:hyperlink r:id="rId29">
+      <w:hyperlink r:id="rId33">
         <w:r>
           <w:rPr>
             <w:rStyle w:val="Hyperlink"/>
@@ -5937,10 +6484,34 @@
       <w:pPr>
         <w:pStyle w:val="Bibliography"/>
       </w:pPr>
-      <w:bookmarkStart w:id="45" w:name="ref-septiandri2019"/>
-      <w:bookmarkEnd w:id="44"/>
-      <w:r>
-        <w:t xml:space="preserve">19 Septiandri AA, Aditiawarman A, Tjiong R </w:t>
+      <w:bookmarkStart w:id="103" w:name="ref-septiandri2019"/>
+      <w:bookmarkEnd w:id="102"/>
+      <w:r>
+        <w:t xml:space="preserve">19 </w:t>
+      </w:r>
+      <w:proofErr w:type="spellStart"/>
+      <w:r>
+        <w:t>Septiandri</w:t>
+      </w:r>
+      <w:proofErr w:type="spellEnd"/>
+      <w:r>
+        <w:t xml:space="preserve"> AA, </w:t>
+      </w:r>
+      <w:proofErr w:type="spellStart"/>
+      <w:r>
+        <w:t>Aditiawarman</w:t>
+      </w:r>
+      <w:proofErr w:type="spellEnd"/>
+      <w:r>
+        <w:t xml:space="preserve"> A, </w:t>
+      </w:r>
+      <w:proofErr w:type="spellStart"/>
+      <w:r>
+        <w:t>Tjiong</w:t>
+      </w:r>
+      <w:proofErr w:type="spellEnd"/>
+      <w:r>
+        <w:t xml:space="preserve"> R </w:t>
       </w:r>
       <w:r>
         <w:rPr>
@@ -5949,10 +6520,7 @@
         <w:t>et al.</w:t>
       </w:r>
       <w:r>
-        <w:t xml:space="preserve"> Cost-Sensitive Machine Learning Classification for Mass Tub</w:t>
-      </w:r>
-      <w:r>
-        <w:t xml:space="preserve">erculosis Screening. </w:t>
+        <w:t xml:space="preserve"> Cost-Sensitive Machine Learning Classification for Mass Tuberculosis Screening. </w:t>
       </w:r>
       <w:r>
         <w:rPr>
@@ -5963,7 +6531,7 @@
       <w:r>
         <w:t xml:space="preserve"> 2019;19000190. doi:</w:t>
       </w:r>
-      <w:hyperlink r:id="rId30">
+      <w:hyperlink r:id="rId34">
         <w:r>
           <w:rPr>
             <w:rStyle w:val="Hyperlink"/>
@@ -5976,10 +6544,26 @@
       <w:pPr>
         <w:pStyle w:val="Bibliography"/>
       </w:pPr>
-      <w:bookmarkStart w:id="46" w:name="ref-solis2019"/>
-      <w:bookmarkEnd w:id="45"/>
-      <w:r>
-        <w:t xml:space="preserve">20 Solis JCA, Storvoll I, Vanbelle S </w:t>
+      <w:bookmarkStart w:id="104" w:name="ref-solis2019"/>
+      <w:bookmarkEnd w:id="103"/>
+      <w:r>
+        <w:t xml:space="preserve">20 Solis JCA, </w:t>
+      </w:r>
+      <w:proofErr w:type="spellStart"/>
+      <w:r>
+        <w:t>Storvoll</w:t>
+      </w:r>
+      <w:proofErr w:type="spellEnd"/>
+      <w:r>
+        <w:t xml:space="preserve"> I, </w:t>
+      </w:r>
+      <w:proofErr w:type="spellStart"/>
+      <w:r>
+        <w:t>Vanbelle</w:t>
+      </w:r>
+      <w:proofErr w:type="spellEnd"/>
+      <w:r>
+        <w:t xml:space="preserve"> S </w:t>
       </w:r>
       <w:r>
         <w:rPr>
@@ -5988,10 +6572,7 @@
         <w:t>et al.</w:t>
       </w:r>
       <w:r>
-        <w:t xml:space="preserve"> Impact of spectrograms on the classification of wheezes and crackles in an educational setting.</w:t>
-      </w:r>
-      <w:r>
-        <w:t xml:space="preserve"> An interrater study. </w:t>
+        <w:t xml:space="preserve"> Impact of spectrograms on the classification of wheezes and crackles in an educational setting. An interrater study. </w:t>
       </w:r>
       <w:r>
         <w:rPr>
@@ -6002,7 +6583,7 @@
       <w:r>
         <w:t xml:space="preserve"> 2019;19005504. doi:</w:t>
       </w:r>
-      <w:hyperlink r:id="rId31">
+      <w:hyperlink r:id="rId35">
         <w:r>
           <w:rPr>
             <w:rStyle w:val="Hyperlink"/>
@@ -6015,10 +6596,26 @@
       <w:pPr>
         <w:pStyle w:val="Bibliography"/>
       </w:pPr>
-      <w:bookmarkStart w:id="47" w:name="ref-ebbeling2019"/>
-      <w:bookmarkEnd w:id="46"/>
-      <w:r>
-        <w:t xml:space="preserve">21 Ebbeling CB, Bielak L, Lakin PR </w:t>
+      <w:bookmarkStart w:id="105" w:name="ref-ebbeling2019"/>
+      <w:bookmarkEnd w:id="104"/>
+      <w:r>
+        <w:t xml:space="preserve">21 </w:t>
+      </w:r>
+      <w:proofErr w:type="spellStart"/>
+      <w:r>
+        <w:t>Ebbeling</w:t>
+      </w:r>
+      <w:proofErr w:type="spellEnd"/>
+      <w:r>
+        <w:t xml:space="preserve"> CB, </w:t>
+      </w:r>
+      <w:proofErr w:type="spellStart"/>
+      <w:r>
+        <w:t>Bielak</w:t>
+      </w:r>
+      <w:proofErr w:type="spellEnd"/>
+      <w:r>
+        <w:t xml:space="preserve"> L, Lakin PR </w:t>
       </w:r>
       <w:r>
         <w:rPr>
@@ -6027,10 +6624,7 @@
         <w:t>et al.</w:t>
       </w:r>
       <w:r>
-        <w:t xml:space="preserve"> Higher energy requirement during weight-loss maintenance on a low- versus high-carbohydrate diet</w:t>
-      </w:r>
-      <w:r>
-        <w:t xml:space="preserve">: Secondary analyses from a randomized controlled feeding study. </w:t>
+        <w:t xml:space="preserve"> Higher energy requirement during weight-loss maintenance on a low- versus high-carbohydrate diet: Secondary analyses from a randomized controlled feeding study. </w:t>
       </w:r>
       <w:r>
         <w:rPr>
@@ -6041,7 +6635,7 @@
       <w:r>
         <w:t xml:space="preserve"> Published Online First: July 2019. doi:</w:t>
       </w:r>
-      <w:hyperlink r:id="rId32">
+      <w:hyperlink r:id="rId36">
         <w:r>
           <w:rPr>
             <w:rStyle w:val="Hyperlink"/>
@@ -6054,8 +6648,8 @@
       <w:pPr>
         <w:pStyle w:val="Bibliography"/>
       </w:pPr>
-      <w:bookmarkStart w:id="48" w:name="ref-barry2020"/>
-      <w:bookmarkEnd w:id="47"/>
+      <w:bookmarkStart w:id="106" w:name="ref-barry2020"/>
+      <w:bookmarkEnd w:id="105"/>
       <w:r>
         <w:t xml:space="preserve">22 Barry A, Bradley J, Stone W </w:t>
       </w:r>
@@ -6066,10 +6660,7 @@
         <w:t>et al.</w:t>
       </w:r>
       <w:r>
-        <w:t xml:space="preserve"> </w:t>
-      </w:r>
-      <w:r>
-        <w:t xml:space="preserve">Increased gametocyte production and mosquito infectivity in chronic versus incident Plasmodium falciparum infections. </w:t>
+        <w:t xml:space="preserve"> Increased gametocyte production and mosquito infectivity in chronic versus incident Plasmodium falciparum infections. </w:t>
       </w:r>
       <w:r>
         <w:rPr>
@@ -6080,7 +6671,7 @@
       <w:r>
         <w:t xml:space="preserve"> 2020;2020.04.08.20057927. doi:</w:t>
       </w:r>
-      <w:hyperlink r:id="rId33">
+      <w:hyperlink r:id="rId37">
         <w:r>
           <w:rPr>
             <w:rStyle w:val="Hyperlink"/>
@@ -6093,13 +6684,26 @@
       <w:pPr>
         <w:pStyle w:val="Bibliography"/>
       </w:pPr>
-      <w:bookmarkStart w:id="49" w:name="ref-malpas2019"/>
-      <w:bookmarkEnd w:id="48"/>
-      <w:r>
-        <w:t>23 Malpas</w:t>
-      </w:r>
-      <w:r>
-        <w:t xml:space="preserve"> CB, Ali Manouchehrinia A, Sharmin S </w:t>
+      <w:bookmarkStart w:id="107" w:name="ref-malpas2019"/>
+      <w:bookmarkEnd w:id="106"/>
+      <w:r>
+        <w:t xml:space="preserve">23 Malpas CB, Ali </w:t>
+      </w:r>
+      <w:proofErr w:type="spellStart"/>
+      <w:r>
+        <w:t>Manouchehrinia</w:t>
+      </w:r>
+      <w:proofErr w:type="spellEnd"/>
+      <w:r>
+        <w:t xml:space="preserve"> A, </w:t>
+      </w:r>
+      <w:proofErr w:type="spellStart"/>
+      <w:r>
+        <w:t>Sharmin</w:t>
+      </w:r>
+      <w:proofErr w:type="spellEnd"/>
+      <w:r>
+        <w:t xml:space="preserve"> S </w:t>
       </w:r>
       <w:r>
         <w:rPr>
@@ -6119,7 +6723,7 @@
       <w:r>
         <w:t xml:space="preserve"> Published Online First: July 2019. doi:</w:t>
       </w:r>
-      <w:hyperlink r:id="rId34">
+      <w:hyperlink r:id="rId38">
         <w:r>
           <w:rPr>
             <w:rStyle w:val="Hyperlink"/>
@@ -6132,36 +6736,46 @@
       <w:pPr>
         <w:pStyle w:val="Bibliography"/>
       </w:pPr>
-      <w:bookmarkStart w:id="50" w:name="ref-knuppel2019"/>
-      <w:bookmarkEnd w:id="49"/>
-      <w:r>
-        <w:t xml:space="preserve">24 Knuppel A, Papier K, Fensom GK </w:t>
+      <w:bookmarkStart w:id="108" w:name="ref-knuppel2019"/>
+      <w:bookmarkEnd w:id="107"/>
+      <w:r>
+        <w:t xml:space="preserve">24 </w:t>
+      </w:r>
+      <w:proofErr w:type="spellStart"/>
+      <w:r>
+        <w:t>Knuppel</w:t>
+      </w:r>
+      <w:proofErr w:type="spellEnd"/>
+      <w:r>
+        <w:t xml:space="preserve"> A, Papier K, </w:t>
+      </w:r>
+      <w:proofErr w:type="spellStart"/>
+      <w:r>
+        <w:t>Fensom</w:t>
+      </w:r>
+      <w:proofErr w:type="spellEnd"/>
+      <w:r>
+        <w:t xml:space="preserve"> GK </w:t>
       </w:r>
       <w:r>
         <w:rPr>
           <w:i/>
         </w:rPr>
-        <w:t>et al</w:t>
+        <w:t>et al.</w:t>
+      </w:r>
+      <w:r>
+        <w:t xml:space="preserve"> Meat intake and cancer risk: Prospective analyses in UK Biobank. </w:t>
       </w:r>
       <w:r>
         <w:rPr>
           <w:i/>
         </w:rPr>
-        <w:t>.</w:t>
-      </w:r>
-      <w:r>
-        <w:t xml:space="preserve"> Meat intake and cancer risk: Prospective analyses in UK Biobank. </w:t>
-      </w:r>
-      <w:r>
-        <w:rPr>
-          <w:i/>
-        </w:rPr>
         <w:t>medRxiv</w:t>
       </w:r>
       <w:r>
         <w:t xml:space="preserve"> 2019;19003822. doi:</w:t>
       </w:r>
-      <w:hyperlink r:id="rId35">
+      <w:hyperlink r:id="rId39">
         <w:r>
           <w:rPr>
             <w:rStyle w:val="Hyperlink"/>
@@ -6174,8 +6788,8 @@
       <w:pPr>
         <w:pStyle w:val="Bibliography"/>
       </w:pPr>
-      <w:bookmarkStart w:id="51" w:name="ref-thompson2019"/>
-      <w:bookmarkEnd w:id="50"/>
+      <w:bookmarkStart w:id="109" w:name="ref-thompson2019"/>
+      <w:bookmarkEnd w:id="108"/>
       <w:r>
         <w:t xml:space="preserve">25 Thompson ER, Bates L, Ibrahim IK </w:t>
       </w:r>
@@ -6186,10 +6800,15 @@
         <w:t>et al.</w:t>
       </w:r>
       <w:r>
-        <w:t xml:space="preserve"> Novel delivery of cellular therapy to reduce ischa</w:t>
-      </w:r>
-      <w:r>
-        <w:t xml:space="preserve">emia reperfusion injury in kidney transplantation. </w:t>
+        <w:t xml:space="preserve"> Novel delivery of cellular therapy to reduce </w:t>
+      </w:r>
+      <w:proofErr w:type="spellStart"/>
+      <w:r>
+        <w:t>ischaemia</w:t>
+      </w:r>
+      <w:proofErr w:type="spellEnd"/>
+      <w:r>
+        <w:t xml:space="preserve"> reperfusion injury in kidney transplantation. </w:t>
       </w:r>
       <w:r>
         <w:rPr>
@@ -6200,7 +6819,7 @@
       <w:r>
         <w:t xml:space="preserve"> 2019;19005546. doi:</w:t>
       </w:r>
-      <w:hyperlink r:id="rId36">
+      <w:hyperlink r:id="rId40">
         <w:r>
           <w:rPr>
             <w:rStyle w:val="Hyperlink"/>
@@ -6213,13 +6832,18 @@
       <w:pPr>
         <w:pStyle w:val="Bibliography"/>
       </w:pPr>
-      <w:bookmarkStart w:id="52" w:name="ref-moriarty2019a"/>
-      <w:bookmarkEnd w:id="51"/>
-      <w:r>
-        <w:t>26 Moriarty F, Ebell MH. A comparison of contemporary versus older studies of aspirin for primary prevention.</w:t>
-      </w:r>
-      <w:r>
-        <w:t xml:space="preserve"> </w:t>
+      <w:bookmarkStart w:id="110" w:name="ref-moriarty2019a"/>
+      <w:bookmarkEnd w:id="109"/>
+      <w:r>
+        <w:t xml:space="preserve">26 Moriarty F, </w:t>
+      </w:r>
+      <w:proofErr w:type="spellStart"/>
+      <w:r>
+        <w:t>Ebell</w:t>
+      </w:r>
+      <w:proofErr w:type="spellEnd"/>
+      <w:r>
+        <w:t xml:space="preserve"> MH. A comparison of contemporary versus older studies of aspirin for primary prevention. </w:t>
       </w:r>
       <w:r>
         <w:rPr>
@@ -6230,7 +6854,7 @@
       <w:r>
         <w:t xml:space="preserve"> 2019;19004267. doi:</w:t>
       </w:r>
-      <w:hyperlink r:id="rId37">
+      <w:hyperlink r:id="rId41">
         <w:r>
           <w:rPr>
             <w:rStyle w:val="Hyperlink"/>
@@ -6243,23 +6867,17 @@
       <w:pPr>
         <w:pStyle w:val="Bibliography"/>
       </w:pPr>
-      <w:bookmarkStart w:id="53" w:name="ref-medrxivr"/>
-      <w:bookmarkEnd w:id="52"/>
+      <w:bookmarkStart w:id="111" w:name="ref-medrxivr"/>
+      <w:bookmarkEnd w:id="110"/>
       <w:r>
         <w:t>27 McGuinness LA, Schmidt L. Medrxivr: Accessing medRxiv data in r. 2020.</w:t>
       </w:r>
-      <w:hyperlink r:id="rId38">
+      <w:hyperlink r:id="rId42">
         <w:r>
           <w:rPr>
             <w:rStyle w:val="Hyperlink"/>
           </w:rPr>
-          <w:t>https://github.com/mcguinlu/me</w:t>
-        </w:r>
-        <w:r>
-          <w:rPr>
-            <w:rStyle w:val="Hyperlink"/>
-          </w:rPr>
-          <w:t>drxivr</w:t>
+          <w:t>https://github.com/mcguinlu/medrxivr</w:t>
         </w:r>
       </w:hyperlink>
     </w:p>
@@ -6267,21 +6885,29 @@
       <w:pPr>
         <w:pStyle w:val="Bibliography"/>
       </w:pPr>
-      <w:bookmarkStart w:id="54" w:name="ref-rvest"/>
-      <w:bookmarkEnd w:id="53"/>
+      <w:bookmarkStart w:id="112" w:name="ref-rvest"/>
+      <w:bookmarkEnd w:id="111"/>
       <w:r>
         <w:t xml:space="preserve">28 Wickham H. </w:t>
       </w:r>
+      <w:proofErr w:type="spellStart"/>
       <w:r>
         <w:rPr>
           <w:i/>
         </w:rPr>
-        <w:t>Rvest: Easily harvest (scrape) web pages</w:t>
+        <w:t>Rvest</w:t>
+      </w:r>
+      <w:proofErr w:type="spellEnd"/>
+      <w:r>
+        <w:rPr>
+          <w:i/>
+        </w:rPr>
+        <w:t>: Easily harvest (scrape) web pages</w:t>
       </w:r>
       <w:r>
         <w:t xml:space="preserve">. 2019. </w:t>
       </w:r>
-      <w:hyperlink r:id="rId39">
+      <w:hyperlink r:id="rId43">
         <w:r>
           <w:rPr>
             <w:rStyle w:val="Hyperlink"/>
@@ -6294,8 +6920,8 @@
       <w:pPr>
         <w:pStyle w:val="Bibliography"/>
       </w:pPr>
-      <w:bookmarkStart w:id="55" w:name="ref-rcrossref"/>
-      <w:bookmarkEnd w:id="54"/>
+      <w:bookmarkStart w:id="113" w:name="ref-rcrossref"/>
+      <w:bookmarkEnd w:id="112"/>
       <w:r>
         <w:lastRenderedPageBreak/>
         <w:t xml:space="preserve">29 Chamberlain S, Zhu H, Jahn N </w:t>
@@ -6309,16 +6935,52 @@
       <w:r>
         <w:t xml:space="preserve"> </w:t>
       </w:r>
+      <w:proofErr w:type="spellStart"/>
       <w:r>
         <w:rPr>
           <w:i/>
         </w:rPr>
-        <w:t>Rcrossref: Client for various ’crossref’ ’apis’</w:t>
+        <w:t>Rcrossref</w:t>
+      </w:r>
+      <w:proofErr w:type="spellEnd"/>
+      <w:r>
+        <w:rPr>
+          <w:i/>
+        </w:rPr>
+        <w:t>: Client for various ’</w:t>
+      </w:r>
+      <w:proofErr w:type="spellStart"/>
+      <w:r>
+        <w:rPr>
+          <w:i/>
+        </w:rPr>
+        <w:t>crossref</w:t>
+      </w:r>
+      <w:proofErr w:type="spellEnd"/>
+      <w:r>
+        <w:rPr>
+          <w:i/>
+        </w:rPr>
+        <w:t>’ ’</w:t>
+      </w:r>
+      <w:proofErr w:type="spellStart"/>
+      <w:r>
+        <w:rPr>
+          <w:i/>
+        </w:rPr>
+        <w:t>apis</w:t>
+      </w:r>
+      <w:proofErr w:type="spellEnd"/>
+      <w:r>
+        <w:rPr>
+          <w:i/>
+        </w:rPr>
+        <w:t>’</w:t>
       </w:r>
       <w:r>
         <w:t xml:space="preserve">. 2020. </w:t>
       </w:r>
-      <w:hyperlink r:id="rId40">
+      <w:hyperlink r:id="rId44">
         <w:r>
           <w:rPr>
             <w:rStyle w:val="Hyperlink"/>
@@ -6331,8 +6993,8 @@
       <w:pPr>
         <w:pStyle w:val="Bibliography"/>
       </w:pPr>
-      <w:bookmarkStart w:id="56" w:name="ref-base"/>
-      <w:bookmarkEnd w:id="55"/>
+      <w:bookmarkStart w:id="114" w:name="ref-base"/>
+      <w:bookmarkEnd w:id="113"/>
       <w:r>
         <w:t xml:space="preserve">30 R Core Team. </w:t>
       </w:r>
@@ -6345,7 +7007,7 @@
       <w:r>
         <w:t xml:space="preserve">. Vienna, Austria:: R Foundation for Statistical Computing 2019. </w:t>
       </w:r>
-      <w:hyperlink r:id="rId41">
+      <w:hyperlink r:id="rId45">
         <w:r>
           <w:rPr>
             <w:rStyle w:val="Hyperlink"/>
@@ -6358,32 +7020,34 @@
       <w:pPr>
         <w:pStyle w:val="Bibliography"/>
       </w:pPr>
-      <w:bookmarkStart w:id="57" w:name="ref-devtools"/>
-      <w:bookmarkEnd w:id="56"/>
+      <w:bookmarkStart w:id="115" w:name="ref-devtools"/>
+      <w:bookmarkEnd w:id="114"/>
       <w:r>
         <w:t xml:space="preserve">31 Wickham H, Hester J, Chang W. </w:t>
       </w:r>
+      <w:proofErr w:type="spellStart"/>
       <w:r>
         <w:rPr>
           <w:i/>
         </w:rPr>
-        <w:t>Devtools: Tools to make developing r packages easier</w:t>
+        <w:t>Devtools</w:t>
+      </w:r>
+      <w:proofErr w:type="spellEnd"/>
+      <w:r>
+        <w:rPr>
+          <w:i/>
+        </w:rPr>
+        <w:t>: Tools to make developing r packages easier</w:t>
       </w:r>
       <w:r>
         <w:t xml:space="preserve">. 2019. </w:t>
       </w:r>
-      <w:hyperlink r:id="rId42">
+      <w:hyperlink r:id="rId46">
         <w:r>
           <w:rPr>
             <w:rStyle w:val="Hyperlink"/>
           </w:rPr>
-          <w:t>https://CRAN.R-project.org/pac</w:t>
-        </w:r>
-        <w:r>
-          <w:rPr>
-            <w:rStyle w:val="Hyperlink"/>
-          </w:rPr>
-          <w:t>kage=devtools</w:t>
+          <w:t>https://CRAN.R-project.org/package=devtools</w:t>
         </w:r>
       </w:hyperlink>
     </w:p>
@@ -6391,8 +7055,8 @@
       <w:pPr>
         <w:pStyle w:val="Bibliography"/>
       </w:pPr>
-      <w:bookmarkStart w:id="58" w:name="ref-dplyr"/>
-      <w:bookmarkEnd w:id="57"/>
+      <w:bookmarkStart w:id="116" w:name="ref-dplyr"/>
+      <w:bookmarkEnd w:id="115"/>
       <w:r>
         <w:t xml:space="preserve">32 Wickham H, François R, Henry L </w:t>
       </w:r>
@@ -6405,16 +7069,24 @@
       <w:r>
         <w:t xml:space="preserve"> </w:t>
       </w:r>
+      <w:proofErr w:type="spellStart"/>
       <w:r>
         <w:rPr>
           <w:i/>
         </w:rPr>
-        <w:t>Dplyr: A grammar of data manipulation</w:t>
+        <w:t>Dplyr</w:t>
+      </w:r>
+      <w:proofErr w:type="spellEnd"/>
+      <w:r>
+        <w:rPr>
+          <w:i/>
+        </w:rPr>
+        <w:t>: A grammar of data manipulation</w:t>
       </w:r>
       <w:r>
         <w:t xml:space="preserve">. 2019. </w:t>
       </w:r>
-      <w:hyperlink r:id="rId43">
+      <w:hyperlink r:id="rId47">
         <w:r>
           <w:rPr>
             <w:rStyle w:val="Hyperlink"/>
@@ -6427,21 +7099,37 @@
       <w:pPr>
         <w:pStyle w:val="Bibliography"/>
       </w:pPr>
-      <w:bookmarkStart w:id="59" w:name="ref-flextable"/>
-      <w:bookmarkEnd w:id="58"/>
-      <w:r>
-        <w:t xml:space="preserve">33 Gohel D. </w:t>
-      </w:r>
+      <w:bookmarkStart w:id="117" w:name="ref-flextable"/>
+      <w:bookmarkEnd w:id="116"/>
+      <w:r>
+        <w:t xml:space="preserve">33 </w:t>
+      </w:r>
+      <w:proofErr w:type="spellStart"/>
+      <w:r>
+        <w:t>Gohel</w:t>
+      </w:r>
+      <w:proofErr w:type="spellEnd"/>
+      <w:r>
+        <w:t xml:space="preserve"> D. </w:t>
+      </w:r>
+      <w:proofErr w:type="spellStart"/>
       <w:r>
         <w:rPr>
           <w:i/>
         </w:rPr>
-        <w:t>Flextable: Functions for tabular reporting</w:t>
+        <w:t>Flextable</w:t>
+      </w:r>
+      <w:proofErr w:type="spellEnd"/>
+      <w:r>
+        <w:rPr>
+          <w:i/>
+        </w:rPr>
+        <w:t>: Functions for tabular reporting</w:t>
       </w:r>
       <w:r>
         <w:t xml:space="preserve">. 2020. </w:t>
       </w:r>
-      <w:hyperlink r:id="rId44">
+      <w:hyperlink r:id="rId48">
         <w:r>
           <w:rPr>
             <w:rStyle w:val="Hyperlink"/>
@@ -6454,8 +7142,8 @@
       <w:pPr>
         <w:pStyle w:val="Bibliography"/>
       </w:pPr>
-      <w:bookmarkStart w:id="60" w:name="ref-ggplot2"/>
-      <w:bookmarkEnd w:id="59"/>
+      <w:bookmarkStart w:id="118" w:name="ref-ggplot2"/>
+      <w:bookmarkEnd w:id="117"/>
       <w:r>
         <w:t xml:space="preserve">34 Wickham H. </w:t>
       </w:r>
@@ -6468,7 +7156,7 @@
       <w:r>
         <w:t xml:space="preserve">. Springer-Verlag New York 2016. </w:t>
       </w:r>
-      <w:hyperlink r:id="rId45">
+      <w:hyperlink r:id="rId49">
         <w:r>
           <w:rPr>
             <w:rStyle w:val="Hyperlink"/>
@@ -6481,8 +7169,8 @@
       <w:pPr>
         <w:pStyle w:val="Bibliography"/>
       </w:pPr>
-      <w:bookmarkStart w:id="61" w:name="ref-grateful"/>
-      <w:bookmarkEnd w:id="60"/>
+      <w:bookmarkStart w:id="119" w:name="ref-grateful"/>
+      <w:bookmarkEnd w:id="118"/>
       <w:r>
         <w:t xml:space="preserve">35 Rodriguez-Sanchez F. </w:t>
       </w:r>
@@ -6495,7 +7183,7 @@
       <w:r>
         <w:t xml:space="preserve">. 2018. </w:t>
       </w:r>
-      <w:hyperlink r:id="rId46">
+      <w:hyperlink r:id="rId50">
         <w:r>
           <w:rPr>
             <w:rStyle w:val="Hyperlink"/>
@@ -6508,8 +7196,8 @@
       <w:pPr>
         <w:pStyle w:val="Bibliography"/>
       </w:pPr>
-      <w:bookmarkStart w:id="62" w:name="ref-here"/>
-      <w:bookmarkEnd w:id="61"/>
+      <w:bookmarkStart w:id="120" w:name="ref-here"/>
+      <w:bookmarkEnd w:id="119"/>
       <w:r>
         <w:t xml:space="preserve">36 Müller K. </w:t>
       </w:r>
@@ -6522,7 +7210,7 @@
       <w:r>
         <w:t xml:space="preserve">. 2017. </w:t>
       </w:r>
-      <w:hyperlink r:id="rId47">
+      <w:hyperlink r:id="rId51">
         <w:r>
           <w:rPr>
             <w:rStyle w:val="Hyperlink"/>
@@ -6535,8 +7223,8 @@
       <w:pPr>
         <w:pStyle w:val="Bibliography"/>
       </w:pPr>
-      <w:bookmarkStart w:id="63" w:name="ref-irr"/>
-      <w:bookmarkEnd w:id="62"/>
+      <w:bookmarkStart w:id="121" w:name="ref-irr"/>
+      <w:bookmarkEnd w:id="120"/>
       <w:r>
         <w:t xml:space="preserve">37 Gamer M, Lemon J, Fellows I </w:t>
       </w:r>
@@ -6544,27 +7232,29 @@
         <w:rPr>
           <w:i/>
         </w:rPr>
-        <w:t>et</w:t>
-      </w:r>
+        <w:t>et al.</w:t>
+      </w:r>
+      <w:r>
+        <w:t xml:space="preserve"> </w:t>
+      </w:r>
+      <w:proofErr w:type="spellStart"/>
       <w:r>
         <w:rPr>
           <w:i/>
         </w:rPr>
-        <w:t xml:space="preserve"> al.</w:t>
-      </w:r>
-      <w:r>
-        <w:t xml:space="preserve"> </w:t>
-      </w:r>
+        <w:t>Irr</w:t>
+      </w:r>
+      <w:proofErr w:type="spellEnd"/>
       <w:r>
         <w:rPr>
           <w:i/>
         </w:rPr>
-        <w:t>Irr: Various coefficients of interrater reliability and agreement</w:t>
+        <w:t>: Various coefficients of interrater reliability and agreement</w:t>
       </w:r>
       <w:r>
         <w:t xml:space="preserve">. 2019. </w:t>
       </w:r>
-      <w:hyperlink r:id="rId48">
+      <w:hyperlink r:id="rId52">
         <w:r>
           <w:rPr>
             <w:rStyle w:val="Hyperlink"/>
@@ -6577,24 +7267,57 @@
       <w:pPr>
         <w:pStyle w:val="Bibliography"/>
       </w:pPr>
-      <w:bookmarkStart w:id="64" w:name="ref-officer"/>
-      <w:bookmarkEnd w:id="63"/>
-      <w:r>
-        <w:t xml:space="preserve">38 Gohel D. </w:t>
+      <w:bookmarkStart w:id="122" w:name="ref-officer"/>
+      <w:bookmarkEnd w:id="121"/>
+      <w:r>
+        <w:t xml:space="preserve">38 </w:t>
+      </w:r>
+      <w:proofErr w:type="spellStart"/>
+      <w:r>
+        <w:t>Gohel</w:t>
+      </w:r>
+      <w:proofErr w:type="spellEnd"/>
+      <w:r>
+        <w:t xml:space="preserve"> D. </w:t>
       </w:r>
       <w:r>
         <w:rPr>
           <w:i/>
         </w:rPr>
-        <w:t>Officer: Manipulation of microsoft word and powerpoint documents</w:t>
-      </w:r>
-      <w:r>
-        <w:t>. 202</w:t>
-      </w:r>
-      <w:r>
-        <w:t xml:space="preserve">0. </w:t>
-      </w:r>
-      <w:hyperlink r:id="rId49">
+        <w:t xml:space="preserve">Officer: Manipulation of </w:t>
+      </w:r>
+      <w:proofErr w:type="spellStart"/>
+      <w:r>
+        <w:rPr>
+          <w:i/>
+        </w:rPr>
+        <w:t>microsoft</w:t>
+      </w:r>
+      <w:proofErr w:type="spellEnd"/>
+      <w:r>
+        <w:rPr>
+          <w:i/>
+        </w:rPr>
+        <w:t xml:space="preserve"> word and </w:t>
+      </w:r>
+      <w:proofErr w:type="spellStart"/>
+      <w:r>
+        <w:rPr>
+          <w:i/>
+        </w:rPr>
+        <w:t>powerpoint</w:t>
+      </w:r>
+      <w:proofErr w:type="spellEnd"/>
+      <w:r>
+        <w:rPr>
+          <w:i/>
+        </w:rPr>
+        <w:t xml:space="preserve"> documents</w:t>
+      </w:r>
+      <w:r>
+        <w:t xml:space="preserve">. 2020. </w:t>
+      </w:r>
+      <w:hyperlink r:id="rId53">
         <w:r>
           <w:rPr>
             <w:rStyle w:val="Hyperlink"/>
@@ -6607,8 +7330,8 @@
       <w:pPr>
         <w:pStyle w:val="Bibliography"/>
       </w:pPr>
-      <w:bookmarkStart w:id="65" w:name="ref-patchwork"/>
-      <w:bookmarkEnd w:id="64"/>
+      <w:bookmarkStart w:id="123" w:name="ref-patchwork"/>
+      <w:bookmarkEnd w:id="122"/>
       <w:r>
         <w:t xml:space="preserve">39 Pedersen TL. </w:t>
       </w:r>
@@ -6621,18 +7344,12 @@
       <w:r>
         <w:t xml:space="preserve">. 2019. </w:t>
       </w:r>
-      <w:hyperlink r:id="rId50">
+      <w:hyperlink r:id="rId54">
         <w:r>
           <w:rPr>
             <w:rStyle w:val="Hyperlink"/>
           </w:rPr>
-          <w:t>https://CRAN.R-project.org/p</w:t>
-        </w:r>
-        <w:r>
-          <w:rPr>
-            <w:rStyle w:val="Hyperlink"/>
-          </w:rPr>
-          <w:t>ackage=patchwork</w:t>
+          <w:t>https://CRAN.R-project.org/package=patchwork</w:t>
         </w:r>
       </w:hyperlink>
     </w:p>
@@ -6640,21 +7357,43 @@
       <w:pPr>
         <w:pStyle w:val="Bibliography"/>
       </w:pPr>
-      <w:bookmarkStart w:id="66" w:name="ref-RColorBrewer"/>
-      <w:bookmarkEnd w:id="65"/>
+      <w:bookmarkStart w:id="124" w:name="ref-RColorBrewer"/>
+      <w:bookmarkEnd w:id="123"/>
       <w:r>
         <w:t xml:space="preserve">40 Neuwirth E. </w:t>
       </w:r>
+      <w:proofErr w:type="spellStart"/>
       <w:r>
         <w:rPr>
           <w:i/>
         </w:rPr>
-        <w:t>RColorBrewer: ColorBrewer palettes</w:t>
+        <w:t>RColorBrewer</w:t>
+      </w:r>
+      <w:proofErr w:type="spellEnd"/>
+      <w:r>
+        <w:rPr>
+          <w:i/>
+        </w:rPr>
+        <w:t xml:space="preserve">: </w:t>
+      </w:r>
+      <w:proofErr w:type="spellStart"/>
+      <w:r>
+        <w:rPr>
+          <w:i/>
+        </w:rPr>
+        <w:t>ColorBrewer</w:t>
+      </w:r>
+      <w:proofErr w:type="spellEnd"/>
+      <w:r>
+        <w:rPr>
+          <w:i/>
+        </w:rPr>
+        <w:t xml:space="preserve"> palettes</w:t>
       </w:r>
       <w:r>
         <w:t xml:space="preserve">. 2014. </w:t>
       </w:r>
-      <w:hyperlink r:id="rId51">
+      <w:hyperlink r:id="rId55">
         <w:r>
           <w:rPr>
             <w:rStyle w:val="Hyperlink"/>
@@ -6667,8 +7406,8 @@
       <w:pPr>
         <w:pStyle w:val="Bibliography"/>
       </w:pPr>
-      <w:bookmarkStart w:id="67" w:name="ref-rio"/>
-      <w:bookmarkEnd w:id="66"/>
+      <w:bookmarkStart w:id="125" w:name="ref-rio"/>
+      <w:bookmarkEnd w:id="124"/>
       <w:r>
         <w:t xml:space="preserve">41 Chan C-h, Chan GC, Leeper TJ </w:t>
       </w:r>
@@ -6685,13 +7424,21 @@
         <w:rPr>
           <w:i/>
         </w:rPr>
-        <w:t xml:space="preserve">Rio: A swiss-army knife for </w:t>
-      </w:r>
+        <w:t xml:space="preserve">Rio: A swiss-army knife for data file </w:t>
+      </w:r>
+      <w:proofErr w:type="spellStart"/>
       <w:r>
         <w:rPr>
           <w:i/>
         </w:rPr>
-        <w:t>data file i/o</w:t>
+        <w:t>i</w:t>
+      </w:r>
+      <w:proofErr w:type="spellEnd"/>
+      <w:r>
+        <w:rPr>
+          <w:i/>
+        </w:rPr>
+        <w:t>/o</w:t>
       </w:r>
       <w:r>
         <w:t xml:space="preserve">. 2018. </w:t>
@@ -6701,21 +7448,29 @@
       <w:pPr>
         <w:pStyle w:val="Bibliography"/>
       </w:pPr>
-      <w:bookmarkStart w:id="68" w:name="ref-stringr"/>
-      <w:bookmarkEnd w:id="67"/>
+      <w:bookmarkStart w:id="126" w:name="ref-stringr"/>
+      <w:bookmarkEnd w:id="125"/>
       <w:r>
         <w:t xml:space="preserve">42 Wickham H. </w:t>
       </w:r>
+      <w:proofErr w:type="spellStart"/>
       <w:r>
         <w:rPr>
           <w:i/>
         </w:rPr>
-        <w:t>Stringr: Simple, consistent wrappers for common string operations</w:t>
+        <w:t>Stringr</w:t>
+      </w:r>
+      <w:proofErr w:type="spellEnd"/>
+      <w:r>
+        <w:rPr>
+          <w:i/>
+        </w:rPr>
+        <w:t>: Simple, consistent wrappers for common string operations</w:t>
       </w:r>
       <w:r>
         <w:t xml:space="preserve">. 2019. </w:t>
       </w:r>
-      <w:hyperlink r:id="rId52">
+      <w:hyperlink r:id="rId56">
         <w:r>
           <w:rPr>
             <w:rStyle w:val="Hyperlink"/>
@@ -6728,8 +7483,8 @@
       <w:pPr>
         <w:pStyle w:val="Bibliography"/>
       </w:pPr>
-      <w:bookmarkStart w:id="69" w:name="ref-tibble"/>
-      <w:bookmarkEnd w:id="68"/>
+      <w:bookmarkStart w:id="127" w:name="ref-tibble"/>
+      <w:bookmarkEnd w:id="126"/>
       <w:r>
         <w:t xml:space="preserve">43 Müller K, Wickham H. </w:t>
       </w:r>
@@ -6737,18 +7492,12 @@
         <w:rPr>
           <w:i/>
         </w:rPr>
-        <w:t>Tibble: Simple dat</w:t>
-      </w:r>
-      <w:r>
-        <w:rPr>
-          <w:i/>
-        </w:rPr>
-        <w:t>a frames</w:t>
+        <w:t>Tibble: Simple data frames</w:t>
       </w:r>
       <w:r>
         <w:t xml:space="preserve">. 2019. </w:t>
       </w:r>
-      <w:hyperlink r:id="rId53">
+      <w:hyperlink r:id="rId57">
         <w:r>
           <w:rPr>
             <w:rStyle w:val="Hyperlink"/>
@@ -6761,16 +7510,24 @@
       <w:pPr>
         <w:pStyle w:val="Bibliography"/>
       </w:pPr>
-      <w:bookmarkStart w:id="70" w:name="ref-mchugh2012b"/>
-      <w:bookmarkEnd w:id="69"/>
+      <w:bookmarkStart w:id="128" w:name="ref-mchugh2012b"/>
+      <w:bookmarkEnd w:id="127"/>
       <w:r>
         <w:t xml:space="preserve">44 McHugh ML. Interrater reliability: The kappa statistic. </w:t>
       </w:r>
+      <w:proofErr w:type="spellStart"/>
       <w:r>
         <w:rPr>
           <w:i/>
         </w:rPr>
-        <w:t>Biochemia Medica</w:t>
+        <w:t>Biochemia</w:t>
+      </w:r>
+      <w:proofErr w:type="spellEnd"/>
+      <w:r>
+        <w:rPr>
+          <w:i/>
+        </w:rPr>
+        <w:t xml:space="preserve"> Medica</w:t>
       </w:r>
       <w:r>
         <w:t xml:space="preserve"> 2012;</w:t>
@@ -6789,8 +7546,8 @@
       <w:pPr>
         <w:pStyle w:val="Bibliography"/>
       </w:pPr>
-      <w:bookmarkStart w:id="71" w:name="ref-chen2020"/>
-      <w:bookmarkEnd w:id="70"/>
+      <w:bookmarkStart w:id="129" w:name="ref-chen2020"/>
+      <w:bookmarkEnd w:id="128"/>
       <w:r>
         <w:t xml:space="preserve">45 Chen L, Du X, Liu Y </w:t>
       </w:r>
@@ -6801,10 +7558,7 @@
         <w:t>et al.</w:t>
       </w:r>
       <w:r>
-        <w:t xml:space="preserve"> </w:t>
-      </w:r>
-      <w:r>
-        <w:t xml:space="preserve">Comparison of the Clinical Implications among Two Different Nutritional Indices in Hospitalized Patients with COVID-19. </w:t>
+        <w:t xml:space="preserve"> Comparison of the Clinical Implications among Two Different Nutritional Indices in Hospitalized Patients with COVID-19. </w:t>
       </w:r>
       <w:r>
         <w:rPr>
@@ -6815,7 +7569,7 @@
       <w:r>
         <w:t xml:space="preserve"> Published Online First: May 2020. doi:</w:t>
       </w:r>
-      <w:hyperlink r:id="rId54">
+      <w:hyperlink r:id="rId58">
         <w:r>
           <w:rPr>
             <w:rStyle w:val="Hyperlink"/>
@@ -6828,11 +7582,27 @@
       <w:pPr>
         <w:pStyle w:val="Bibliography"/>
       </w:pPr>
-      <w:bookmarkStart w:id="72" w:name="ref-hashmi2020"/>
-      <w:bookmarkEnd w:id="71"/>
+      <w:bookmarkStart w:id="130" w:name="ref-hashmi2020"/>
+      <w:bookmarkEnd w:id="129"/>
       <w:r>
         <w:lastRenderedPageBreak/>
-        <w:t xml:space="preserve">46 Hashmi M, Taqi A, Memon MI </w:t>
+        <w:t xml:space="preserve">46 Hashmi M, </w:t>
+      </w:r>
+      <w:proofErr w:type="spellStart"/>
+      <w:r>
+        <w:t>Taqi</w:t>
+      </w:r>
+      <w:proofErr w:type="spellEnd"/>
+      <w:r>
+        <w:t xml:space="preserve"> A, </w:t>
+      </w:r>
+      <w:proofErr w:type="spellStart"/>
+      <w:r>
+        <w:t>Memon</w:t>
+      </w:r>
+      <w:proofErr w:type="spellEnd"/>
+      <w:r>
+        <w:t xml:space="preserve"> MI </w:t>
       </w:r>
       <w:r>
         <w:rPr>
@@ -6852,7 +7622,7 @@
       <w:r>
         <w:t xml:space="preserve"> Published Online First: April 2020. doi:</w:t>
       </w:r>
-      <w:hyperlink r:id="rId55">
+      <w:hyperlink r:id="rId59">
         <w:r>
           <w:rPr>
             <w:rStyle w:val="Hyperlink"/>
@@ -6865,8 +7635,8 @@
       <w:pPr>
         <w:pStyle w:val="Bibliography"/>
       </w:pPr>
-      <w:bookmarkStart w:id="73" w:name="ref-peng2020"/>
-      <w:bookmarkEnd w:id="72"/>
+      <w:bookmarkStart w:id="131" w:name="ref-peng2020"/>
+      <w:bookmarkEnd w:id="130"/>
       <w:r>
         <w:t xml:space="preserve">47 Peng L, Liu J, Xu W </w:t>
       </w:r>
@@ -6877,7 +7647,15 @@
         <w:t>et al.</w:t>
       </w:r>
       <w:r>
-        <w:t xml:space="preserve"> 2019 Novel Coronavirus can be detected in urine, blood, anal swabs and oropharyngeal swabs samples. </w:t>
+        <w:t xml:space="preserve"> 2019 Novel Coronavirus can be detected in urine, blood, anal </w:t>
+      </w:r>
+      <w:proofErr w:type="gramStart"/>
+      <w:r>
+        <w:t>swabs</w:t>
+      </w:r>
+      <w:proofErr w:type="gramEnd"/>
+      <w:r>
+        <w:t xml:space="preserve"> and oropharyngeal swabs samples. </w:t>
       </w:r>
       <w:r>
         <w:rPr>
@@ -6888,7 +7666,7 @@
       <w:r>
         <w:t xml:space="preserve"> Published Online First: February 2020. doi:</w:t>
       </w:r>
-      <w:hyperlink r:id="rId56">
+      <w:hyperlink r:id="rId60">
         <w:r>
           <w:rPr>
             <w:rStyle w:val="Hyperlink"/>
@@ -6901,10 +7679,18 @@
       <w:pPr>
         <w:pStyle w:val="Bibliography"/>
       </w:pPr>
-      <w:bookmarkStart w:id="74" w:name="ref-martin2019"/>
-      <w:bookmarkEnd w:id="73"/>
-      <w:r>
-        <w:t xml:space="preserve">48 Martin J, Hosking G, Wadon M </w:t>
+      <w:bookmarkStart w:id="132" w:name="ref-martin2019"/>
+      <w:bookmarkEnd w:id="131"/>
+      <w:r>
+        <w:t xml:space="preserve">48 Martin J, Hosking G, </w:t>
+      </w:r>
+      <w:proofErr w:type="spellStart"/>
+      <w:r>
+        <w:t>Wadon</w:t>
+      </w:r>
+      <w:proofErr w:type="spellEnd"/>
+      <w:r>
+        <w:t xml:space="preserve"> M </w:t>
       </w:r>
       <w:r>
         <w:rPr>
@@ -6922,12 +7708,9 @@
         <w:t>medRxiv</w:t>
       </w:r>
       <w:r>
-        <w:t xml:space="preserve"> Published Online First: Decembe</w:t>
-      </w:r>
-      <w:r>
-        <w:t>r 2019. doi:</w:t>
-      </w:r>
-      <w:hyperlink r:id="rId57">
+        <w:t xml:space="preserve"> Published Online First: December 2019. doi:</w:t>
+      </w:r>
+      <w:hyperlink r:id="rId61">
         <w:r>
           <w:rPr>
             <w:rStyle w:val="Hyperlink"/>
@@ -6940,10 +7723,18 @@
       <w:pPr>
         <w:pStyle w:val="Bibliography"/>
       </w:pPr>
-      <w:bookmarkStart w:id="75" w:name="ref-martin2020"/>
-      <w:bookmarkEnd w:id="74"/>
-      <w:r>
-        <w:t xml:space="preserve">49 Martin J, Hosking G, Wadon M </w:t>
+      <w:bookmarkStart w:id="133" w:name="ref-martin2020"/>
+      <w:bookmarkEnd w:id="132"/>
+      <w:r>
+        <w:t xml:space="preserve">49 Martin J, Hosking G, </w:t>
+      </w:r>
+      <w:proofErr w:type="spellStart"/>
+      <w:r>
+        <w:t>Wadon</w:t>
+      </w:r>
+      <w:proofErr w:type="spellEnd"/>
+      <w:r>
+        <w:t xml:space="preserve"> M </w:t>
       </w:r>
       <w:r>
         <w:rPr>
@@ -6958,13 +7749,7 @@
         <w:rPr>
           <w:i/>
         </w:rPr>
-        <w:t>Translatio</w:t>
-      </w:r>
-      <w:r>
-        <w:rPr>
-          <w:i/>
-        </w:rPr>
-        <w:t>nal Psychiatry</w:t>
+        <w:t>Translational Psychiatry</w:t>
       </w:r>
       <w:r>
         <w:t xml:space="preserve"> 2020;</w:t>
@@ -6978,7 +7763,7 @@
       <w:r>
         <w:t>:135. doi:</w:t>
       </w:r>
-      <w:hyperlink r:id="rId58">
+      <w:hyperlink r:id="rId62">
         <w:r>
           <w:rPr>
             <w:rStyle w:val="Hyperlink"/>
@@ -6991,10 +7776,18 @@
       <w:pPr>
         <w:pStyle w:val="Bibliography"/>
       </w:pPr>
-      <w:bookmarkStart w:id="76" w:name="ref-hair2019"/>
-      <w:bookmarkEnd w:id="75"/>
-      <w:r>
-        <w:t xml:space="preserve">50 Hair K, Macleod MR, Sena ES </w:t>
+      <w:bookmarkStart w:id="134" w:name="ref-hair2019"/>
+      <w:bookmarkEnd w:id="133"/>
+      <w:r>
+        <w:t xml:space="preserve">50 Hair K, Macleod MR, </w:t>
+      </w:r>
+      <w:proofErr w:type="spellStart"/>
+      <w:r>
+        <w:t>Sena</w:t>
+      </w:r>
+      <w:proofErr w:type="spellEnd"/>
+      <w:r>
+        <w:t xml:space="preserve"> ES </w:t>
       </w:r>
       <w:r>
         <w:rPr>
@@ -7005,8 +7798,13 @@
       <w:r>
         <w:t xml:space="preserve"> A randomised controlled trial of an Intervention to Improve Compliance with the ARRIVE guidelines (</w:t>
       </w:r>
-      <w:r>
-        <w:t xml:space="preserve">IICARus). </w:t>
+      <w:proofErr w:type="spellStart"/>
+      <w:r>
+        <w:t>IICARus</w:t>
+      </w:r>
+      <w:proofErr w:type="spellEnd"/>
+      <w:r>
+        <w:t xml:space="preserve">). </w:t>
       </w:r>
       <w:r>
         <w:rPr>
@@ -7026,7 +7824,7 @@
       <w:r>
         <w:t>:12. doi:</w:t>
       </w:r>
-      <w:hyperlink r:id="rId59">
+      <w:hyperlink r:id="rId63">
         <w:r>
           <w:rPr>
             <w:rStyle w:val="Hyperlink"/>
@@ -7039,8 +7837,8 @@
       <w:pPr>
         <w:pStyle w:val="Bibliography"/>
       </w:pPr>
-      <w:bookmarkStart w:id="77" w:name="ref-kilkenny2010"/>
-      <w:bookmarkEnd w:id="76"/>
+      <w:bookmarkStart w:id="135" w:name="ref-kilkenny2010"/>
+      <w:bookmarkEnd w:id="134"/>
       <w:r>
         <w:t xml:space="preserve">51 Kilkenny C, Browne WJ, Cuthill IC </w:t>
       </w:r>
@@ -7051,10 +7849,7 @@
         <w:t>et al.</w:t>
       </w:r>
       <w:r>
-        <w:t xml:space="preserve"> Improving Bioscience Research Reporting: The ARRIVE Guidelines fo</w:t>
-      </w:r>
-      <w:r>
-        <w:t xml:space="preserve">r Reporting Animal Research. </w:t>
+        <w:t xml:space="preserve"> Improving Bioscience Research Reporting: The ARRIVE Guidelines for Reporting Animal Research. </w:t>
       </w:r>
       <w:r>
         <w:rPr>
@@ -7074,7 +7869,7 @@
       <w:r>
         <w:t>:e1000412. doi:</w:t>
       </w:r>
-      <w:hyperlink r:id="rId60">
+      <w:hyperlink r:id="rId64">
         <w:r>
           <w:rPr>
             <w:rStyle w:val="Hyperlink"/>
@@ -7087,8 +7882,8 @@
       <w:pPr>
         <w:pStyle w:val="Bibliography"/>
       </w:pPr>
-      <w:bookmarkStart w:id="78" w:name="ref-goldacre2019"/>
-      <w:bookmarkEnd w:id="77"/>
+      <w:bookmarkStart w:id="136" w:name="ref-goldacre2019"/>
+      <w:bookmarkEnd w:id="135"/>
       <w:r>
         <w:t xml:space="preserve">52 Goldacre B, Morton CE, DeVito NJ. Why researchers should share their analytic code. </w:t>
       </w:r>
@@ -7099,12 +7894,9 @@
         <w:t>BMJ</w:t>
       </w:r>
       <w:r>
-        <w:t xml:space="preserve"> 2019;l636</w:t>
-      </w:r>
-      <w:r>
-        <w:t>5. doi:</w:t>
-      </w:r>
-      <w:hyperlink r:id="rId61">
+        <w:t xml:space="preserve"> 2019;l6365. doi:</w:t>
+      </w:r>
+      <w:hyperlink r:id="rId65">
         <w:r>
           <w:rPr>
             <w:rStyle w:val="Hyperlink"/>
@@ -7117,10 +7909,26 @@
       <w:pPr>
         <w:pStyle w:val="Bibliography"/>
       </w:pPr>
-      <w:bookmarkStart w:id="79" w:name="ref-eglen2017"/>
-      <w:bookmarkEnd w:id="78"/>
-      <w:r>
-        <w:t xml:space="preserve">53 Eglen SJ, Marwick B, Halchenko YO </w:t>
+      <w:bookmarkStart w:id="137" w:name="ref-eglen2017"/>
+      <w:bookmarkEnd w:id="136"/>
+      <w:r>
+        <w:t xml:space="preserve">53 </w:t>
+      </w:r>
+      <w:proofErr w:type="spellStart"/>
+      <w:r>
+        <w:t>Eglen</w:t>
+      </w:r>
+      <w:proofErr w:type="spellEnd"/>
+      <w:r>
+        <w:t xml:space="preserve"> SJ, Marwick B, </w:t>
+      </w:r>
+      <w:proofErr w:type="spellStart"/>
+      <w:r>
+        <w:t>Halchenko</w:t>
+      </w:r>
+      <w:proofErr w:type="spellEnd"/>
+      <w:r>
+        <w:t xml:space="preserve"> YO </w:t>
       </w:r>
       <w:r>
         <w:rPr>
@@ -7149,7 +7957,7 @@
       <w:r>
         <w:t>:770–3. doi:</w:t>
       </w:r>
-      <w:hyperlink r:id="rId62">
+      <w:hyperlink r:id="rId66">
         <w:r>
           <w:rPr>
             <w:rStyle w:val="Hyperlink"/>
@@ -7162,10 +7970,18 @@
       <w:pPr>
         <w:pStyle w:val="Bibliography"/>
       </w:pPr>
-      <w:bookmarkStart w:id="80" w:name="ref-culina2020"/>
-      <w:bookmarkEnd w:id="79"/>
-      <w:r>
-        <w:t xml:space="preserve">54 Culina A, van den Berg I, Evans S </w:t>
+      <w:bookmarkStart w:id="138" w:name="ref-culina2020"/>
+      <w:bookmarkEnd w:id="137"/>
+      <w:r>
+        <w:t xml:space="preserve">54 </w:t>
+      </w:r>
+      <w:proofErr w:type="spellStart"/>
+      <w:r>
+        <w:t>Culina</w:t>
+      </w:r>
+      <w:proofErr w:type="spellEnd"/>
+      <w:r>
+        <w:t xml:space="preserve"> A, van den Berg I, Evans S </w:t>
       </w:r>
       <w:r>
         <w:rPr>
@@ -7194,7 +8010,7 @@
       <w:r>
         <w:t>:e3000763. doi:</w:t>
       </w:r>
-      <w:hyperlink r:id="rId63">
+      <w:hyperlink r:id="rId67">
         <w:r>
           <w:rPr>
             <w:rStyle w:val="Hyperlink"/>
@@ -7207,10 +8023,18 @@
       <w:pPr>
         <w:pStyle w:val="Bibliography"/>
       </w:pPr>
-      <w:bookmarkStart w:id="81" w:name="ref-goodhill2014"/>
-      <w:bookmarkEnd w:id="80"/>
-      <w:r>
-        <w:t xml:space="preserve">55 Goodhill GJ. Practical costs of data sharing. </w:t>
+      <w:bookmarkStart w:id="139" w:name="ref-goodhill2014"/>
+      <w:bookmarkEnd w:id="138"/>
+      <w:r>
+        <w:t xml:space="preserve">55 </w:t>
+      </w:r>
+      <w:proofErr w:type="spellStart"/>
+      <w:r>
+        <w:t>Goodhill</w:t>
+      </w:r>
+      <w:proofErr w:type="spellEnd"/>
+      <w:r>
+        <w:t xml:space="preserve"> GJ. Practical costs of data sharing. </w:t>
       </w:r>
       <w:r>
         <w:rPr>
@@ -7230,7 +8054,7 @@
       <w:r>
         <w:t>:33–3. doi:</w:t>
       </w:r>
-      <w:hyperlink r:id="rId64">
+      <w:hyperlink r:id="rId68">
         <w:r>
           <w:rPr>
             <w:rStyle w:val="Hyperlink"/>
@@ -7243,19 +8067,40 @@
       <w:pPr>
         <w:pStyle w:val="Bibliography"/>
       </w:pPr>
-      <w:bookmarkStart w:id="82" w:name="ref-courbier2019"/>
-      <w:bookmarkEnd w:id="81"/>
-      <w:r>
-        <w:t>56 Courbier S, Dimond R, Bros-Facer V. Share and protect our health da</w:t>
-      </w:r>
-      <w:r>
-        <w:t xml:space="preserve">ta: An evidence based approach to rare disease patients’ perspectives on data sharing and data protection - quantitative survey and recommendations. </w:t>
-      </w:r>
+      <w:bookmarkStart w:id="140" w:name="ref-courbier2019"/>
+      <w:bookmarkEnd w:id="139"/>
+      <w:r>
+        <w:t xml:space="preserve">56 </w:t>
+      </w:r>
+      <w:proofErr w:type="spellStart"/>
+      <w:r>
+        <w:t>Courbier</w:t>
+      </w:r>
+      <w:proofErr w:type="spellEnd"/>
+      <w:r>
+        <w:t xml:space="preserve"> S, Dimond R, Bros-Facer V. Share and protect our health data: An </w:t>
+      </w:r>
+      <w:proofErr w:type="gramStart"/>
+      <w:r>
+        <w:t>evidence based</w:t>
+      </w:r>
+      <w:proofErr w:type="gramEnd"/>
+      <w:r>
+        <w:t xml:space="preserve"> approach to rare disease patients’ perspectives on data sharing and data protection - quantitative survey and recommendations. </w:t>
+      </w:r>
+      <w:proofErr w:type="spellStart"/>
       <w:r>
         <w:rPr>
           <w:i/>
         </w:rPr>
-        <w:t>Orphanet Journal of Rare Diseases</w:t>
+        <w:t>Orphanet</w:t>
+      </w:r>
+      <w:proofErr w:type="spellEnd"/>
+      <w:r>
+        <w:rPr>
+          <w:i/>
+        </w:rPr>
+        <w:t xml:space="preserve"> Journal of Rare Diseases</w:t>
       </w:r>
       <w:r>
         <w:t xml:space="preserve"> 2019;</w:t>
@@ -7269,7 +8114,7 @@
       <w:r>
         <w:t>:175. doi:</w:t>
       </w:r>
-      <w:hyperlink r:id="rId65">
+      <w:hyperlink r:id="rId69">
         <w:r>
           <w:rPr>
             <w:rStyle w:val="Hyperlink"/>
@@ -7282,10 +8127,18 @@
       <w:pPr>
         <w:pStyle w:val="Bibliography"/>
       </w:pPr>
-      <w:bookmarkStart w:id="83" w:name="ref-sanchez-tojar"/>
-      <w:bookmarkEnd w:id="82"/>
-      <w:r>
-        <w:t xml:space="preserve">57 Sánchez-Tójar A, Lagisz M, Moran NP </w:t>
+      <w:bookmarkStart w:id="141" w:name="ref-sanchez-tojar"/>
+      <w:bookmarkEnd w:id="140"/>
+      <w:r>
+        <w:t xml:space="preserve">57 Sánchez-Tójar A, </w:t>
+      </w:r>
+      <w:proofErr w:type="spellStart"/>
+      <w:r>
+        <w:t>Lagisz</w:t>
+      </w:r>
+      <w:proofErr w:type="spellEnd"/>
+      <w:r>
+        <w:t xml:space="preserve"> M, Moran NP </w:t>
       </w:r>
       <w:r>
         <w:rPr>
@@ -7300,7 +8153,14 @@
         <w:rPr>
           <w:i/>
         </w:rPr>
-        <w:t>Ecology Letters</w:t>
+        <w:t xml:space="preserve">Ecology </w:t>
+      </w:r>
+      <w:proofErr w:type="spellStart"/>
+      <w:r>
+        <w:rPr>
+          <w:i/>
+        </w:rPr>
+        <w:t>Letters</w:t>
       </w:r>
       <w:r>
         <w:t>;</w:t>
@@ -7309,30 +8169,31 @@
         <w:rPr>
           <w:b/>
         </w:rPr>
-        <w:t>n/a</w:t>
+        <w:t>n</w:t>
+      </w:r>
+      <w:proofErr w:type="spellEnd"/>
+      <w:r>
+        <w:rPr>
+          <w:b/>
+        </w:rPr>
+        <w:t>/a</w:t>
       </w:r>
       <w:r>
         <w:t>. doi:</w:t>
       </w:r>
-      <w:hyperlink r:id="rId66">
+      <w:hyperlink r:id="rId70">
         <w:r>
           <w:rPr>
             <w:rStyle w:val="Hyperlink"/>
           </w:rPr>
-          <w:t>10.1111/ele.1</w:t>
-        </w:r>
-        <w:r>
-          <w:rPr>
-            <w:rStyle w:val="Hyperlink"/>
-          </w:rPr>
-          <w:t>3479</w:t>
+          <w:t>10.1111/ele.13479</w:t>
         </w:r>
       </w:hyperlink>
-    </w:p>
-    <w:bookmarkEnd w:id="83"/>
-    <w:bookmarkEnd w:id="27"/>
+      <w:bookmarkEnd w:id="85"/>
+      <w:bookmarkEnd w:id="141"/>
+    </w:p>
     <w:sectPr>
-      <w:footerReference w:type="default" r:id="rId67"/>
+      <w:footerReference w:type="default" r:id="rId71"/>
       <w:pgSz w:w="12240" w:h="15840"/>
       <w:pgMar w:top="1440" w:right="1440" w:bottom="1440" w:left="1440" w:header="720" w:footer="720" w:gutter="0"/>
       <w:cols w:space="720"/>
@@ -7340,6 +8201,174 @@
     </w:sectPr>
   </w:body>
 </w:document>
+</file>
+
+<file path=word/comments.xml><?xml version="1.0" encoding="utf-8"?>
+<w:comments xmlns:wpc="http://schemas.microsoft.com/office/word/2010/wordprocessingCanvas" xmlns:cx="http://schemas.microsoft.com/office/drawing/2014/chartex" xmlns:cx1="http://schemas.microsoft.com/office/drawing/2015/9/8/chartex" xmlns:cx2="http://schemas.microsoft.com/office/drawing/2015/10/21/chartex" xmlns:cx3="http://schemas.microsoft.com/office/drawing/2016/5/9/chartex" xmlns:cx4="http://schemas.microsoft.com/office/drawing/2016/5/10/chartex" xmlns:cx5="http://schemas.microsoft.com/office/drawing/2016/5/11/chartex" xmlns:cx6="http://schemas.microsoft.com/office/drawing/2016/5/12/chartex" xmlns:cx7="http://schemas.microsoft.com/office/drawing/2016/5/13/chartex" xmlns:cx8="http://schemas.microsoft.com/office/drawing/2016/5/14/chartex" xmlns:mc="http://schemas.openxmlformats.org/markup-compatibility/2006" xmlns:aink="http://schemas.microsoft.com/office/drawing/2016/ink" xmlns:am3d="http://schemas.microsoft.com/office/drawing/2017/model3d" xmlns:o="urn:schemas-microsoft-com:office:office" xmlns:r="http://schemas.openxmlformats.org/officeDocument/2006/relationships" xmlns:m="http://schemas.openxmlformats.org/officeDocument/2006/math" xmlns:v="urn:schemas-microsoft-com:vml" xmlns:wp14="http://schemas.microsoft.com/office/word/2010/wordprocessingDrawing" xmlns:wp="http://schemas.openxmlformats.org/drawingml/2006/wordprocessingDrawing" xmlns:w10="urn:schemas-microsoft-com:office:word" xmlns:w="http://schemas.openxmlformats.org/wordprocessingml/2006/main" xmlns:w14="http://schemas.microsoft.com/office/word/2010/wordml" xmlns:w15="http://schemas.microsoft.com/office/word/2012/wordml" xmlns:w16cex="http://schemas.microsoft.com/office/word/2018/wordml/cex" xmlns:w16cid="http://schemas.microsoft.com/office/word/2016/wordml/cid" xmlns:w16="http://schemas.microsoft.com/office/word/2018/wordml" xmlns:w16se="http://schemas.microsoft.com/office/word/2015/wordml/symex" xmlns:wpg="http://schemas.microsoft.com/office/word/2010/wordprocessingGroup" xmlns:wpi="http://schemas.microsoft.com/office/word/2010/wordprocessingInk" xmlns:wne="http://schemas.microsoft.com/office/word/2006/wordml" xmlns:wps="http://schemas.microsoft.com/office/word/2010/wordprocessingShape" mc:Ignorable="w14 w15 w16se w16cid w16 w16cex wp14">
+  <w:comment w:id="3" w:author="Luke McGuinness" w:date="2021-02-10T10:15:00Z" w:initials="LM">
+    <w:p>
+      <w:pPr>
+        <w:pStyle w:val="CommentText"/>
+      </w:pPr>
+      <w:r>
+        <w:rPr>
+          <w:rStyle w:val="CommentReference"/>
+        </w:rPr>
+        <w:annotationRef/>
+      </w:r>
+      <w:r>
+        <w:t>Could be nine with NA?</w:t>
+      </w:r>
+    </w:p>
+  </w:comment>
+  <w:comment w:id="4" w:author="Luke McGuinness" w:date="2021-02-10T10:13:00Z" w:initials="LM">
+    <w:p>
+      <w:pPr>
+        <w:pStyle w:val="CommentText"/>
+      </w:pPr>
+      <w:r>
+        <w:rPr>
+          <w:rStyle w:val="CommentReference"/>
+        </w:rPr>
+        <w:annotationRef/>
+      </w:r>
+      <w:r>
+        <w:t xml:space="preserve">Make consistent with the results, same denominator for </w:t>
+      </w:r>
+      <w:proofErr w:type="gramStart"/>
+      <w:r>
+        <w:t>both</w:t>
+      </w:r>
+      <w:proofErr w:type="gramEnd"/>
+    </w:p>
+  </w:comment>
+  <w:comment w:id="5" w:author="Luke McGuinness" w:date="2021-02-10T10:29:00Z" w:initials="LM">
+    <w:p>
+      <w:pPr>
+        <w:pStyle w:val="CommentText"/>
+      </w:pPr>
+      <w:r>
+        <w:rPr>
+          <w:rStyle w:val="CommentReference"/>
+        </w:rPr>
+        <w:annotationRef/>
+      </w:r>
+      <w:r>
+        <w:t>Decide required or mandated and use throughout</w:t>
+      </w:r>
+    </w:p>
+  </w:comment>
+  <w:comment w:id="39" w:author="Luke McGuinness" w:date="2021-02-10T10:00:00Z" w:initials="LM">
+    <w:p>
+      <w:pPr>
+        <w:pStyle w:val="CommentText"/>
+      </w:pPr>
+      <w:r>
+        <w:rPr>
+          <w:rStyle w:val="CommentReference"/>
+        </w:rPr>
+        <w:annotationRef/>
+      </w:r>
+      <w:r>
+        <w:t xml:space="preserve">This doesn’t agree with labels in Table </w:t>
+      </w:r>
+      <w:proofErr w:type="gramStart"/>
+      <w:r>
+        <w:t>4</w:t>
+      </w:r>
+      <w:proofErr w:type="gramEnd"/>
+    </w:p>
+  </w:comment>
+  <w:comment w:id="63" w:author="Luke McGuinness" w:date="2021-02-10T10:18:00Z" w:initials="LM">
+    <w:p>
+      <w:pPr>
+        <w:pStyle w:val="CommentText"/>
+      </w:pPr>
+      <w:r>
+        <w:rPr>
+          <w:rStyle w:val="CommentReference"/>
+        </w:rPr>
+        <w:annotationRef/>
+      </w:r>
+      <w:r>
+        <w:t xml:space="preserve">Move to supplementary </w:t>
+      </w:r>
+      <w:proofErr w:type="gramStart"/>
+      <w:r>
+        <w:t>table</w:t>
+      </w:r>
+      <w:proofErr w:type="gramEnd"/>
+    </w:p>
+  </w:comment>
+  <w:comment w:id="64" w:author="Luke McGuinness" w:date="2021-02-10T10:22:00Z" w:initials="LM">
+    <w:p>
+      <w:pPr>
+        <w:pStyle w:val="CommentText"/>
+      </w:pPr>
+      <w:r>
+        <w:rPr>
+          <w:rStyle w:val="CommentReference"/>
+        </w:rPr>
+        <w:annotationRef/>
+      </w:r>
+      <w:r>
+        <w:t>Sankey diagram</w:t>
+      </w:r>
+    </w:p>
+  </w:comment>
+  <w:comment w:id="67" w:author="Luke McGuinness" w:date="2021-02-10T10:22:00Z" w:initials="LM">
+    <w:p>
+      <w:pPr>
+        <w:pStyle w:val="CommentText"/>
+      </w:pPr>
+      <w:r>
+        <w:rPr>
+          <w:rStyle w:val="CommentReference"/>
+        </w:rPr>
+        <w:annotationRef/>
+      </w:r>
+      <w:r>
+        <w:t>Discrepancy with description in methods</w:t>
+      </w:r>
+    </w:p>
+  </w:comment>
+</w:comments>
+</file>
+
+<file path=word/commentsExtended.xml><?xml version="1.0" encoding="utf-8"?>
+<w15:commentsEx xmlns:wpc="http://schemas.microsoft.com/office/word/2010/wordprocessingCanvas" xmlns:cx="http://schemas.microsoft.com/office/drawing/2014/chartex" xmlns:cx1="http://schemas.microsoft.com/office/drawing/2015/9/8/chartex" xmlns:cx2="http://schemas.microsoft.com/office/drawing/2015/10/21/chartex" xmlns:cx3="http://schemas.microsoft.com/office/drawing/2016/5/9/chartex" xmlns:cx4="http://schemas.microsoft.com/office/drawing/2016/5/10/chartex" xmlns:cx5="http://schemas.microsoft.com/office/drawing/2016/5/11/chartex" xmlns:cx6="http://schemas.microsoft.com/office/drawing/2016/5/12/chartex" xmlns:cx7="http://schemas.microsoft.com/office/drawing/2016/5/13/chartex" xmlns:cx8="http://schemas.microsoft.com/office/drawing/2016/5/14/chartex" xmlns:mc="http://schemas.openxmlformats.org/markup-compatibility/2006" xmlns:aink="http://schemas.microsoft.com/office/drawing/2016/ink" xmlns:am3d="http://schemas.microsoft.com/office/drawing/2017/model3d" xmlns:o="urn:schemas-microsoft-com:office:office" xmlns:r="http://schemas.openxmlformats.org/officeDocument/2006/relationships" xmlns:m="http://schemas.openxmlformats.org/officeDocument/2006/math" xmlns:v="urn:schemas-microsoft-com:vml" xmlns:wp14="http://schemas.microsoft.com/office/word/2010/wordprocessingDrawing" xmlns:wp="http://schemas.openxmlformats.org/drawingml/2006/wordprocessingDrawing" xmlns:w10="urn:schemas-microsoft-com:office:word" xmlns:w="http://schemas.openxmlformats.org/wordprocessingml/2006/main" xmlns:w14="http://schemas.microsoft.com/office/word/2010/wordml" xmlns:w15="http://schemas.microsoft.com/office/word/2012/wordml" xmlns:w16cex="http://schemas.microsoft.com/office/word/2018/wordml/cex" xmlns:w16cid="http://schemas.microsoft.com/office/word/2016/wordml/cid" xmlns:w16="http://schemas.microsoft.com/office/word/2018/wordml" xmlns:w16se="http://schemas.microsoft.com/office/word/2015/wordml/symex" xmlns:wpg="http://schemas.microsoft.com/office/word/2010/wordprocessingGroup" xmlns:wpi="http://schemas.microsoft.com/office/word/2010/wordprocessingInk" xmlns:wne="http://schemas.microsoft.com/office/word/2006/wordml" xmlns:wps="http://schemas.microsoft.com/office/word/2010/wordprocessingShape" mc:Ignorable="w14 w15 w16se w16cid w16 w16cex wp14">
+  <w15:commentEx w15:paraId="1DE6DC8D" w15:done="0"/>
+  <w15:commentEx w15:paraId="7D4A01FC" w15:done="0"/>
+  <w15:commentEx w15:paraId="18DA40DE" w15:done="0"/>
+  <w15:commentEx w15:paraId="322581AA" w15:done="0"/>
+  <w15:commentEx w15:paraId="653E95E7" w15:done="0"/>
+  <w15:commentEx w15:paraId="649238C6" w15:done="0"/>
+  <w15:commentEx w15:paraId="2D9A00E1" w15:done="0"/>
+</w15:commentsEx>
+</file>
+
+<file path=word/commentsExtensible.xml><?xml version="1.0" encoding="utf-8"?>
+<w16cex:commentsExtensible xmlns:wpc="http://schemas.microsoft.com/office/word/2010/wordprocessingCanvas" xmlns:cx="http://schemas.microsoft.com/office/drawing/2014/chartex" xmlns:cx1="http://schemas.microsoft.com/office/drawing/2015/9/8/chartex" xmlns:cx2="http://schemas.microsoft.com/office/drawing/2015/10/21/chartex" xmlns:cx3="http://schemas.microsoft.com/office/drawing/2016/5/9/chartex" xmlns:cx4="http://schemas.microsoft.com/office/drawing/2016/5/10/chartex" xmlns:cx5="http://schemas.microsoft.com/office/drawing/2016/5/11/chartex" xmlns:cx6="http://schemas.microsoft.com/office/drawing/2016/5/12/chartex" xmlns:cx7="http://schemas.microsoft.com/office/drawing/2016/5/13/chartex" xmlns:cx8="http://schemas.microsoft.com/office/drawing/2016/5/14/chartex" xmlns:mc="http://schemas.openxmlformats.org/markup-compatibility/2006" xmlns:aink="http://schemas.microsoft.com/office/drawing/2016/ink" xmlns:am3d="http://schemas.microsoft.com/office/drawing/2017/model3d" xmlns:o="urn:schemas-microsoft-com:office:office" xmlns:r="http://schemas.openxmlformats.org/officeDocument/2006/relationships" xmlns:m="http://schemas.openxmlformats.org/officeDocument/2006/math" xmlns:v="urn:schemas-microsoft-com:vml" xmlns:wp14="http://schemas.microsoft.com/office/word/2010/wordprocessingDrawing" xmlns:wp="http://schemas.openxmlformats.org/drawingml/2006/wordprocessingDrawing" xmlns:w10="urn:schemas-microsoft-com:office:word" xmlns:w="http://schemas.openxmlformats.org/wordprocessingml/2006/main" xmlns:w14="http://schemas.microsoft.com/office/word/2010/wordml" xmlns:w15="http://schemas.microsoft.com/office/word/2012/wordml" xmlns:w16cex="http://schemas.microsoft.com/office/word/2018/wordml/cex" xmlns:w16cid="http://schemas.microsoft.com/office/word/2016/wordml/cid" xmlns:w16="http://schemas.microsoft.com/office/word/2018/wordml" xmlns:w16se="http://schemas.microsoft.com/office/word/2015/wordml/symex" xmlns:wpg="http://schemas.microsoft.com/office/word/2010/wordprocessingGroup" xmlns:wpi="http://schemas.microsoft.com/office/word/2010/wordprocessingInk" xmlns:wne="http://schemas.microsoft.com/office/word/2006/wordml" xmlns:wps="http://schemas.microsoft.com/office/word/2010/wordprocessingShape" mc:Ignorable="w14 w15 w16se w16cid w16 w16cex wp14">
+  <w16cex:commentExtensible w16cex:durableId="23CE30B7" w16cex:dateUtc="2021-02-10T10:15:00Z"/>
+  <w16cex:commentExtensible w16cex:durableId="23CE3047" w16cex:dateUtc="2021-02-10T10:13:00Z"/>
+  <w16cex:commentExtensible w16cex:durableId="23CE33FC" w16cex:dateUtc="2021-02-10T10:29:00Z"/>
+  <w16cex:commentExtensible w16cex:durableId="23CE2D32" w16cex:dateUtc="2021-02-10T10:00:00Z"/>
+  <w16cex:commentExtensible w16cex:durableId="23CE315D" w16cex:dateUtc="2021-02-10T10:18:00Z"/>
+  <w16cex:commentExtensible w16cex:durableId="23CE325A" w16cex:dateUtc="2021-02-10T10:22:00Z"/>
+  <w16cex:commentExtensible w16cex:durableId="23CE327D" w16cex:dateUtc="2021-02-10T10:22:00Z"/>
+</w16cex:commentsExtensible>
+</file>
+
+<file path=word/commentsIds.xml><?xml version="1.0" encoding="utf-8"?>
+<w16cid:commentsIds xmlns:wpc="http://schemas.microsoft.com/office/word/2010/wordprocessingCanvas" xmlns:cx="http://schemas.microsoft.com/office/drawing/2014/chartex" xmlns:cx1="http://schemas.microsoft.com/office/drawing/2015/9/8/chartex" xmlns:cx2="http://schemas.microsoft.com/office/drawing/2015/10/21/chartex" xmlns:cx3="http://schemas.microsoft.com/office/drawing/2016/5/9/chartex" xmlns:cx4="http://schemas.microsoft.com/office/drawing/2016/5/10/chartex" xmlns:cx5="http://schemas.microsoft.com/office/drawing/2016/5/11/chartex" xmlns:cx6="http://schemas.microsoft.com/office/drawing/2016/5/12/chartex" xmlns:cx7="http://schemas.microsoft.com/office/drawing/2016/5/13/chartex" xmlns:cx8="http://schemas.microsoft.com/office/drawing/2016/5/14/chartex" xmlns:mc="http://schemas.openxmlformats.org/markup-compatibility/2006" xmlns:aink="http://schemas.microsoft.com/office/drawing/2016/ink" xmlns:am3d="http://schemas.microsoft.com/office/drawing/2017/model3d" xmlns:o="urn:schemas-microsoft-com:office:office" xmlns:r="http://schemas.openxmlformats.org/officeDocument/2006/relationships" xmlns:m="http://schemas.openxmlformats.org/officeDocument/2006/math" xmlns:v="urn:schemas-microsoft-com:vml" xmlns:wp14="http://schemas.microsoft.com/office/word/2010/wordprocessingDrawing" xmlns:wp="http://schemas.openxmlformats.org/drawingml/2006/wordprocessingDrawing" xmlns:w10="urn:schemas-microsoft-com:office:word" xmlns:w="http://schemas.openxmlformats.org/wordprocessingml/2006/main" xmlns:w14="http://schemas.microsoft.com/office/word/2010/wordml" xmlns:w15="http://schemas.microsoft.com/office/word/2012/wordml" xmlns:w16cex="http://schemas.microsoft.com/office/word/2018/wordml/cex" xmlns:w16cid="http://schemas.microsoft.com/office/word/2016/wordml/cid" xmlns:w16="http://schemas.microsoft.com/office/word/2018/wordml" xmlns:w16se="http://schemas.microsoft.com/office/word/2015/wordml/symex" xmlns:wpg="http://schemas.microsoft.com/office/word/2010/wordprocessingGroup" xmlns:wpi="http://schemas.microsoft.com/office/word/2010/wordprocessingInk" xmlns:wne="http://schemas.microsoft.com/office/word/2006/wordml" xmlns:wps="http://schemas.microsoft.com/office/word/2010/wordprocessingShape" mc:Ignorable="w14 w15 w16se w16cid w16 w16cex wp14">
+  <w16cid:commentId w16cid:paraId="1DE6DC8D" w16cid:durableId="23CE30B7"/>
+  <w16cid:commentId w16cid:paraId="7D4A01FC" w16cid:durableId="23CE3047"/>
+  <w16cid:commentId w16cid:paraId="18DA40DE" w16cid:durableId="23CE33FC"/>
+  <w16cid:commentId w16cid:paraId="322581AA" w16cid:durableId="23CE2D32"/>
+  <w16cid:commentId w16cid:paraId="653E95E7" w16cid:durableId="23CE315D"/>
+  <w16cid:commentId w16cid:paraId="649238C6" w16cid:durableId="23CE325A"/>
+  <w16cid:commentId w16cid:paraId="2D9A00E1" w16cid:durableId="23CE327D"/>
+</w16cid:commentsIds>
 </file>
 
 <file path=word/endnotes.xml><?xml version="1.0" encoding="utf-8"?>
@@ -8736,6 +9765,14 @@
     <w:abstractNumId w:val="18"/>
   </w:num>
 </w:numbering>
+</file>
+
+<file path=word/people.xml><?xml version="1.0" encoding="utf-8"?>
+<w15:people xmlns:wpc="http://schemas.microsoft.com/office/word/2010/wordprocessingCanvas" xmlns:cx="http://schemas.microsoft.com/office/drawing/2014/chartex" xmlns:cx1="http://schemas.microsoft.com/office/drawing/2015/9/8/chartex" xmlns:cx2="http://schemas.microsoft.com/office/drawing/2015/10/21/chartex" xmlns:cx3="http://schemas.microsoft.com/office/drawing/2016/5/9/chartex" xmlns:cx4="http://schemas.microsoft.com/office/drawing/2016/5/10/chartex" xmlns:cx5="http://schemas.microsoft.com/office/drawing/2016/5/11/chartex" xmlns:cx6="http://schemas.microsoft.com/office/drawing/2016/5/12/chartex" xmlns:cx7="http://schemas.microsoft.com/office/drawing/2016/5/13/chartex" xmlns:cx8="http://schemas.microsoft.com/office/drawing/2016/5/14/chartex" xmlns:mc="http://schemas.openxmlformats.org/markup-compatibility/2006" xmlns:aink="http://schemas.microsoft.com/office/drawing/2016/ink" xmlns:am3d="http://schemas.microsoft.com/office/drawing/2017/model3d" xmlns:o="urn:schemas-microsoft-com:office:office" xmlns:r="http://schemas.openxmlformats.org/officeDocument/2006/relationships" xmlns:m="http://schemas.openxmlformats.org/officeDocument/2006/math" xmlns:v="urn:schemas-microsoft-com:vml" xmlns:wp14="http://schemas.microsoft.com/office/word/2010/wordprocessingDrawing" xmlns:wp="http://schemas.openxmlformats.org/drawingml/2006/wordprocessingDrawing" xmlns:w10="urn:schemas-microsoft-com:office:word" xmlns:w="http://schemas.openxmlformats.org/wordprocessingml/2006/main" xmlns:w14="http://schemas.microsoft.com/office/word/2010/wordml" xmlns:w15="http://schemas.microsoft.com/office/word/2012/wordml" xmlns:w16cex="http://schemas.microsoft.com/office/word/2018/wordml/cex" xmlns:w16cid="http://schemas.microsoft.com/office/word/2016/wordml/cid" xmlns:w16="http://schemas.microsoft.com/office/word/2018/wordml" xmlns:w16se="http://schemas.microsoft.com/office/word/2015/wordml/symex" xmlns:wpg="http://schemas.microsoft.com/office/word/2010/wordprocessingGroup" xmlns:wpi="http://schemas.microsoft.com/office/word/2010/wordprocessingInk" xmlns:wne="http://schemas.microsoft.com/office/word/2006/wordml" xmlns:wps="http://schemas.microsoft.com/office/word/2010/wordprocessingShape" mc:Ignorable="w14 w15 w16se w16cid w16 w16cex wp14">
+  <w15:person w15:author="Luke McGuinness">
+    <w15:presenceInfo w15:providerId="AD" w15:userId="S::lm16564@bristol.ac.uk::e112a522-4621-4996-b019-4df276cba636"/>
+  </w15:person>
+</w15:people>
 </file>
 
 <file path=word/styles.xml><?xml version="1.0" encoding="utf-8"?>
@@ -9996,6 +11033,66 @@
     <w:basedOn w:val="BodyText"/>
     <w:qFormat/>
   </w:style>
+  <w:style w:type="character" w:styleId="CommentReference">
+    <w:name w:val="annotation reference"/>
+    <w:basedOn w:val="DefaultParagraphFont"/>
+    <w:semiHidden/>
+    <w:unhideWhenUsed/>
+    <w:rsid w:val="00497FAD"/>
+    <w:rPr>
+      <w:sz w:val="16"/>
+      <w:szCs w:val="16"/>
+    </w:rPr>
+  </w:style>
+  <w:style w:type="paragraph" w:styleId="CommentText">
+    <w:name w:val="annotation text"/>
+    <w:basedOn w:val="Normal"/>
+    <w:link w:val="CommentTextChar"/>
+    <w:semiHidden/>
+    <w:unhideWhenUsed/>
+    <w:rsid w:val="00497FAD"/>
+    <w:rPr>
+      <w:sz w:val="20"/>
+      <w:szCs w:val="20"/>
+    </w:rPr>
+  </w:style>
+  <w:style w:type="character" w:customStyle="1" w:styleId="CommentTextChar">
+    <w:name w:val="Comment Text Char"/>
+    <w:basedOn w:val="DefaultParagraphFont"/>
+    <w:link w:val="CommentText"/>
+    <w:semiHidden/>
+    <w:rsid w:val="00497FAD"/>
+    <w:rPr>
+      <w:sz w:val="20"/>
+      <w:szCs w:val="20"/>
+    </w:rPr>
+  </w:style>
+  <w:style w:type="paragraph" w:styleId="CommentSubject">
+    <w:name w:val="annotation subject"/>
+    <w:basedOn w:val="CommentText"/>
+    <w:next w:val="CommentText"/>
+    <w:link w:val="CommentSubjectChar"/>
+    <w:semiHidden/>
+    <w:unhideWhenUsed/>
+    <w:rsid w:val="00497FAD"/>
+    <w:rPr>
+      <w:b/>
+      <w:bCs/>
+    </w:rPr>
+  </w:style>
+  <w:style w:type="character" w:customStyle="1" w:styleId="CommentSubjectChar">
+    <w:name w:val="Comment Subject Char"/>
+    <w:basedOn w:val="CommentTextChar"/>
+    <w:link w:val="CommentSubject"/>
+    <w:semiHidden/>
+    <w:rsid w:val="00497FAD"/>
+    <w:rPr>
+      <w:b/>
+      <w:bCs/>
+      <w:sz w:val="20"/>
+      <w:szCs w:val="20"/>
+    </w:rPr>
+  </w:style>
 </w:styles>
 </file>
 
@@ -10541,18 +11638,18 @@
 </file>
 
 <file path=customXml/item2.xml><?xml version="1.0" encoding="utf-8"?>
+<p:properties xmlns:p="http://schemas.microsoft.com/office/2006/metadata/properties" xmlns:xsi="http://www.w3.org/2001/XMLSchema-instance" xmlns:pc="http://schemas.microsoft.com/office/infopath/2007/PartnerControls">
+  <documentManagement/>
+</p:properties>
+</file>
+
+<file path=customXml/item3.xml><?xml version="1.0" encoding="utf-8"?>
 <?mso-contentType ?>
 <FormTemplates xmlns="http://schemas.microsoft.com/sharepoint/v3/contenttype/forms">
   <Display>DocumentLibraryForm</Display>
   <Edit>DocumentLibraryForm</Edit>
   <New>DocumentLibraryForm</New>
 </FormTemplates>
-</file>
-
-<file path=customXml/item3.xml><?xml version="1.0" encoding="utf-8"?>
-<p:properties xmlns:p="http://schemas.microsoft.com/office/2006/metadata/properties" xmlns:xsi="http://www.w3.org/2001/XMLSchema-instance" xmlns:pc="http://schemas.microsoft.com/office/infopath/2007/PartnerControls">
-  <documentManagement/>
-</p:properties>
 </file>
 
 <file path=customXml/itemProps1.xml><?xml version="1.0" encoding="utf-8"?>
@@ -10575,26 +11672,18 @@
 </file>
 
 <file path=customXml/itemProps2.xml><?xml version="1.0" encoding="utf-8"?>
+<ds:datastoreItem xmlns:ds="http://schemas.openxmlformats.org/officeDocument/2006/customXml" ds:itemID="{86CDE5C3-9D80-4128-AC99-0C0DCD3D3635}">
+  <ds:schemaRefs>
+    <ds:schemaRef ds:uri="http://schemas.microsoft.com/office/2006/metadata/properties"/>
+    <ds:schemaRef ds:uri="http://schemas.microsoft.com/office/infopath/2007/PartnerControls"/>
+  </ds:schemaRefs>
+</ds:datastoreItem>
+</file>
+
+<file path=customXml/itemProps3.xml><?xml version="1.0" encoding="utf-8"?>
 <ds:datastoreItem xmlns:ds="http://schemas.openxmlformats.org/officeDocument/2006/customXml" ds:itemID="{8453C025-D329-4506-8804-DC54BC8F2C0E}">
   <ds:schemaRefs>
     <ds:schemaRef ds:uri="http://schemas.microsoft.com/sharepoint/v3/contenttype/forms"/>
   </ds:schemaRefs>
 </ds:datastoreItem>
-</file>
-
-<file path=customXml/itemProps3.xml><?xml version="1.0" encoding="utf-8"?>
-<ds:datastoreItem xmlns:ds="http://schemas.openxmlformats.org/officeDocument/2006/customXml" ds:itemID="{86CDE5C3-9D80-4128-AC99-0C0DCD3D3635}">
-  <ds:schemaRefs>
-    <ds:schemaRef ds:uri="http://purl.org/dc/terms/"/>
-    <ds:schemaRef ds:uri="http://schemas.openxmlformats.org/package/2006/metadata/core-properties"/>
-    <ds:schemaRef ds:uri="http://schemas.microsoft.com/office/2006/documentManagement/types"/>
-    <ds:schemaRef ds:uri="http://schemas.microsoft.com/office/infopath/2007/PartnerControls"/>
-    <ds:schemaRef ds:uri="http://purl.org/dc/elements/1.1/"/>
-    <ds:schemaRef ds:uri="http://schemas.microsoft.com/office/2006/metadata/properties"/>
-    <ds:schemaRef ds:uri="29791920-2275-484b-95df-8920050dfdd8"/>
-    <ds:schemaRef ds:uri="50c6f0d6-8741-4da4-b08f-402b0ce19755"/>
-    <ds:schemaRef ds:uri="http://www.w3.org/XML/1998/namespace"/>
-    <ds:schemaRef ds:uri="http://purl.org/dc/dcmitype/"/>
-  </ds:schemaRefs>
-</ds:datastoreItem>
 </file>
</xml_diff>